<commit_message>
Prints update to milestone 2 document
</commit_message>
<xml_diff>
--- a/concept/milestones/milestone2.docx
+++ b/concept/milestones/milestone2.docx
@@ -154,8 +154,19 @@
           <w:sz w:val="28"/>
           <w:szCs w:val="28"/>
         </w:rPr>
-        <w:t>Neda Jamalirad</w:t>
-      </w:r>
+        <w:t xml:space="preserve">Neda </w:t>
+      </w:r>
+      <w:proofErr w:type="spellStart"/>
+      <w:r>
+        <w:rPr>
+          <w:rFonts w:ascii="Times New Roman" w:eastAsia="Times New Roman" w:hAnsi="Times New Roman" w:cs="Times New Roman"/>
+          <w:b/>
+          <w:sz w:val="28"/>
+          <w:szCs w:val="28"/>
+        </w:rPr>
+        <w:t>Jamalirad</w:t>
+      </w:r>
+      <w:proofErr w:type="spellEnd"/>
     </w:p>
     <w:p>
       <w:pPr>
@@ -182,6 +193,7 @@
         <w:jc w:val="right"/>
       </w:pPr>
     </w:p>
+    <w:p/>
     <w:p/>
     <w:p/>
     <w:p>
@@ -265,16 +277,7 @@
           <w:sz w:val="20"/>
           <w:szCs w:val="20"/>
         </w:rPr>
-        <w:t>Site Map………...</w:t>
-      </w:r>
-      <w:r>
-        <w:rPr>
-          <w:rFonts w:ascii="Times New Roman" w:eastAsia="Times New Roman" w:hAnsi="Times New Roman" w:cs="Times New Roman"/>
-          <w:color w:val="auto"/>
-          <w:sz w:val="20"/>
-          <w:szCs w:val="20"/>
-        </w:rPr>
-        <w:t>…………………………………………………………………………...</w:t>
+        <w:t>Site Map………...…………………………………………………………………………...</w:t>
       </w:r>
       <w:r>
         <w:rPr>
@@ -434,7 +437,16 @@
           <w:sz w:val="20"/>
           <w:szCs w:val="20"/>
         </w:rPr>
-        <w:t>……..13</w:t>
+        <w:t>……..1</w:t>
+      </w:r>
+      <w:r>
+        <w:rPr>
+          <w:rFonts w:ascii="Times New Roman" w:eastAsia="Times New Roman" w:hAnsi="Times New Roman" w:cs="Times New Roman"/>
+          <w:color w:val="auto"/>
+          <w:sz w:val="20"/>
+          <w:szCs w:val="20"/>
+        </w:rPr>
+        <w:t>5</w:t>
       </w:r>
     </w:p>
     <w:p>
@@ -520,7 +532,7 @@
         <w:contextualSpacing/>
         <w:rPr>
           <w:rFonts w:ascii="Times New Roman" w:eastAsia="Times New Roman" w:hAnsi="Times New Roman" w:cs="Times New Roman"/>
-          <w:color w:val="FF0000"/>
+          <w:color w:val="auto"/>
           <w:sz w:val="20"/>
           <w:szCs w:val="20"/>
         </w:rPr>
@@ -528,7 +540,7 @@
       <w:r>
         <w:rPr>
           <w:rFonts w:ascii="Times New Roman" w:eastAsia="Times New Roman" w:hAnsi="Times New Roman" w:cs="Times New Roman"/>
-          <w:color w:val="FF0000"/>
+          <w:color w:val="auto"/>
           <w:sz w:val="20"/>
           <w:szCs w:val="20"/>
         </w:rPr>
@@ -537,11 +549,29 @@
       <w:r>
         <w:rPr>
           <w:rFonts w:ascii="Times New Roman" w:eastAsia="Times New Roman" w:hAnsi="Times New Roman" w:cs="Times New Roman"/>
-          <w:color w:val="FF0000"/>
+          <w:color w:val="auto"/>
           <w:sz w:val="20"/>
           <w:szCs w:val="20"/>
         </w:rPr>
+        <w:t>..</w:t>
+      </w:r>
+      <w:r>
+        <w:rPr>
+          <w:rFonts w:ascii="Times New Roman" w:eastAsia="Times New Roman" w:hAnsi="Times New Roman" w:cs="Times New Roman"/>
+          <w:color w:val="auto"/>
+          <w:sz w:val="20"/>
+          <w:szCs w:val="20"/>
+        </w:rPr>
         <w:t>2</w:t>
+      </w:r>
+      <w:r>
+        <w:rPr>
+          <w:rFonts w:ascii="Times New Roman" w:eastAsia="Times New Roman" w:hAnsi="Times New Roman" w:cs="Times New Roman"/>
+          <w:color w:val="auto"/>
+          <w:sz w:val="20"/>
+          <w:szCs w:val="20"/>
+        </w:rPr>
+        <w:t>7</w:t>
       </w:r>
     </w:p>
     <w:p>
@@ -558,7 +588,7 @@
         <w:contextualSpacing/>
         <w:rPr>
           <w:rFonts w:ascii="Times New Roman" w:eastAsia="Times New Roman" w:hAnsi="Times New Roman" w:cs="Times New Roman"/>
-          <w:color w:val="FF0000"/>
+          <w:color w:val="auto"/>
           <w:sz w:val="20"/>
           <w:szCs w:val="20"/>
         </w:rPr>
@@ -566,7 +596,7 @@
       <w:r>
         <w:rPr>
           <w:rFonts w:ascii="Times New Roman" w:eastAsia="Times New Roman" w:hAnsi="Times New Roman" w:cs="Times New Roman"/>
-          <w:color w:val="FF0000"/>
+          <w:color w:val="auto"/>
           <w:sz w:val="20"/>
           <w:szCs w:val="20"/>
         </w:rPr>
@@ -575,12 +605,21 @@
       <w:r>
         <w:rPr>
           <w:rFonts w:ascii="Times New Roman" w:eastAsia="Times New Roman" w:hAnsi="Times New Roman" w:cs="Times New Roman"/>
-          <w:color w:val="FF0000"/>
+          <w:color w:val="auto"/>
           <w:sz w:val="20"/>
           <w:szCs w:val="20"/>
         </w:rPr>
         <w:tab/>
-        <w:t>…………………………………………………………………………......2</w:t>
+        <w:t>…………………………………………………………………………......</w:t>
+      </w:r>
+      <w:r>
+        <w:rPr>
+          <w:rFonts w:ascii="Times New Roman" w:eastAsia="Times New Roman" w:hAnsi="Times New Roman" w:cs="Times New Roman"/>
+          <w:color w:val="auto"/>
+          <w:sz w:val="20"/>
+          <w:szCs w:val="20"/>
+        </w:rPr>
+        <w:t>..27</w:t>
       </w:r>
     </w:p>
     <w:p>
@@ -597,7 +636,7 @@
         <w:contextualSpacing/>
         <w:rPr>
           <w:rFonts w:ascii="Times New Roman" w:eastAsia="Times New Roman" w:hAnsi="Times New Roman" w:cs="Times New Roman"/>
-          <w:color w:val="FF0000"/>
+          <w:color w:val="auto"/>
           <w:sz w:val="20"/>
           <w:szCs w:val="20"/>
         </w:rPr>
@@ -605,7 +644,7 @@
       <w:r>
         <w:rPr>
           <w:rFonts w:ascii="Times New Roman" w:eastAsia="Times New Roman" w:hAnsi="Times New Roman" w:cs="Times New Roman"/>
-          <w:color w:val="FF0000"/>
+          <w:color w:val="auto"/>
           <w:sz w:val="20"/>
           <w:szCs w:val="20"/>
         </w:rPr>
@@ -614,12 +653,50 @@
       <w:r>
         <w:rPr>
           <w:rFonts w:ascii="Times New Roman" w:eastAsia="Times New Roman" w:hAnsi="Times New Roman" w:cs="Times New Roman"/>
-          <w:color w:val="FF0000"/>
+          <w:color w:val="auto"/>
           <w:sz w:val="20"/>
           <w:szCs w:val="20"/>
         </w:rPr>
         <w:tab/>
-        <w:t>………………………………………………………………………….2</w:t>
+        <w:t>………………</w:t>
+      </w:r>
+      <w:bookmarkStart w:id="0" w:name="_GoBack"/>
+      <w:bookmarkEnd w:id="0"/>
+      <w:r>
+        <w:rPr>
+          <w:rFonts w:ascii="Times New Roman" w:eastAsia="Times New Roman" w:hAnsi="Times New Roman" w:cs="Times New Roman"/>
+          <w:color w:val="auto"/>
+          <w:sz w:val="20"/>
+          <w:szCs w:val="20"/>
+        </w:rPr>
+        <w:t>…………………………………………………………</w:t>
+      </w:r>
+      <w:r>
+        <w:rPr>
+          <w:rFonts w:ascii="Times New Roman" w:eastAsia="Times New Roman" w:hAnsi="Times New Roman" w:cs="Times New Roman"/>
+          <w:color w:val="auto"/>
+          <w:sz w:val="20"/>
+          <w:szCs w:val="20"/>
+        </w:rPr>
+        <w:t>....</w:t>
+      </w:r>
+      <w:r>
+        <w:rPr>
+          <w:rFonts w:ascii="Times New Roman" w:eastAsia="Times New Roman" w:hAnsi="Times New Roman" w:cs="Times New Roman"/>
+          <w:color w:val="auto"/>
+          <w:sz w:val="20"/>
+          <w:szCs w:val="20"/>
+        </w:rPr>
+        <w:t>2</w:t>
+      </w:r>
+      <w:r>
+        <w:rPr>
+          <w:rFonts w:ascii="Times New Roman" w:eastAsia="Times New Roman" w:hAnsi="Times New Roman" w:cs="Times New Roman"/>
+          <w:color w:val="auto"/>
+          <w:sz w:val="20"/>
+          <w:szCs w:val="20"/>
+        </w:rPr>
+        <w:t>7</w:t>
       </w:r>
     </w:p>
     <w:p>
@@ -636,7 +713,7 @@
         <w:contextualSpacing/>
         <w:rPr>
           <w:rFonts w:ascii="Times New Roman" w:eastAsia="Times New Roman" w:hAnsi="Times New Roman" w:cs="Times New Roman"/>
-          <w:color w:val="FF0000"/>
+          <w:color w:val="auto"/>
           <w:sz w:val="20"/>
           <w:szCs w:val="20"/>
         </w:rPr>
@@ -644,7 +721,7 @@
       <w:r>
         <w:rPr>
           <w:rFonts w:ascii="Times New Roman" w:eastAsia="Times New Roman" w:hAnsi="Times New Roman" w:cs="Times New Roman"/>
-          <w:color w:val="FF0000"/>
+          <w:color w:val="auto"/>
           <w:sz w:val="20"/>
           <w:szCs w:val="20"/>
         </w:rPr>
@@ -653,12 +730,39 @@
       <w:r>
         <w:rPr>
           <w:rFonts w:ascii="Times New Roman" w:eastAsia="Times New Roman" w:hAnsi="Times New Roman" w:cs="Times New Roman"/>
-          <w:color w:val="FF0000"/>
+          <w:color w:val="auto"/>
           <w:sz w:val="20"/>
           <w:szCs w:val="20"/>
         </w:rPr>
         <w:tab/>
-        <w:t>………………………………………………………………....….2</w:t>
+        <w:t>………………………………………………………………....…</w:t>
+      </w:r>
+      <w:r>
+        <w:rPr>
+          <w:rFonts w:ascii="Times New Roman" w:eastAsia="Times New Roman" w:hAnsi="Times New Roman" w:cs="Times New Roman"/>
+          <w:color w:val="auto"/>
+          <w:sz w:val="20"/>
+          <w:szCs w:val="20"/>
+        </w:rPr>
+        <w:t>....</w:t>
+      </w:r>
+      <w:r>
+        <w:rPr>
+          <w:rFonts w:ascii="Times New Roman" w:eastAsia="Times New Roman" w:hAnsi="Times New Roman" w:cs="Times New Roman"/>
+          <w:color w:val="auto"/>
+          <w:sz w:val="20"/>
+          <w:szCs w:val="20"/>
+        </w:rPr>
+        <w:t>2</w:t>
+      </w:r>
+      <w:r>
+        <w:rPr>
+          <w:rFonts w:ascii="Times New Roman" w:eastAsia="Times New Roman" w:hAnsi="Times New Roman" w:cs="Times New Roman"/>
+          <w:color w:val="auto"/>
+          <w:sz w:val="20"/>
+          <w:szCs w:val="20"/>
+        </w:rPr>
+        <w:t>7</w:t>
       </w:r>
     </w:p>
     <w:p>
@@ -675,7 +779,7 @@
         <w:contextualSpacing/>
         <w:rPr>
           <w:rFonts w:ascii="Times New Roman" w:eastAsia="Times New Roman" w:hAnsi="Times New Roman" w:cs="Times New Roman"/>
-          <w:color w:val="FF0000"/>
+          <w:color w:val="auto"/>
           <w:sz w:val="20"/>
           <w:szCs w:val="20"/>
         </w:rPr>
@@ -683,7 +787,7 @@
       <w:r>
         <w:rPr>
           <w:rFonts w:ascii="Times New Roman" w:eastAsia="Times New Roman" w:hAnsi="Times New Roman" w:cs="Times New Roman"/>
-          <w:color w:val="FF0000"/>
+          <w:color w:val="auto"/>
           <w:sz w:val="20"/>
           <w:szCs w:val="20"/>
         </w:rPr>
@@ -692,12 +796,21 @@
       <w:r>
         <w:rPr>
           <w:rFonts w:ascii="Times New Roman" w:eastAsia="Times New Roman" w:hAnsi="Times New Roman" w:cs="Times New Roman"/>
-          <w:color w:val="FF0000"/>
+          <w:color w:val="auto"/>
           <w:sz w:val="20"/>
           <w:szCs w:val="20"/>
         </w:rPr>
         <w:tab/>
-        <w:t>………...……………………………………………………….…3</w:t>
+        <w:t>………...……………………………………………………….…</w:t>
+      </w:r>
+      <w:r>
+        <w:rPr>
+          <w:rFonts w:ascii="Times New Roman" w:eastAsia="Times New Roman" w:hAnsi="Times New Roman" w:cs="Times New Roman"/>
+          <w:color w:val="auto"/>
+          <w:sz w:val="20"/>
+          <w:szCs w:val="20"/>
+        </w:rPr>
+        <w:t>...28</w:t>
       </w:r>
     </w:p>
     <w:p>
@@ -714,7 +827,7 @@
         <w:contextualSpacing/>
         <w:rPr>
           <w:rFonts w:ascii="Times New Roman" w:eastAsia="Times New Roman" w:hAnsi="Times New Roman" w:cs="Times New Roman"/>
-          <w:color w:val="FF0000"/>
+          <w:color w:val="auto"/>
           <w:sz w:val="20"/>
           <w:szCs w:val="20"/>
         </w:rPr>
@@ -722,7 +835,7 @@
       <w:r>
         <w:rPr>
           <w:rFonts w:ascii="Times New Roman" w:eastAsia="Times New Roman" w:hAnsi="Times New Roman" w:cs="Times New Roman"/>
-          <w:color w:val="FF0000"/>
+          <w:color w:val="auto"/>
           <w:sz w:val="20"/>
           <w:szCs w:val="20"/>
         </w:rPr>
@@ -731,12 +844,21 @@
       <w:r>
         <w:rPr>
           <w:rFonts w:ascii="Times New Roman" w:eastAsia="Times New Roman" w:hAnsi="Times New Roman" w:cs="Times New Roman"/>
-          <w:color w:val="FF0000"/>
+          <w:color w:val="auto"/>
           <w:sz w:val="20"/>
           <w:szCs w:val="20"/>
         </w:rPr>
         <w:tab/>
-        <w:t>……………………………………………………………………3</w:t>
+        <w:t>……………………………………………………………………</w:t>
+      </w:r>
+      <w:r>
+        <w:rPr>
+          <w:rFonts w:ascii="Times New Roman" w:eastAsia="Times New Roman" w:hAnsi="Times New Roman" w:cs="Times New Roman"/>
+          <w:color w:val="auto"/>
+          <w:sz w:val="20"/>
+          <w:szCs w:val="20"/>
+        </w:rPr>
+        <w:t>...28</w:t>
       </w:r>
     </w:p>
     <w:p>
@@ -753,7 +875,7 @@
         <w:contextualSpacing/>
         <w:rPr>
           <w:rFonts w:ascii="Times New Roman" w:eastAsia="Times New Roman" w:hAnsi="Times New Roman" w:cs="Times New Roman"/>
-          <w:color w:val="FF0000"/>
+          <w:color w:val="auto"/>
           <w:sz w:val="20"/>
           <w:szCs w:val="20"/>
         </w:rPr>
@@ -761,7 +883,7 @@
       <w:r>
         <w:rPr>
           <w:rFonts w:ascii="Times New Roman" w:eastAsia="Times New Roman" w:hAnsi="Times New Roman" w:cs="Times New Roman"/>
-          <w:color w:val="FF0000"/>
+          <w:color w:val="auto"/>
           <w:sz w:val="20"/>
           <w:szCs w:val="20"/>
         </w:rPr>
@@ -770,12 +892,21 @@
       <w:r>
         <w:rPr>
           <w:rFonts w:ascii="Times New Roman" w:eastAsia="Times New Roman" w:hAnsi="Times New Roman" w:cs="Times New Roman"/>
-          <w:color w:val="FF0000"/>
+          <w:color w:val="auto"/>
           <w:sz w:val="20"/>
           <w:szCs w:val="20"/>
         </w:rPr>
         <w:tab/>
-        <w:t>…………………………………………………………………………...3</w:t>
+        <w:t>…………………………………………………………………………...</w:t>
+      </w:r>
+      <w:r>
+        <w:rPr>
+          <w:rFonts w:ascii="Times New Roman" w:eastAsia="Times New Roman" w:hAnsi="Times New Roman" w:cs="Times New Roman"/>
+          <w:color w:val="auto"/>
+          <w:sz w:val="20"/>
+          <w:szCs w:val="20"/>
+        </w:rPr>
+        <w:t>...28</w:t>
       </w:r>
     </w:p>
     <w:p>
@@ -975,7 +1106,7 @@
           <v:shape id="_x0000_i1025" type="#_x0000_t75" style="width:450.75pt;height:300pt" o:ole="">
             <v:imagedata r:id="rId8" o:title=""/>
           </v:shape>
-          <o:OLEObject Type="Embed" ProgID="Visio.Drawing.15" ShapeID="_x0000_i1025" DrawAspect="Content" ObjectID="_1547586190" r:id="rId9"/>
+          <o:OLEObject Type="Embed" ProgID="Visio.Drawing.15" ShapeID="_x0000_i1025" DrawAspect="Content" ObjectID="_1547589041" r:id="rId9"/>
         </w:object>
       </w:r>
     </w:p>
@@ -994,7 +1125,7 @@
       <w:pPr>
         <w:jc w:val="both"/>
         <w:rPr>
-          <w:rFonts w:ascii="Times New Roman" w:eastAsia="Times New Roman" w:hAnsi="Times New Roman" w:cs="Times New Roman"/>
+          <w:rFonts w:ascii="Times New Roman" w:hAnsi="Times New Roman" w:cs="Times New Roman"/>
           <w:sz w:val="21"/>
           <w:szCs w:val="21"/>
         </w:rPr>
@@ -1023,6 +1154,25 @@
         </w:rPr>
         <w:t>reside in the header so that they can be accessed at any time.</w:t>
       </w:r>
+      <w:r>
+        <w:rPr>
+          <w:rFonts w:ascii="Times New Roman" w:eastAsia="Times New Roman" w:hAnsi="Times New Roman" w:cs="Times New Roman"/>
+          <w:sz w:val="21"/>
+          <w:szCs w:val="21"/>
+        </w:rPr>
+        <w:t xml:space="preserve"> For a better quality image of the site map, please visit: </w:t>
+      </w:r>
+      <w:hyperlink r:id="rId10" w:history="1">
+        <w:r>
+          <w:rPr>
+            <w:rStyle w:val="Hyperlink"/>
+            <w:rFonts w:ascii="Times New Roman" w:hAnsi="Times New Roman" w:cs="Times New Roman"/>
+            <w:sz w:val="21"/>
+            <w:szCs w:val="21"/>
+          </w:rPr>
+          <w:t>https://github.com/ericjsy/web-dev/tree/master/concept/hierarchy</w:t>
+        </w:r>
+      </w:hyperlink>
     </w:p>
     <w:p>
       <w:pPr>
@@ -1143,7 +1293,7 @@
                     </pic:cNvPicPr>
                   </pic:nvPicPr>
                   <pic:blipFill>
-                    <a:blip r:embed="rId10">
+                    <a:blip r:embed="rId11">
                       <a:extLst>
                         <a:ext uri="{28A0092B-C50C-407E-A947-70E740481C1C}">
                           <a14:useLocalDpi xmlns:a14="http://schemas.microsoft.com/office/drawing/2010/main" val="0"/>
@@ -1190,19 +1340,7 @@
         <w:t>Note that this is used to represent the color scheme so the content is negligible.</w:t>
       </w:r>
       <w:r>
-        <w:t xml:space="preserve"> Body background: #F5CeFF; header background: #9B3417; b</w:t>
-      </w:r>
-      <w:r>
-        <w:t>ody text color: #90423C</w:t>
-      </w:r>
-      <w:r>
-        <w:t>; and h</w:t>
-      </w:r>
-      <w:r>
-        <w:t>eader text color: #F7D0BB</w:t>
-      </w:r>
-      <w:r>
-        <w:t>.</w:t>
+        <w:t xml:space="preserve"> Body background: #F5CeFF; header background: #9B3417; body text color: #90423C; and header text color: #F7D0BB.</w:t>
       </w:r>
     </w:p>
     <w:p>
@@ -1319,9 +1457,17 @@
           <w:sz w:val="21"/>
           <w:szCs w:val="21"/>
         </w:rPr>
+        <w:t xml:space="preserve">Also note that the ‘blank’ areas in our wireframes will either be filled in with additional information or will not exist in the final product. </w:t>
+      </w:r>
+      <w:r>
+        <w:rPr>
+          <w:rFonts w:ascii="Times New Roman" w:eastAsia="Times New Roman" w:hAnsi="Times New Roman" w:cs="Times New Roman"/>
+          <w:sz w:val="21"/>
+          <w:szCs w:val="21"/>
+        </w:rPr>
         <w:t xml:space="preserve">For a better quality image of the wireframes, please visit: </w:t>
       </w:r>
-      <w:hyperlink r:id="rId11" w:history="1">
+      <w:hyperlink r:id="rId12" w:history="1">
         <w:r>
           <w:rPr>
             <w:rStyle w:val="Hyperlink"/>
@@ -1453,9 +1599,9 @@
       <w:r>
         <w:object w:dxaOrig="11241" w:dyaOrig="16193">
           <v:shape id="_x0000_i1026" type="#_x0000_t75" style="width:393.75pt;height:567pt" o:ole="">
-            <v:imagedata r:id="rId12" o:title=""/>
+            <v:imagedata r:id="rId13" o:title=""/>
           </v:shape>
-          <o:OLEObject Type="Embed" ProgID="Visio.Drawing.15" ShapeID="_x0000_i1026" DrawAspect="Content" ObjectID="_1547586191" r:id="rId13"/>
+          <o:OLEObject Type="Embed" ProgID="Visio.Drawing.15" ShapeID="_x0000_i1026" DrawAspect="Content" ObjectID="_1547589042" r:id="rId14"/>
         </w:object>
       </w:r>
     </w:p>
@@ -1621,9 +1767,9 @@
       <w:r>
         <w:object w:dxaOrig="11436" w:dyaOrig="16225">
           <v:shape id="_x0000_i1027" type="#_x0000_t75" style="width:400.5pt;height:567pt" o:ole="">
-            <v:imagedata r:id="rId14" o:title=""/>
+            <v:imagedata r:id="rId15" o:title=""/>
           </v:shape>
-          <o:OLEObject Type="Embed" ProgID="Visio.Drawing.15" ShapeID="_x0000_i1027" DrawAspect="Content" ObjectID="_1547586192" r:id="rId15"/>
+          <o:OLEObject Type="Embed" ProgID="Visio.Drawing.15" ShapeID="_x0000_i1027" DrawAspect="Content" ObjectID="_1547589043" r:id="rId16"/>
         </w:object>
       </w:r>
     </w:p>
@@ -1797,10 +1943,10 @@
       </w:pPr>
       <w:r>
         <w:object w:dxaOrig="11241" w:dyaOrig="16224">
-          <v:shape id="_x0000_i1034" type="#_x0000_t75" style="width:393pt;height:567pt" o:ole="">
-            <v:imagedata r:id="rId16" o:title=""/>
+          <v:shape id="_x0000_i1028" type="#_x0000_t75" style="width:393pt;height:567pt" o:ole="">
+            <v:imagedata r:id="rId17" o:title=""/>
           </v:shape>
-          <o:OLEObject Type="Embed" ProgID="Visio.Drawing.15" ShapeID="_x0000_i1034" DrawAspect="Content" ObjectID="_1547586193" r:id="rId17"/>
+          <o:OLEObject Type="Embed" ProgID="Visio.Drawing.15" ShapeID="_x0000_i1028" DrawAspect="Content" ObjectID="_1547589044" r:id="rId18"/>
         </w:object>
       </w:r>
     </w:p>
@@ -1901,12 +2047,404 @@
       </w:pPr>
       <w:r>
         <w:object w:dxaOrig="11196" w:dyaOrig="16110">
-          <v:shape id="_x0000_i1028" type="#_x0000_t75" style="width:374.25pt;height:537.75pt;mso-position-horizontal:absolute" o:ole="">
-            <v:imagedata r:id="rId18" o:title=""/>
+          <v:shape id="_x0000_i1029" type="#_x0000_t75" style="width:374.25pt;height:537.75pt;mso-position-horizontal:absolute" o:ole="">
+            <v:imagedata r:id="rId19" o:title=""/>
           </v:shape>
-          <o:OLEObject Type="Embed" ProgID="Visio.Drawing.15" ShapeID="_x0000_i1028" DrawAspect="Content" ObjectID="_1547586194" r:id="rId19"/>
+          <o:OLEObject Type="Embed" ProgID="Visio.Drawing.15" ShapeID="_x0000_i1029" DrawAspect="Content" ObjectID="_1547589045" r:id="rId20"/>
         </w:object>
       </w:r>
+    </w:p>
+    <w:p>
+      <w:pPr>
+        <w:jc w:val="both"/>
+        <w:rPr>
+          <w:rFonts w:ascii="Times New Roman" w:eastAsia="Times New Roman" w:hAnsi="Times New Roman" w:cs="Times New Roman"/>
+          <w:b/>
+          <w:sz w:val="21"/>
+          <w:szCs w:val="21"/>
+        </w:rPr>
+      </w:pPr>
+      <w:r>
+        <w:rPr>
+          <w:rFonts w:ascii="Times New Roman" w:eastAsia="Times New Roman" w:hAnsi="Times New Roman" w:cs="Times New Roman"/>
+          <w:b/>
+          <w:sz w:val="21"/>
+          <w:szCs w:val="21"/>
+        </w:rPr>
+        <w:lastRenderedPageBreak/>
+        <w:t>Products Pop-up</w:t>
+      </w:r>
+    </w:p>
+    <w:p>
+      <w:pPr>
+        <w:jc w:val="both"/>
+        <w:rPr>
+          <w:rFonts w:ascii="Times New Roman" w:eastAsia="Times New Roman" w:hAnsi="Times New Roman" w:cs="Times New Roman"/>
+          <w:b/>
+          <w:sz w:val="21"/>
+          <w:szCs w:val="21"/>
+        </w:rPr>
+      </w:pPr>
+    </w:p>
+    <w:p>
+      <w:pPr>
+        <w:jc w:val="both"/>
+        <w:rPr>
+          <w:rFonts w:ascii="Times New Roman" w:eastAsia="Times New Roman" w:hAnsi="Times New Roman" w:cs="Times New Roman"/>
+          <w:b/>
+          <w:sz w:val="21"/>
+          <w:szCs w:val="21"/>
+        </w:rPr>
+      </w:pPr>
+      <w:r>
+        <w:object w:dxaOrig="15646" w:dyaOrig="7851">
+          <v:shape id="_x0000_i1035" type="#_x0000_t75" style="width:450.75pt;height:225.75pt" o:ole="">
+            <v:imagedata r:id="rId21" o:title=""/>
+          </v:shape>
+          <o:OLEObject Type="Embed" ProgID="Visio.Drawing.15" ShapeID="_x0000_i1035" DrawAspect="Content" ObjectID="_1547589046" r:id="rId22"/>
+        </w:object>
+      </w:r>
+    </w:p>
+    <w:p>
+      <w:pPr>
+        <w:jc w:val="both"/>
+        <w:rPr>
+          <w:rFonts w:ascii="Times New Roman" w:eastAsia="Times New Roman" w:hAnsi="Times New Roman" w:cs="Times New Roman"/>
+          <w:b/>
+          <w:sz w:val="21"/>
+          <w:szCs w:val="21"/>
+        </w:rPr>
+      </w:pPr>
+    </w:p>
+    <w:p>
+      <w:pPr>
+        <w:jc w:val="both"/>
+        <w:rPr>
+          <w:rFonts w:ascii="Times New Roman" w:eastAsia="Times New Roman" w:hAnsi="Times New Roman" w:cs="Times New Roman"/>
+          <w:b/>
+          <w:sz w:val="21"/>
+          <w:szCs w:val="21"/>
+        </w:rPr>
+      </w:pPr>
+    </w:p>
+    <w:p>
+      <w:pPr>
+        <w:jc w:val="both"/>
+        <w:rPr>
+          <w:rFonts w:ascii="Times New Roman" w:eastAsia="Times New Roman" w:hAnsi="Times New Roman" w:cs="Times New Roman"/>
+          <w:b/>
+          <w:sz w:val="21"/>
+          <w:szCs w:val="21"/>
+        </w:rPr>
+      </w:pPr>
+    </w:p>
+    <w:p>
+      <w:pPr>
+        <w:jc w:val="both"/>
+        <w:rPr>
+          <w:rFonts w:ascii="Times New Roman" w:eastAsia="Times New Roman" w:hAnsi="Times New Roman" w:cs="Times New Roman"/>
+          <w:b/>
+          <w:sz w:val="21"/>
+          <w:szCs w:val="21"/>
+        </w:rPr>
+      </w:pPr>
+    </w:p>
+    <w:p>
+      <w:pPr>
+        <w:jc w:val="both"/>
+        <w:rPr>
+          <w:rFonts w:ascii="Times New Roman" w:eastAsia="Times New Roman" w:hAnsi="Times New Roman" w:cs="Times New Roman"/>
+          <w:b/>
+          <w:sz w:val="21"/>
+          <w:szCs w:val="21"/>
+        </w:rPr>
+      </w:pPr>
+    </w:p>
+    <w:p>
+      <w:pPr>
+        <w:jc w:val="both"/>
+        <w:rPr>
+          <w:rFonts w:ascii="Times New Roman" w:eastAsia="Times New Roman" w:hAnsi="Times New Roman" w:cs="Times New Roman"/>
+          <w:b/>
+          <w:sz w:val="21"/>
+          <w:szCs w:val="21"/>
+        </w:rPr>
+      </w:pPr>
+    </w:p>
+    <w:p>
+      <w:pPr>
+        <w:jc w:val="both"/>
+        <w:rPr>
+          <w:rFonts w:ascii="Times New Roman" w:eastAsia="Times New Roman" w:hAnsi="Times New Roman" w:cs="Times New Roman"/>
+          <w:b/>
+          <w:sz w:val="21"/>
+          <w:szCs w:val="21"/>
+        </w:rPr>
+      </w:pPr>
+    </w:p>
+    <w:p>
+      <w:pPr>
+        <w:jc w:val="both"/>
+        <w:rPr>
+          <w:rFonts w:ascii="Times New Roman" w:eastAsia="Times New Roman" w:hAnsi="Times New Roman" w:cs="Times New Roman"/>
+          <w:b/>
+          <w:sz w:val="21"/>
+          <w:szCs w:val="21"/>
+        </w:rPr>
+      </w:pPr>
+    </w:p>
+    <w:p>
+      <w:pPr>
+        <w:jc w:val="both"/>
+        <w:rPr>
+          <w:rFonts w:ascii="Times New Roman" w:eastAsia="Times New Roman" w:hAnsi="Times New Roman" w:cs="Times New Roman"/>
+          <w:b/>
+          <w:sz w:val="21"/>
+          <w:szCs w:val="21"/>
+        </w:rPr>
+      </w:pPr>
+    </w:p>
+    <w:p>
+      <w:pPr>
+        <w:jc w:val="both"/>
+        <w:rPr>
+          <w:rFonts w:ascii="Times New Roman" w:eastAsia="Times New Roman" w:hAnsi="Times New Roman" w:cs="Times New Roman"/>
+          <w:b/>
+          <w:sz w:val="21"/>
+          <w:szCs w:val="21"/>
+        </w:rPr>
+      </w:pPr>
+    </w:p>
+    <w:p>
+      <w:pPr>
+        <w:jc w:val="both"/>
+        <w:rPr>
+          <w:rFonts w:ascii="Times New Roman" w:eastAsia="Times New Roman" w:hAnsi="Times New Roman" w:cs="Times New Roman"/>
+          <w:b/>
+          <w:sz w:val="21"/>
+          <w:szCs w:val="21"/>
+        </w:rPr>
+      </w:pPr>
+    </w:p>
+    <w:p>
+      <w:pPr>
+        <w:jc w:val="both"/>
+        <w:rPr>
+          <w:rFonts w:ascii="Times New Roman" w:eastAsia="Times New Roman" w:hAnsi="Times New Roman" w:cs="Times New Roman"/>
+          <w:b/>
+          <w:sz w:val="21"/>
+          <w:szCs w:val="21"/>
+        </w:rPr>
+      </w:pPr>
+    </w:p>
+    <w:p>
+      <w:pPr>
+        <w:jc w:val="both"/>
+        <w:rPr>
+          <w:rFonts w:ascii="Times New Roman" w:eastAsia="Times New Roman" w:hAnsi="Times New Roman" w:cs="Times New Roman"/>
+          <w:b/>
+          <w:sz w:val="21"/>
+          <w:szCs w:val="21"/>
+        </w:rPr>
+      </w:pPr>
+    </w:p>
+    <w:p>
+      <w:pPr>
+        <w:jc w:val="both"/>
+        <w:rPr>
+          <w:rFonts w:ascii="Times New Roman" w:eastAsia="Times New Roman" w:hAnsi="Times New Roman" w:cs="Times New Roman"/>
+          <w:b/>
+          <w:sz w:val="21"/>
+          <w:szCs w:val="21"/>
+        </w:rPr>
+      </w:pPr>
+    </w:p>
+    <w:p>
+      <w:pPr>
+        <w:jc w:val="both"/>
+        <w:rPr>
+          <w:rFonts w:ascii="Times New Roman" w:eastAsia="Times New Roman" w:hAnsi="Times New Roman" w:cs="Times New Roman"/>
+          <w:b/>
+          <w:sz w:val="21"/>
+          <w:szCs w:val="21"/>
+        </w:rPr>
+      </w:pPr>
+    </w:p>
+    <w:p>
+      <w:pPr>
+        <w:jc w:val="both"/>
+        <w:rPr>
+          <w:rFonts w:ascii="Times New Roman" w:eastAsia="Times New Roman" w:hAnsi="Times New Roman" w:cs="Times New Roman"/>
+          <w:b/>
+          <w:sz w:val="21"/>
+          <w:szCs w:val="21"/>
+        </w:rPr>
+      </w:pPr>
+    </w:p>
+    <w:p>
+      <w:pPr>
+        <w:jc w:val="both"/>
+        <w:rPr>
+          <w:rFonts w:ascii="Times New Roman" w:eastAsia="Times New Roman" w:hAnsi="Times New Roman" w:cs="Times New Roman"/>
+          <w:b/>
+          <w:sz w:val="21"/>
+          <w:szCs w:val="21"/>
+        </w:rPr>
+      </w:pPr>
+    </w:p>
+    <w:p>
+      <w:pPr>
+        <w:jc w:val="both"/>
+        <w:rPr>
+          <w:rFonts w:ascii="Times New Roman" w:eastAsia="Times New Roman" w:hAnsi="Times New Roman" w:cs="Times New Roman"/>
+          <w:b/>
+          <w:sz w:val="21"/>
+          <w:szCs w:val="21"/>
+        </w:rPr>
+      </w:pPr>
+    </w:p>
+    <w:p>
+      <w:pPr>
+        <w:jc w:val="both"/>
+        <w:rPr>
+          <w:rFonts w:ascii="Times New Roman" w:eastAsia="Times New Roman" w:hAnsi="Times New Roman" w:cs="Times New Roman"/>
+          <w:b/>
+          <w:sz w:val="21"/>
+          <w:szCs w:val="21"/>
+        </w:rPr>
+      </w:pPr>
+    </w:p>
+    <w:p>
+      <w:pPr>
+        <w:jc w:val="both"/>
+        <w:rPr>
+          <w:rFonts w:ascii="Times New Roman" w:eastAsia="Times New Roman" w:hAnsi="Times New Roman" w:cs="Times New Roman"/>
+          <w:b/>
+          <w:sz w:val="21"/>
+          <w:szCs w:val="21"/>
+        </w:rPr>
+      </w:pPr>
+    </w:p>
+    <w:p>
+      <w:pPr>
+        <w:jc w:val="both"/>
+        <w:rPr>
+          <w:rFonts w:ascii="Times New Roman" w:eastAsia="Times New Roman" w:hAnsi="Times New Roman" w:cs="Times New Roman"/>
+          <w:b/>
+          <w:sz w:val="21"/>
+          <w:szCs w:val="21"/>
+        </w:rPr>
+      </w:pPr>
+    </w:p>
+    <w:p>
+      <w:pPr>
+        <w:jc w:val="both"/>
+        <w:rPr>
+          <w:rFonts w:ascii="Times New Roman" w:eastAsia="Times New Roman" w:hAnsi="Times New Roman" w:cs="Times New Roman"/>
+          <w:b/>
+          <w:sz w:val="21"/>
+          <w:szCs w:val="21"/>
+        </w:rPr>
+      </w:pPr>
+    </w:p>
+    <w:p>
+      <w:pPr>
+        <w:jc w:val="both"/>
+        <w:rPr>
+          <w:rFonts w:ascii="Times New Roman" w:eastAsia="Times New Roman" w:hAnsi="Times New Roman" w:cs="Times New Roman"/>
+          <w:b/>
+          <w:sz w:val="21"/>
+          <w:szCs w:val="21"/>
+        </w:rPr>
+      </w:pPr>
+    </w:p>
+    <w:p>
+      <w:pPr>
+        <w:jc w:val="both"/>
+        <w:rPr>
+          <w:rFonts w:ascii="Times New Roman" w:eastAsia="Times New Roman" w:hAnsi="Times New Roman" w:cs="Times New Roman"/>
+          <w:b/>
+          <w:sz w:val="21"/>
+          <w:szCs w:val="21"/>
+        </w:rPr>
+      </w:pPr>
+    </w:p>
+    <w:p>
+      <w:pPr>
+        <w:jc w:val="both"/>
+        <w:rPr>
+          <w:rFonts w:ascii="Times New Roman" w:eastAsia="Times New Roman" w:hAnsi="Times New Roman" w:cs="Times New Roman"/>
+          <w:b/>
+          <w:sz w:val="21"/>
+          <w:szCs w:val="21"/>
+        </w:rPr>
+      </w:pPr>
+    </w:p>
+    <w:p>
+      <w:pPr>
+        <w:jc w:val="both"/>
+        <w:rPr>
+          <w:rFonts w:ascii="Times New Roman" w:eastAsia="Times New Roman" w:hAnsi="Times New Roman" w:cs="Times New Roman"/>
+          <w:b/>
+          <w:sz w:val="21"/>
+          <w:szCs w:val="21"/>
+        </w:rPr>
+      </w:pPr>
+    </w:p>
+    <w:p>
+      <w:pPr>
+        <w:jc w:val="both"/>
+        <w:rPr>
+          <w:rFonts w:ascii="Times New Roman" w:eastAsia="Times New Roman" w:hAnsi="Times New Roman" w:cs="Times New Roman"/>
+          <w:b/>
+          <w:sz w:val="21"/>
+          <w:szCs w:val="21"/>
+        </w:rPr>
+      </w:pPr>
+    </w:p>
+    <w:p>
+      <w:pPr>
+        <w:jc w:val="both"/>
+        <w:rPr>
+          <w:rFonts w:ascii="Times New Roman" w:eastAsia="Times New Roman" w:hAnsi="Times New Roman" w:cs="Times New Roman"/>
+          <w:b/>
+          <w:sz w:val="21"/>
+          <w:szCs w:val="21"/>
+        </w:rPr>
+      </w:pPr>
+    </w:p>
+    <w:p>
+      <w:pPr>
+        <w:jc w:val="both"/>
+        <w:rPr>
+          <w:rFonts w:ascii="Times New Roman" w:eastAsia="Times New Roman" w:hAnsi="Times New Roman" w:cs="Times New Roman"/>
+          <w:b/>
+          <w:sz w:val="21"/>
+          <w:szCs w:val="21"/>
+        </w:rPr>
+      </w:pPr>
+    </w:p>
+    <w:p>
+      <w:pPr>
+        <w:jc w:val="both"/>
+        <w:rPr>
+          <w:rFonts w:ascii="Times New Roman" w:eastAsia="Times New Roman" w:hAnsi="Times New Roman" w:cs="Times New Roman"/>
+          <w:b/>
+          <w:sz w:val="21"/>
+          <w:szCs w:val="21"/>
+        </w:rPr>
+      </w:pPr>
+    </w:p>
+    <w:p>
+      <w:pPr>
+        <w:jc w:val="both"/>
+        <w:rPr>
+          <w:rFonts w:ascii="Times New Roman" w:eastAsia="Times New Roman" w:hAnsi="Times New Roman" w:cs="Times New Roman"/>
+          <w:b/>
+          <w:sz w:val="21"/>
+          <w:szCs w:val="21"/>
+        </w:rPr>
+      </w:pPr>
     </w:p>
     <w:p>
       <w:pPr>
@@ -1999,10 +2537,10 @@
       </w:pPr>
       <w:r>
         <w:object w:dxaOrig="11714" w:dyaOrig="16225">
-          <v:shape id="_x0000_i1029" type="#_x0000_t75" style="width:408.75pt;height:567pt" o:ole="">
-            <v:imagedata r:id="rId20" o:title=""/>
+          <v:shape id="_x0000_i1030" type="#_x0000_t75" style="width:408.75pt;height:567pt" o:ole="">
+            <v:imagedata r:id="rId23" o:title=""/>
           </v:shape>
-          <o:OLEObject Type="Embed" ProgID="Visio.Drawing.15" ShapeID="_x0000_i1029" DrawAspect="Content" ObjectID="_1547586195" r:id="rId21"/>
+          <o:OLEObject Type="Embed" ProgID="Visio.Drawing.15" ShapeID="_x0000_i1030" DrawAspect="Content" ObjectID="_1547589047" r:id="rId24"/>
         </w:object>
       </w:r>
     </w:p>
@@ -2118,10 +2656,10 @@
       </w:pPr>
       <w:r>
         <w:object w:dxaOrig="11252" w:dyaOrig="16207">
-          <v:shape id="_x0000_i1030" type="#_x0000_t75" style="width:393.75pt;height:567pt" o:ole="">
-            <v:imagedata r:id="rId22" o:title=""/>
+          <v:shape id="_x0000_i1031" type="#_x0000_t75" style="width:393.75pt;height:567pt" o:ole="">
+            <v:imagedata r:id="rId25" o:title=""/>
           </v:shape>
-          <o:OLEObject Type="Embed" ProgID="Visio.Drawing.15" ShapeID="_x0000_i1030" DrawAspect="Content" ObjectID="_1547586196" r:id="rId23"/>
+          <o:OLEObject Type="Embed" ProgID="Visio.Drawing.15" ShapeID="_x0000_i1031" DrawAspect="Content" ObjectID="_1547589048" r:id="rId26"/>
         </w:object>
       </w:r>
     </w:p>
@@ -2215,10 +2753,10 @@
       </w:pPr>
       <w:r>
         <w:object w:dxaOrig="11734" w:dyaOrig="16243">
-          <v:shape id="_x0000_i1031" type="#_x0000_t75" style="width:409.5pt;height:567pt" o:ole="">
-            <v:imagedata r:id="rId24" o:title=""/>
+          <v:shape id="_x0000_i1032" type="#_x0000_t75" style="width:409.5pt;height:567pt" o:ole="">
+            <v:imagedata r:id="rId27" o:title=""/>
           </v:shape>
-          <o:OLEObject Type="Embed" ProgID="Visio.Drawing.15" ShapeID="_x0000_i1031" DrawAspect="Content" ObjectID="_1547586197" r:id="rId25"/>
+          <o:OLEObject Type="Embed" ProgID="Visio.Drawing.15" ShapeID="_x0000_i1032" DrawAspect="Content" ObjectID="_1547589049" r:id="rId28"/>
         </w:object>
       </w:r>
     </w:p>
@@ -2336,18 +2874,13 @@
     <w:p>
       <w:pPr>
         <w:jc w:val="center"/>
-        <w:rPr>
-          <w:rFonts w:ascii="Times New Roman" w:eastAsia="Times New Roman" w:hAnsi="Times New Roman" w:cs="Times New Roman"/>
-          <w:sz w:val="21"/>
-          <w:szCs w:val="21"/>
-        </w:rPr>
       </w:pPr>
       <w:r>
         <w:object w:dxaOrig="11255" w:dyaOrig="16215">
-          <v:shape id="_x0000_i1032" type="#_x0000_t75" style="width:393pt;height:567pt" o:ole="">
-            <v:imagedata r:id="rId26" o:title=""/>
+          <v:shape id="_x0000_i1033" type="#_x0000_t75" style="width:393pt;height:567pt" o:ole="">
+            <v:imagedata r:id="rId29" o:title=""/>
           </v:shape>
-          <o:OLEObject Type="Embed" ProgID="Visio.Drawing.15" ShapeID="_x0000_i1032" DrawAspect="Content" ObjectID="_1547586198" r:id="rId27"/>
+          <o:OLEObject Type="Embed" ProgID="Visio.Drawing.15" ShapeID="_x0000_i1033" DrawAspect="Content" ObjectID="_1547589050" r:id="rId30"/>
         </w:object>
       </w:r>
     </w:p>
@@ -2369,6 +2902,152 @@
           <w:szCs w:val="21"/>
         </w:rPr>
         <w:lastRenderedPageBreak/>
+        <w:t>Sign Up</w:t>
+      </w:r>
+    </w:p>
+    <w:p>
+      <w:pPr>
+        <w:jc w:val="both"/>
+        <w:rPr>
+          <w:rFonts w:ascii="Times New Roman" w:eastAsia="Times New Roman" w:hAnsi="Times New Roman" w:cs="Times New Roman"/>
+          <w:b/>
+          <w:sz w:val="21"/>
+          <w:szCs w:val="21"/>
+        </w:rPr>
+      </w:pPr>
+    </w:p>
+    <w:p>
+      <w:pPr>
+        <w:jc w:val="both"/>
+        <w:rPr>
+          <w:rFonts w:ascii="Times New Roman" w:eastAsia="Times New Roman" w:hAnsi="Times New Roman" w:cs="Times New Roman"/>
+          <w:sz w:val="21"/>
+          <w:szCs w:val="21"/>
+        </w:rPr>
+      </w:pPr>
+      <w:r>
+        <w:rPr>
+          <w:rFonts w:ascii="Times New Roman" w:eastAsia="Times New Roman" w:hAnsi="Times New Roman" w:cs="Times New Roman"/>
+          <w:sz w:val="21"/>
+          <w:szCs w:val="21"/>
+        </w:rPr>
+        <w:t xml:space="preserve">On the </w:t>
+      </w:r>
+      <w:r>
+        <w:rPr>
+          <w:rFonts w:ascii="Times New Roman" w:eastAsia="Times New Roman" w:hAnsi="Times New Roman" w:cs="Times New Roman"/>
+          <w:sz w:val="21"/>
+          <w:szCs w:val="21"/>
+        </w:rPr>
+        <w:t>s</w:t>
+      </w:r>
+      <w:r>
+        <w:rPr>
+          <w:rFonts w:ascii="Times New Roman" w:eastAsia="Times New Roman" w:hAnsi="Times New Roman" w:cs="Times New Roman"/>
+          <w:sz w:val="21"/>
+          <w:szCs w:val="21"/>
+        </w:rPr>
+        <w:t>ign</w:t>
+      </w:r>
+      <w:r>
+        <w:rPr>
+          <w:rFonts w:ascii="Times New Roman" w:eastAsia="Times New Roman" w:hAnsi="Times New Roman" w:cs="Times New Roman"/>
+          <w:sz w:val="21"/>
+          <w:szCs w:val="21"/>
+        </w:rPr>
+        <w:t xml:space="preserve"> </w:t>
+      </w:r>
+      <w:r>
+        <w:rPr>
+          <w:rFonts w:ascii="Times New Roman" w:eastAsia="Times New Roman" w:hAnsi="Times New Roman" w:cs="Times New Roman"/>
+          <w:sz w:val="21"/>
+          <w:szCs w:val="21"/>
+        </w:rPr>
+        <w:t>up page, one may register or choose to sign in. This site is primarily used for functionality</w:t>
+      </w:r>
+      <w:r>
+        <w:rPr>
+          <w:rFonts w:ascii="Times New Roman" w:eastAsia="Times New Roman" w:hAnsi="Times New Roman" w:cs="Times New Roman"/>
+          <w:sz w:val="21"/>
+          <w:szCs w:val="21"/>
+        </w:rPr>
+        <w:t xml:space="preserve"> purposes</w:t>
+      </w:r>
+      <w:r>
+        <w:rPr>
+          <w:rFonts w:ascii="Times New Roman" w:eastAsia="Times New Roman" w:hAnsi="Times New Roman" w:cs="Times New Roman"/>
+          <w:sz w:val="21"/>
+          <w:szCs w:val="21"/>
+        </w:rPr>
+        <w:t xml:space="preserve"> and therefore has fewer images than th</w:t>
+      </w:r>
+      <w:r>
+        <w:rPr>
+          <w:rFonts w:ascii="Times New Roman" w:eastAsia="Times New Roman" w:hAnsi="Times New Roman" w:cs="Times New Roman"/>
+          <w:sz w:val="21"/>
+          <w:szCs w:val="21"/>
+        </w:rPr>
+        <w:t xml:space="preserve">e other pages such as products. </w:t>
+      </w:r>
+      <w:r>
+        <w:rPr>
+          <w:rFonts w:ascii="Times New Roman" w:eastAsia="Times New Roman" w:hAnsi="Times New Roman" w:cs="Times New Roman"/>
+          <w:sz w:val="21"/>
+          <w:szCs w:val="21"/>
+        </w:rPr>
+        <w:t>In addition, we chose to put the sign in and sign up side by side so that the attention of the user will be immediately split into choosing one of the two given features without having to scroll down to reach the other.</w:t>
+      </w:r>
+    </w:p>
+    <w:p>
+      <w:pPr>
+        <w:jc w:val="center"/>
+      </w:pPr>
+    </w:p>
+    <w:p>
+      <w:pPr>
+        <w:jc w:val="center"/>
+      </w:pPr>
+      <w:r>
+        <w:object w:dxaOrig="11241" w:dyaOrig="16173">
+          <v:shape id="_x0000_i1047" type="#_x0000_t75" style="width:393.75pt;height:567pt" o:ole="">
+            <v:imagedata r:id="rId31" o:title=""/>
+          </v:shape>
+          <o:OLEObject Type="Embed" ProgID="Visio.Drawing.15" ShapeID="_x0000_i1047" DrawAspect="Content" ObjectID="_1547589051" r:id="rId32"/>
+        </w:object>
+      </w:r>
+    </w:p>
+    <w:p>
+      <w:pPr>
+        <w:jc w:val="center"/>
+      </w:pPr>
+    </w:p>
+    <w:p>
+      <w:pPr>
+        <w:jc w:val="center"/>
+        <w:rPr>
+          <w:rFonts w:ascii="Times New Roman" w:eastAsia="Times New Roman" w:hAnsi="Times New Roman" w:cs="Times New Roman"/>
+          <w:sz w:val="21"/>
+          <w:szCs w:val="21"/>
+        </w:rPr>
+      </w:pPr>
+    </w:p>
+    <w:p>
+      <w:pPr>
+        <w:jc w:val="both"/>
+        <w:rPr>
+          <w:rFonts w:ascii="Times New Roman" w:eastAsia="Times New Roman" w:hAnsi="Times New Roman" w:cs="Times New Roman"/>
+          <w:b/>
+          <w:sz w:val="21"/>
+          <w:szCs w:val="21"/>
+        </w:rPr>
+      </w:pPr>
+      <w:r>
+        <w:rPr>
+          <w:rFonts w:ascii="Times New Roman" w:eastAsia="Times New Roman" w:hAnsi="Times New Roman" w:cs="Times New Roman"/>
+          <w:b/>
+          <w:sz w:val="21"/>
+          <w:szCs w:val="21"/>
+        </w:rPr>
         <w:t>User Accounts</w:t>
       </w:r>
     </w:p>
@@ -2431,10 +3110,10 @@
       </w:pPr>
       <w:r>
         <w:object w:dxaOrig="11241" w:dyaOrig="16174">
-          <v:shape id="_x0000_i1033" type="#_x0000_t75" style="width:393.75pt;height:567pt" o:ole="">
-            <v:imagedata r:id="rId28" o:title=""/>
+          <v:shape id="_x0000_i1034" type="#_x0000_t75" style="width:393.75pt;height:567pt" o:ole="">
+            <v:imagedata r:id="rId33" o:title=""/>
           </v:shape>
-          <o:OLEObject Type="Embed" ProgID="Visio.Drawing.15" ShapeID="_x0000_i1033" DrawAspect="Content" ObjectID="_1547586199" r:id="rId29"/>
+          <o:OLEObject Type="Embed" ProgID="Visio.Drawing.15" ShapeID="_x0000_i1034" DrawAspect="Content" ObjectID="_1547589052" r:id="rId34"/>
         </w:object>
       </w:r>
     </w:p>
@@ -2478,490 +3157,1931 @@
           <w:sz w:val="24"/>
           <w:szCs w:val="24"/>
         </w:rPr>
+        <w:t>Prints</w:t>
+      </w:r>
+    </w:p>
+    <w:p>
+      <w:pPr>
+        <w:jc w:val="both"/>
+        <w:rPr>
+          <w:rFonts w:ascii="Times New Roman" w:eastAsia="Times New Roman" w:hAnsi="Times New Roman" w:cs="Times New Roman"/>
+          <w:sz w:val="21"/>
+          <w:szCs w:val="21"/>
+        </w:rPr>
+      </w:pPr>
+    </w:p>
+    <w:p>
+      <w:pPr>
+        <w:jc w:val="both"/>
+        <w:rPr>
+          <w:rStyle w:val="Hyperlink"/>
+          <w:rFonts w:ascii="Times New Roman" w:hAnsi="Times New Roman" w:cs="Times New Roman"/>
+          <w:sz w:val="21"/>
+          <w:szCs w:val="21"/>
+        </w:rPr>
+      </w:pPr>
+      <w:r>
+        <w:rPr>
+          <w:rFonts w:ascii="Times New Roman" w:eastAsia="Times New Roman" w:hAnsi="Times New Roman" w:cs="Times New Roman"/>
+          <w:sz w:val="21"/>
+          <w:szCs w:val="21"/>
+        </w:rPr>
+        <w:t xml:space="preserve">The print-out pages will be content-oriented. It will only include the relevant information of each page. We excluded any hyperlinks including the navigation bar, cart and sign-in. </w:t>
+      </w:r>
+      <w:r>
+        <w:rPr>
+          <w:rFonts w:ascii="Times New Roman" w:eastAsia="Times New Roman" w:hAnsi="Times New Roman" w:cs="Times New Roman"/>
+          <w:sz w:val="21"/>
+          <w:szCs w:val="21"/>
+        </w:rPr>
+        <w:t>We also excluded social media icons, drop-down menus and the ‘back to top’ button</w:t>
+      </w:r>
+      <w:r>
+        <w:rPr>
+          <w:rFonts w:ascii="Times New Roman" w:eastAsia="Times New Roman" w:hAnsi="Times New Roman" w:cs="Times New Roman"/>
+          <w:sz w:val="21"/>
+          <w:szCs w:val="21"/>
+        </w:rPr>
+        <w:t xml:space="preserve"> </w:t>
+      </w:r>
+      <w:r>
+        <w:rPr>
+          <w:rFonts w:ascii="Times New Roman" w:eastAsia="Times New Roman" w:hAnsi="Times New Roman" w:cs="Times New Roman"/>
+          <w:sz w:val="21"/>
+          <w:szCs w:val="21"/>
+        </w:rPr>
+        <w:t>as the</w:t>
+      </w:r>
+      <w:r>
+        <w:rPr>
+          <w:rFonts w:ascii="Times New Roman" w:eastAsia="Times New Roman" w:hAnsi="Times New Roman" w:cs="Times New Roman"/>
+          <w:sz w:val="21"/>
+          <w:szCs w:val="21"/>
+        </w:rPr>
+        <w:t>se</w:t>
+      </w:r>
+      <w:r>
+        <w:rPr>
+          <w:rFonts w:ascii="Times New Roman" w:eastAsia="Times New Roman" w:hAnsi="Times New Roman" w:cs="Times New Roman"/>
+          <w:sz w:val="21"/>
+          <w:szCs w:val="21"/>
+        </w:rPr>
+        <w:t xml:space="preserve"> are</w:t>
+      </w:r>
+      <w:r>
+        <w:rPr>
+          <w:rFonts w:ascii="Times New Roman" w:eastAsia="Times New Roman" w:hAnsi="Times New Roman" w:cs="Times New Roman"/>
+          <w:sz w:val="21"/>
+          <w:szCs w:val="21"/>
+        </w:rPr>
+        <w:t xml:space="preserve"> all</w:t>
+      </w:r>
+      <w:r>
+        <w:rPr>
+          <w:rFonts w:ascii="Times New Roman" w:eastAsia="Times New Roman" w:hAnsi="Times New Roman" w:cs="Times New Roman"/>
+          <w:sz w:val="21"/>
+          <w:szCs w:val="21"/>
+        </w:rPr>
+        <w:t xml:space="preserve"> web-only features</w:t>
+      </w:r>
+      <w:r>
+        <w:rPr>
+          <w:rFonts w:ascii="Times New Roman" w:eastAsia="Times New Roman" w:hAnsi="Times New Roman" w:cs="Times New Roman"/>
+          <w:sz w:val="21"/>
+          <w:szCs w:val="21"/>
+        </w:rPr>
+        <w:t xml:space="preserve">. </w:t>
+      </w:r>
+      <w:r>
+        <w:rPr>
+          <w:rFonts w:ascii="Times New Roman" w:eastAsia="Times New Roman" w:hAnsi="Times New Roman" w:cs="Times New Roman"/>
+          <w:sz w:val="21"/>
+          <w:szCs w:val="21"/>
+        </w:rPr>
+        <w:t>We do not think they will be useful for a print out and will only take up excess space. Text and images are retained and the logo is</w:t>
+      </w:r>
+      <w:r>
+        <w:rPr>
+          <w:rFonts w:ascii="Times New Roman" w:eastAsia="Times New Roman" w:hAnsi="Times New Roman" w:cs="Times New Roman"/>
+          <w:sz w:val="21"/>
+          <w:szCs w:val="21"/>
+        </w:rPr>
+        <w:t xml:space="preserve"> always</w:t>
+      </w:r>
+      <w:r>
+        <w:rPr>
+          <w:rFonts w:ascii="Times New Roman" w:eastAsia="Times New Roman" w:hAnsi="Times New Roman" w:cs="Times New Roman"/>
+          <w:sz w:val="21"/>
+          <w:szCs w:val="21"/>
+        </w:rPr>
+        <w:t xml:space="preserve"> present.</w:t>
+      </w:r>
+      <w:r>
+        <w:rPr>
+          <w:rFonts w:ascii="Times New Roman" w:eastAsia="Times New Roman" w:hAnsi="Times New Roman" w:cs="Times New Roman"/>
+          <w:sz w:val="21"/>
+          <w:szCs w:val="21"/>
+        </w:rPr>
+        <w:t xml:space="preserve"> For a better quality image of the prints, please visit: </w:t>
+      </w:r>
+      <w:hyperlink r:id="rId35" w:history="1">
+        <w:r>
+          <w:rPr>
+            <w:rStyle w:val="Hyperlink"/>
+            <w:rFonts w:ascii="Times New Roman" w:hAnsi="Times New Roman" w:cs="Times New Roman"/>
+            <w:sz w:val="21"/>
+            <w:szCs w:val="21"/>
+          </w:rPr>
+          <w:t>https://github.com/ericjsy/web-dev/tree/master/concept/hierarchy</w:t>
+        </w:r>
+      </w:hyperlink>
+    </w:p>
+    <w:p>
+      <w:pPr>
+        <w:jc w:val="both"/>
+        <w:rPr>
+          <w:rStyle w:val="Hyperlink"/>
+          <w:rFonts w:ascii="Times New Roman" w:hAnsi="Times New Roman" w:cs="Times New Roman"/>
+          <w:sz w:val="21"/>
+          <w:szCs w:val="21"/>
+        </w:rPr>
+      </w:pPr>
+    </w:p>
+    <w:p>
+      <w:pPr>
+        <w:jc w:val="both"/>
+        <w:rPr>
+          <w:rStyle w:val="Hyperlink"/>
+          <w:rFonts w:ascii="Times New Roman" w:hAnsi="Times New Roman" w:cs="Times New Roman"/>
+          <w:sz w:val="21"/>
+          <w:szCs w:val="21"/>
+        </w:rPr>
+      </w:pPr>
+    </w:p>
+    <w:p>
+      <w:pPr>
+        <w:jc w:val="both"/>
+        <w:rPr>
+          <w:rStyle w:val="Hyperlink"/>
+          <w:rFonts w:ascii="Times New Roman" w:hAnsi="Times New Roman" w:cs="Times New Roman"/>
+          <w:sz w:val="21"/>
+          <w:szCs w:val="21"/>
+        </w:rPr>
+      </w:pPr>
+    </w:p>
+    <w:p>
+      <w:pPr>
+        <w:jc w:val="both"/>
+        <w:rPr>
+          <w:rStyle w:val="Hyperlink"/>
+          <w:rFonts w:ascii="Times New Roman" w:hAnsi="Times New Roman" w:cs="Times New Roman"/>
+          <w:sz w:val="21"/>
+          <w:szCs w:val="21"/>
+        </w:rPr>
+      </w:pPr>
+    </w:p>
+    <w:p>
+      <w:pPr>
+        <w:jc w:val="both"/>
+        <w:rPr>
+          <w:rStyle w:val="Hyperlink"/>
+          <w:rFonts w:ascii="Times New Roman" w:hAnsi="Times New Roman" w:cs="Times New Roman"/>
+          <w:sz w:val="21"/>
+          <w:szCs w:val="21"/>
+        </w:rPr>
+      </w:pPr>
+    </w:p>
+    <w:p>
+      <w:pPr>
+        <w:jc w:val="both"/>
+        <w:rPr>
+          <w:rStyle w:val="Hyperlink"/>
+          <w:rFonts w:ascii="Times New Roman" w:hAnsi="Times New Roman" w:cs="Times New Roman"/>
+          <w:sz w:val="21"/>
+          <w:szCs w:val="21"/>
+        </w:rPr>
+      </w:pPr>
+    </w:p>
+    <w:p>
+      <w:pPr>
+        <w:jc w:val="both"/>
+        <w:rPr>
+          <w:rStyle w:val="Hyperlink"/>
+          <w:rFonts w:ascii="Times New Roman" w:hAnsi="Times New Roman" w:cs="Times New Roman"/>
+          <w:sz w:val="21"/>
+          <w:szCs w:val="21"/>
+        </w:rPr>
+      </w:pPr>
+    </w:p>
+    <w:p>
+      <w:pPr>
+        <w:jc w:val="both"/>
+        <w:rPr>
+          <w:rStyle w:val="Hyperlink"/>
+          <w:rFonts w:ascii="Times New Roman" w:hAnsi="Times New Roman" w:cs="Times New Roman"/>
+          <w:sz w:val="21"/>
+          <w:szCs w:val="21"/>
+        </w:rPr>
+      </w:pPr>
+    </w:p>
+    <w:p>
+      <w:pPr>
+        <w:jc w:val="both"/>
+        <w:rPr>
+          <w:rStyle w:val="Hyperlink"/>
+          <w:rFonts w:ascii="Times New Roman" w:hAnsi="Times New Roman" w:cs="Times New Roman"/>
+          <w:sz w:val="21"/>
+          <w:szCs w:val="21"/>
+        </w:rPr>
+      </w:pPr>
+    </w:p>
+    <w:p>
+      <w:pPr>
+        <w:jc w:val="both"/>
+        <w:rPr>
+          <w:rStyle w:val="Hyperlink"/>
+          <w:rFonts w:ascii="Times New Roman" w:hAnsi="Times New Roman" w:cs="Times New Roman"/>
+          <w:sz w:val="21"/>
+          <w:szCs w:val="21"/>
+        </w:rPr>
+      </w:pPr>
+    </w:p>
+    <w:p>
+      <w:pPr>
+        <w:jc w:val="both"/>
+        <w:rPr>
+          <w:rStyle w:val="Hyperlink"/>
+          <w:rFonts w:ascii="Times New Roman" w:hAnsi="Times New Roman" w:cs="Times New Roman"/>
+          <w:sz w:val="21"/>
+          <w:szCs w:val="21"/>
+        </w:rPr>
+      </w:pPr>
+    </w:p>
+    <w:p>
+      <w:pPr>
+        <w:jc w:val="both"/>
+        <w:rPr>
+          <w:rStyle w:val="Hyperlink"/>
+          <w:rFonts w:ascii="Times New Roman" w:hAnsi="Times New Roman" w:cs="Times New Roman"/>
+          <w:sz w:val="21"/>
+          <w:szCs w:val="21"/>
+        </w:rPr>
+      </w:pPr>
+    </w:p>
+    <w:p>
+      <w:pPr>
+        <w:jc w:val="both"/>
+        <w:rPr>
+          <w:rStyle w:val="Hyperlink"/>
+          <w:rFonts w:ascii="Times New Roman" w:hAnsi="Times New Roman" w:cs="Times New Roman"/>
+          <w:sz w:val="21"/>
+          <w:szCs w:val="21"/>
+        </w:rPr>
+      </w:pPr>
+    </w:p>
+    <w:p>
+      <w:pPr>
+        <w:jc w:val="both"/>
+        <w:rPr>
+          <w:rStyle w:val="Hyperlink"/>
+          <w:rFonts w:ascii="Times New Roman" w:hAnsi="Times New Roman" w:cs="Times New Roman"/>
+          <w:sz w:val="21"/>
+          <w:szCs w:val="21"/>
+        </w:rPr>
+      </w:pPr>
+    </w:p>
+    <w:p>
+      <w:pPr>
+        <w:jc w:val="both"/>
+        <w:rPr>
+          <w:rStyle w:val="Hyperlink"/>
+          <w:rFonts w:ascii="Times New Roman" w:hAnsi="Times New Roman" w:cs="Times New Roman"/>
+          <w:sz w:val="21"/>
+          <w:szCs w:val="21"/>
+        </w:rPr>
+      </w:pPr>
+    </w:p>
+    <w:p>
+      <w:pPr>
+        <w:jc w:val="both"/>
+        <w:rPr>
+          <w:rStyle w:val="Hyperlink"/>
+          <w:rFonts w:ascii="Times New Roman" w:hAnsi="Times New Roman" w:cs="Times New Roman"/>
+          <w:sz w:val="21"/>
+          <w:szCs w:val="21"/>
+        </w:rPr>
+      </w:pPr>
+    </w:p>
+    <w:p>
+      <w:pPr>
+        <w:jc w:val="both"/>
+        <w:rPr>
+          <w:rStyle w:val="Hyperlink"/>
+          <w:rFonts w:ascii="Times New Roman" w:hAnsi="Times New Roman" w:cs="Times New Roman"/>
+          <w:sz w:val="21"/>
+          <w:szCs w:val="21"/>
+        </w:rPr>
+      </w:pPr>
+    </w:p>
+    <w:p>
+      <w:pPr>
+        <w:jc w:val="both"/>
+        <w:rPr>
+          <w:rStyle w:val="Hyperlink"/>
+          <w:rFonts w:ascii="Times New Roman" w:hAnsi="Times New Roman" w:cs="Times New Roman"/>
+          <w:sz w:val="21"/>
+          <w:szCs w:val="21"/>
+        </w:rPr>
+      </w:pPr>
+    </w:p>
+    <w:p>
+      <w:pPr>
+        <w:jc w:val="both"/>
+        <w:rPr>
+          <w:rStyle w:val="Hyperlink"/>
+          <w:rFonts w:ascii="Times New Roman" w:hAnsi="Times New Roman" w:cs="Times New Roman"/>
+          <w:sz w:val="21"/>
+          <w:szCs w:val="21"/>
+        </w:rPr>
+      </w:pPr>
+    </w:p>
+    <w:p>
+      <w:pPr>
+        <w:jc w:val="both"/>
+        <w:rPr>
+          <w:rStyle w:val="Hyperlink"/>
+          <w:rFonts w:ascii="Times New Roman" w:hAnsi="Times New Roman" w:cs="Times New Roman"/>
+          <w:sz w:val="21"/>
+          <w:szCs w:val="21"/>
+        </w:rPr>
+      </w:pPr>
+    </w:p>
+    <w:p>
+      <w:pPr>
+        <w:jc w:val="both"/>
+        <w:rPr>
+          <w:rStyle w:val="Hyperlink"/>
+          <w:rFonts w:ascii="Times New Roman" w:hAnsi="Times New Roman" w:cs="Times New Roman"/>
+          <w:sz w:val="21"/>
+          <w:szCs w:val="21"/>
+        </w:rPr>
+      </w:pPr>
+    </w:p>
+    <w:p>
+      <w:pPr>
+        <w:jc w:val="both"/>
+        <w:rPr>
+          <w:rStyle w:val="Hyperlink"/>
+          <w:rFonts w:ascii="Times New Roman" w:hAnsi="Times New Roman" w:cs="Times New Roman"/>
+          <w:sz w:val="21"/>
+          <w:szCs w:val="21"/>
+        </w:rPr>
+      </w:pPr>
+    </w:p>
+    <w:p>
+      <w:pPr>
+        <w:jc w:val="both"/>
+        <w:rPr>
+          <w:rStyle w:val="Hyperlink"/>
+          <w:rFonts w:ascii="Times New Roman" w:hAnsi="Times New Roman" w:cs="Times New Roman"/>
+          <w:sz w:val="21"/>
+          <w:szCs w:val="21"/>
+        </w:rPr>
+      </w:pPr>
+    </w:p>
+    <w:p>
+      <w:pPr>
+        <w:jc w:val="both"/>
+        <w:rPr>
+          <w:rStyle w:val="Hyperlink"/>
+          <w:rFonts w:ascii="Times New Roman" w:hAnsi="Times New Roman" w:cs="Times New Roman"/>
+          <w:sz w:val="21"/>
+          <w:szCs w:val="21"/>
+        </w:rPr>
+      </w:pPr>
+    </w:p>
+    <w:p>
+      <w:pPr>
+        <w:jc w:val="both"/>
+        <w:rPr>
+          <w:rStyle w:val="Hyperlink"/>
+          <w:rFonts w:ascii="Times New Roman" w:hAnsi="Times New Roman" w:cs="Times New Roman"/>
+          <w:sz w:val="21"/>
+          <w:szCs w:val="21"/>
+        </w:rPr>
+      </w:pPr>
+    </w:p>
+    <w:p>
+      <w:pPr>
+        <w:jc w:val="both"/>
+        <w:rPr>
+          <w:rStyle w:val="Hyperlink"/>
+          <w:rFonts w:ascii="Times New Roman" w:hAnsi="Times New Roman" w:cs="Times New Roman"/>
+          <w:sz w:val="21"/>
+          <w:szCs w:val="21"/>
+        </w:rPr>
+      </w:pPr>
+    </w:p>
+    <w:p>
+      <w:pPr>
+        <w:jc w:val="both"/>
+        <w:rPr>
+          <w:rStyle w:val="Hyperlink"/>
+          <w:rFonts w:ascii="Times New Roman" w:hAnsi="Times New Roman" w:cs="Times New Roman"/>
+          <w:sz w:val="21"/>
+          <w:szCs w:val="21"/>
+        </w:rPr>
+      </w:pPr>
+    </w:p>
+    <w:p>
+      <w:pPr>
+        <w:jc w:val="both"/>
+        <w:rPr>
+          <w:rStyle w:val="Hyperlink"/>
+          <w:rFonts w:ascii="Times New Roman" w:hAnsi="Times New Roman" w:cs="Times New Roman"/>
+          <w:sz w:val="21"/>
+          <w:szCs w:val="21"/>
+        </w:rPr>
+      </w:pPr>
+    </w:p>
+    <w:p>
+      <w:pPr>
+        <w:jc w:val="both"/>
+        <w:rPr>
+          <w:rStyle w:val="Hyperlink"/>
+          <w:rFonts w:ascii="Times New Roman" w:hAnsi="Times New Roman" w:cs="Times New Roman"/>
+          <w:sz w:val="21"/>
+          <w:szCs w:val="21"/>
+        </w:rPr>
+      </w:pPr>
+    </w:p>
+    <w:p>
+      <w:pPr>
+        <w:jc w:val="both"/>
+        <w:rPr>
+          <w:rStyle w:val="Hyperlink"/>
+          <w:rFonts w:ascii="Times New Roman" w:hAnsi="Times New Roman" w:cs="Times New Roman"/>
+          <w:sz w:val="21"/>
+          <w:szCs w:val="21"/>
+        </w:rPr>
+      </w:pPr>
+    </w:p>
+    <w:p>
+      <w:pPr>
+        <w:jc w:val="both"/>
+        <w:rPr>
+          <w:rStyle w:val="Hyperlink"/>
+          <w:rFonts w:ascii="Times New Roman" w:hAnsi="Times New Roman" w:cs="Times New Roman"/>
+          <w:sz w:val="21"/>
+          <w:szCs w:val="21"/>
+        </w:rPr>
+      </w:pPr>
+    </w:p>
+    <w:p>
+      <w:pPr>
+        <w:jc w:val="both"/>
+        <w:rPr>
+          <w:rStyle w:val="Hyperlink"/>
+          <w:rFonts w:ascii="Times New Roman" w:hAnsi="Times New Roman" w:cs="Times New Roman"/>
+          <w:sz w:val="21"/>
+          <w:szCs w:val="21"/>
+        </w:rPr>
+      </w:pPr>
+    </w:p>
+    <w:p>
+      <w:pPr>
+        <w:jc w:val="both"/>
+        <w:rPr>
+          <w:rStyle w:val="Hyperlink"/>
+          <w:rFonts w:ascii="Times New Roman" w:hAnsi="Times New Roman" w:cs="Times New Roman"/>
+          <w:sz w:val="21"/>
+          <w:szCs w:val="21"/>
+        </w:rPr>
+      </w:pPr>
+    </w:p>
+    <w:p>
+      <w:pPr>
+        <w:jc w:val="both"/>
+        <w:rPr>
+          <w:rStyle w:val="Hyperlink"/>
+          <w:rFonts w:ascii="Times New Roman" w:hAnsi="Times New Roman" w:cs="Times New Roman"/>
+          <w:sz w:val="21"/>
+          <w:szCs w:val="21"/>
+        </w:rPr>
+      </w:pPr>
+    </w:p>
+    <w:p>
+      <w:pPr>
+        <w:jc w:val="both"/>
+        <w:rPr>
+          <w:rStyle w:val="Hyperlink"/>
+          <w:rFonts w:ascii="Times New Roman" w:hAnsi="Times New Roman" w:cs="Times New Roman"/>
+          <w:sz w:val="21"/>
+          <w:szCs w:val="21"/>
+        </w:rPr>
+      </w:pPr>
+    </w:p>
+    <w:p>
+      <w:pPr>
+        <w:jc w:val="both"/>
+        <w:rPr>
+          <w:rStyle w:val="Hyperlink"/>
+          <w:rFonts w:ascii="Times New Roman" w:hAnsi="Times New Roman" w:cs="Times New Roman"/>
+          <w:sz w:val="21"/>
+          <w:szCs w:val="21"/>
+        </w:rPr>
+      </w:pPr>
+    </w:p>
+    <w:p>
+      <w:pPr>
+        <w:jc w:val="both"/>
+        <w:rPr>
+          <w:rStyle w:val="Hyperlink"/>
+          <w:rFonts w:ascii="Times New Roman" w:hAnsi="Times New Roman" w:cs="Times New Roman"/>
+          <w:sz w:val="21"/>
+          <w:szCs w:val="21"/>
+        </w:rPr>
+      </w:pPr>
+    </w:p>
+    <w:p>
+      <w:pPr>
+        <w:jc w:val="both"/>
+        <w:rPr>
+          <w:rStyle w:val="Hyperlink"/>
+          <w:rFonts w:ascii="Times New Roman" w:hAnsi="Times New Roman" w:cs="Times New Roman"/>
+          <w:sz w:val="21"/>
+          <w:szCs w:val="21"/>
+        </w:rPr>
+      </w:pPr>
+    </w:p>
+    <w:p>
+      <w:pPr>
+        <w:jc w:val="both"/>
+        <w:rPr>
+          <w:rStyle w:val="Hyperlink"/>
+          <w:rFonts w:ascii="Times New Roman" w:hAnsi="Times New Roman" w:cs="Times New Roman"/>
+          <w:sz w:val="21"/>
+          <w:szCs w:val="21"/>
+        </w:rPr>
+      </w:pPr>
+    </w:p>
+    <w:p>
+      <w:pPr>
+        <w:jc w:val="both"/>
+        <w:rPr>
+          <w:rStyle w:val="Hyperlink"/>
+          <w:rFonts w:ascii="Times New Roman" w:hAnsi="Times New Roman" w:cs="Times New Roman"/>
+          <w:sz w:val="21"/>
+          <w:szCs w:val="21"/>
+        </w:rPr>
+      </w:pPr>
+    </w:p>
+    <w:p>
+      <w:pPr>
+        <w:jc w:val="center"/>
+        <w:rPr>
+          <w:rFonts w:ascii="Times New Roman" w:eastAsia="Times New Roman" w:hAnsi="Times New Roman" w:cs="Times New Roman"/>
+          <w:b/>
+          <w:sz w:val="21"/>
+          <w:szCs w:val="21"/>
+        </w:rPr>
+      </w:pPr>
+      <w:r>
+        <w:rPr>
+          <w:rFonts w:ascii="Times New Roman" w:eastAsia="Times New Roman" w:hAnsi="Times New Roman" w:cs="Times New Roman"/>
+          <w:b/>
+          <w:sz w:val="21"/>
+          <w:szCs w:val="21"/>
+        </w:rPr>
         <w:lastRenderedPageBreak/>
-        <w:t>Prints</w:t>
-      </w:r>
-    </w:p>
-    <w:p>
-      <w:pPr>
-        <w:jc w:val="both"/>
-        <w:rPr>
-          <w:rFonts w:ascii="Times New Roman" w:eastAsia="Times New Roman" w:hAnsi="Times New Roman" w:cs="Times New Roman"/>
-          <w:sz w:val="21"/>
-          <w:szCs w:val="21"/>
-        </w:rPr>
-      </w:pPr>
-    </w:p>
-    <w:p>
-      <w:pPr>
-        <w:jc w:val="both"/>
-        <w:rPr>
-          <w:rFonts w:ascii="Times New Roman" w:eastAsia="Times New Roman" w:hAnsi="Times New Roman" w:cs="Times New Roman"/>
-          <w:sz w:val="21"/>
-          <w:szCs w:val="21"/>
-        </w:rPr>
-      </w:pPr>
-      <w:r>
-        <w:rPr>
-          <w:rFonts w:ascii="Times New Roman" w:eastAsia="Times New Roman" w:hAnsi="Times New Roman" w:cs="Times New Roman"/>
-          <w:sz w:val="21"/>
-          <w:szCs w:val="21"/>
-        </w:rPr>
-        <w:t xml:space="preserve">The print-out pages will be content-oriented. It will only include the relevant information of each page. We excluded any hyperlinks including the navigation bar, cart and sign-in. </w:t>
-      </w:r>
-      <w:r>
-        <w:rPr>
-          <w:rFonts w:ascii="Times New Roman" w:eastAsia="Times New Roman" w:hAnsi="Times New Roman" w:cs="Times New Roman"/>
-          <w:sz w:val="21"/>
-          <w:szCs w:val="21"/>
-        </w:rPr>
-        <w:t>We also excluded social media icons, drop-down menus and the ‘back to top’ button</w:t>
-      </w:r>
-      <w:r>
-        <w:rPr>
-          <w:rFonts w:ascii="Times New Roman" w:eastAsia="Times New Roman" w:hAnsi="Times New Roman" w:cs="Times New Roman"/>
-          <w:sz w:val="21"/>
-          <w:szCs w:val="21"/>
-        </w:rPr>
-        <w:t xml:space="preserve"> </w:t>
-      </w:r>
-      <w:r>
-        <w:rPr>
-          <w:rFonts w:ascii="Times New Roman" w:eastAsia="Times New Roman" w:hAnsi="Times New Roman" w:cs="Times New Roman"/>
-          <w:sz w:val="21"/>
-          <w:szCs w:val="21"/>
-        </w:rPr>
-        <w:t>as the</w:t>
-      </w:r>
-      <w:r>
-        <w:rPr>
-          <w:rFonts w:ascii="Times New Roman" w:eastAsia="Times New Roman" w:hAnsi="Times New Roman" w:cs="Times New Roman"/>
-          <w:sz w:val="21"/>
-          <w:szCs w:val="21"/>
-        </w:rPr>
-        <w:t>se</w:t>
-      </w:r>
-      <w:r>
-        <w:rPr>
-          <w:rFonts w:ascii="Times New Roman" w:eastAsia="Times New Roman" w:hAnsi="Times New Roman" w:cs="Times New Roman"/>
-          <w:sz w:val="21"/>
-          <w:szCs w:val="21"/>
-        </w:rPr>
-        <w:t xml:space="preserve"> are</w:t>
-      </w:r>
-      <w:r>
-        <w:rPr>
-          <w:rFonts w:ascii="Times New Roman" w:eastAsia="Times New Roman" w:hAnsi="Times New Roman" w:cs="Times New Roman"/>
-          <w:sz w:val="21"/>
-          <w:szCs w:val="21"/>
-        </w:rPr>
-        <w:t xml:space="preserve"> all</w:t>
-      </w:r>
-      <w:r>
-        <w:rPr>
-          <w:rFonts w:ascii="Times New Roman" w:eastAsia="Times New Roman" w:hAnsi="Times New Roman" w:cs="Times New Roman"/>
-          <w:sz w:val="21"/>
-          <w:szCs w:val="21"/>
-        </w:rPr>
-        <w:t xml:space="preserve"> web-only features</w:t>
-      </w:r>
-      <w:r>
-        <w:rPr>
-          <w:rFonts w:ascii="Times New Roman" w:eastAsia="Times New Roman" w:hAnsi="Times New Roman" w:cs="Times New Roman"/>
-          <w:sz w:val="21"/>
-          <w:szCs w:val="21"/>
-        </w:rPr>
-        <w:t xml:space="preserve">. </w:t>
-      </w:r>
-      <w:r>
-        <w:rPr>
-          <w:rFonts w:ascii="Times New Roman" w:eastAsia="Times New Roman" w:hAnsi="Times New Roman" w:cs="Times New Roman"/>
-          <w:sz w:val="21"/>
-          <w:szCs w:val="21"/>
-        </w:rPr>
-        <w:t>We do not think they will be useful for a print out and will only take up excess space. Text and images are retained and the logo is</w:t>
-      </w:r>
-      <w:r>
-        <w:rPr>
-          <w:rFonts w:ascii="Times New Roman" w:eastAsia="Times New Roman" w:hAnsi="Times New Roman" w:cs="Times New Roman"/>
-          <w:sz w:val="21"/>
-          <w:szCs w:val="21"/>
-        </w:rPr>
-        <w:t xml:space="preserve"> always</w:t>
-      </w:r>
-      <w:r>
-        <w:rPr>
-          <w:rFonts w:ascii="Times New Roman" w:eastAsia="Times New Roman" w:hAnsi="Times New Roman" w:cs="Times New Roman"/>
-          <w:sz w:val="21"/>
-          <w:szCs w:val="21"/>
-        </w:rPr>
-        <w:t xml:space="preserve"> present.</w:t>
-      </w:r>
-    </w:p>
-    <w:p>
-      <w:pPr>
-        <w:jc w:val="both"/>
-        <w:rPr>
-          <w:rFonts w:ascii="Times New Roman" w:eastAsia="Times New Roman" w:hAnsi="Times New Roman" w:cs="Times New Roman"/>
-          <w:b/>
-          <w:sz w:val="28"/>
-          <w:szCs w:val="28"/>
-        </w:rPr>
-      </w:pPr>
-    </w:p>
-    <w:p>
-      <w:pPr>
-        <w:jc w:val="both"/>
-        <w:rPr>
-          <w:rFonts w:ascii="Times New Roman" w:eastAsia="Times New Roman" w:hAnsi="Times New Roman" w:cs="Times New Roman"/>
-          <w:b/>
-          <w:sz w:val="28"/>
-          <w:szCs w:val="28"/>
-        </w:rPr>
-      </w:pPr>
-    </w:p>
-    <w:p>
-      <w:pPr>
-        <w:jc w:val="both"/>
-        <w:rPr>
-          <w:rFonts w:ascii="Times New Roman" w:eastAsia="Times New Roman" w:hAnsi="Times New Roman" w:cs="Times New Roman"/>
-          <w:b/>
-          <w:sz w:val="28"/>
-          <w:szCs w:val="28"/>
-        </w:rPr>
-      </w:pPr>
-    </w:p>
-    <w:p>
-      <w:pPr>
-        <w:jc w:val="both"/>
-        <w:rPr>
-          <w:rFonts w:ascii="Times New Roman" w:eastAsia="Times New Roman" w:hAnsi="Times New Roman" w:cs="Times New Roman"/>
-          <w:b/>
-          <w:sz w:val="28"/>
-          <w:szCs w:val="28"/>
-        </w:rPr>
-      </w:pPr>
-    </w:p>
-    <w:p>
-      <w:pPr>
-        <w:jc w:val="both"/>
-        <w:rPr>
-          <w:rFonts w:ascii="Times New Roman" w:eastAsia="Times New Roman" w:hAnsi="Times New Roman" w:cs="Times New Roman"/>
-          <w:b/>
-          <w:sz w:val="28"/>
-          <w:szCs w:val="28"/>
-        </w:rPr>
-      </w:pPr>
-    </w:p>
-    <w:p>
-      <w:pPr>
-        <w:jc w:val="both"/>
-        <w:rPr>
-          <w:rFonts w:ascii="Times New Roman" w:eastAsia="Times New Roman" w:hAnsi="Times New Roman" w:cs="Times New Roman"/>
-          <w:b/>
-          <w:sz w:val="28"/>
-          <w:szCs w:val="28"/>
-        </w:rPr>
-      </w:pPr>
-    </w:p>
-    <w:p>
-      <w:pPr>
-        <w:jc w:val="both"/>
-        <w:rPr>
-          <w:rFonts w:ascii="Times New Roman" w:eastAsia="Times New Roman" w:hAnsi="Times New Roman" w:cs="Times New Roman"/>
-          <w:b/>
-          <w:sz w:val="28"/>
-          <w:szCs w:val="28"/>
-        </w:rPr>
-      </w:pPr>
-    </w:p>
-    <w:p>
-      <w:pPr>
-        <w:jc w:val="both"/>
-        <w:rPr>
-          <w:rFonts w:ascii="Times New Roman" w:eastAsia="Times New Roman" w:hAnsi="Times New Roman" w:cs="Times New Roman"/>
-          <w:b/>
-          <w:sz w:val="28"/>
-          <w:szCs w:val="28"/>
-        </w:rPr>
-      </w:pPr>
-    </w:p>
-    <w:p>
-      <w:pPr>
-        <w:jc w:val="both"/>
-        <w:rPr>
-          <w:rFonts w:ascii="Times New Roman" w:eastAsia="Times New Roman" w:hAnsi="Times New Roman" w:cs="Times New Roman"/>
-          <w:b/>
-          <w:sz w:val="28"/>
-          <w:szCs w:val="28"/>
-        </w:rPr>
-      </w:pPr>
-    </w:p>
-    <w:p>
-      <w:pPr>
-        <w:jc w:val="both"/>
-        <w:rPr>
-          <w:rFonts w:ascii="Times New Roman" w:eastAsia="Times New Roman" w:hAnsi="Times New Roman" w:cs="Times New Roman"/>
-          <w:b/>
-          <w:sz w:val="28"/>
-          <w:szCs w:val="28"/>
-        </w:rPr>
-      </w:pPr>
-    </w:p>
-    <w:p>
-      <w:pPr>
-        <w:jc w:val="both"/>
-        <w:rPr>
-          <w:rFonts w:ascii="Times New Roman" w:eastAsia="Times New Roman" w:hAnsi="Times New Roman" w:cs="Times New Roman"/>
-          <w:b/>
-          <w:sz w:val="28"/>
-          <w:szCs w:val="28"/>
-        </w:rPr>
-      </w:pPr>
-    </w:p>
-    <w:p>
-      <w:pPr>
-        <w:jc w:val="both"/>
-        <w:rPr>
-          <w:rFonts w:ascii="Times New Roman" w:eastAsia="Times New Roman" w:hAnsi="Times New Roman" w:cs="Times New Roman"/>
-          <w:b/>
-          <w:sz w:val="28"/>
-          <w:szCs w:val="28"/>
-        </w:rPr>
-      </w:pPr>
-    </w:p>
-    <w:p>
-      <w:pPr>
-        <w:jc w:val="both"/>
-        <w:rPr>
-          <w:rFonts w:ascii="Times New Roman" w:eastAsia="Times New Roman" w:hAnsi="Times New Roman" w:cs="Times New Roman"/>
-          <w:b/>
-          <w:sz w:val="28"/>
-          <w:szCs w:val="28"/>
-        </w:rPr>
-      </w:pPr>
-    </w:p>
-    <w:p>
-      <w:pPr>
-        <w:jc w:val="both"/>
-        <w:rPr>
-          <w:rFonts w:ascii="Times New Roman" w:eastAsia="Times New Roman" w:hAnsi="Times New Roman" w:cs="Times New Roman"/>
-          <w:b/>
-          <w:sz w:val="28"/>
-          <w:szCs w:val="28"/>
-        </w:rPr>
-      </w:pPr>
-    </w:p>
-    <w:p>
-      <w:pPr>
-        <w:jc w:val="both"/>
-        <w:rPr>
-          <w:rFonts w:ascii="Times New Roman" w:eastAsia="Times New Roman" w:hAnsi="Times New Roman" w:cs="Times New Roman"/>
-          <w:b/>
-          <w:sz w:val="28"/>
-          <w:szCs w:val="28"/>
-        </w:rPr>
-      </w:pPr>
-    </w:p>
-    <w:p>
-      <w:pPr>
-        <w:jc w:val="both"/>
-        <w:rPr>
-          <w:rFonts w:ascii="Times New Roman" w:eastAsia="Times New Roman" w:hAnsi="Times New Roman" w:cs="Times New Roman"/>
-          <w:b/>
-          <w:sz w:val="28"/>
-          <w:szCs w:val="28"/>
-        </w:rPr>
-      </w:pPr>
-    </w:p>
-    <w:p>
-      <w:pPr>
-        <w:jc w:val="both"/>
-        <w:rPr>
-          <w:rFonts w:ascii="Times New Roman" w:eastAsia="Times New Roman" w:hAnsi="Times New Roman" w:cs="Times New Roman"/>
-          <w:b/>
-          <w:sz w:val="28"/>
-          <w:szCs w:val="28"/>
-        </w:rPr>
-      </w:pPr>
-    </w:p>
-    <w:p>
-      <w:pPr>
-        <w:jc w:val="both"/>
-        <w:rPr>
-          <w:rFonts w:ascii="Times New Roman" w:eastAsia="Times New Roman" w:hAnsi="Times New Roman" w:cs="Times New Roman"/>
-          <w:b/>
-          <w:sz w:val="28"/>
-          <w:szCs w:val="28"/>
-        </w:rPr>
-      </w:pPr>
-    </w:p>
-    <w:p>
-      <w:pPr>
-        <w:jc w:val="both"/>
-        <w:rPr>
-          <w:rFonts w:ascii="Times New Roman" w:eastAsia="Times New Roman" w:hAnsi="Times New Roman" w:cs="Times New Roman"/>
-          <w:b/>
-          <w:sz w:val="28"/>
-          <w:szCs w:val="28"/>
-        </w:rPr>
-      </w:pPr>
-    </w:p>
-    <w:p>
-      <w:pPr>
-        <w:jc w:val="both"/>
-        <w:rPr>
-          <w:rFonts w:ascii="Times New Roman" w:eastAsia="Times New Roman" w:hAnsi="Times New Roman" w:cs="Times New Roman"/>
-          <w:b/>
-          <w:sz w:val="28"/>
-          <w:szCs w:val="28"/>
-        </w:rPr>
-      </w:pPr>
-    </w:p>
-    <w:p>
-      <w:pPr>
-        <w:jc w:val="both"/>
-        <w:rPr>
-          <w:rFonts w:ascii="Times New Roman" w:eastAsia="Times New Roman" w:hAnsi="Times New Roman" w:cs="Times New Roman"/>
-          <w:b/>
-          <w:sz w:val="28"/>
-          <w:szCs w:val="28"/>
-        </w:rPr>
-      </w:pPr>
-    </w:p>
-    <w:p>
-      <w:pPr>
-        <w:jc w:val="both"/>
-        <w:rPr>
-          <w:rFonts w:ascii="Times New Roman" w:eastAsia="Times New Roman" w:hAnsi="Times New Roman" w:cs="Times New Roman"/>
-          <w:b/>
-          <w:sz w:val="28"/>
-          <w:szCs w:val="28"/>
-        </w:rPr>
-      </w:pPr>
-    </w:p>
-    <w:p>
-      <w:pPr>
-        <w:jc w:val="both"/>
-        <w:rPr>
-          <w:rFonts w:ascii="Times New Roman" w:eastAsia="Times New Roman" w:hAnsi="Times New Roman" w:cs="Times New Roman"/>
-          <w:b/>
-          <w:sz w:val="28"/>
-          <w:szCs w:val="28"/>
-        </w:rPr>
-      </w:pPr>
-    </w:p>
-    <w:p>
-      <w:pPr>
-        <w:jc w:val="both"/>
-        <w:rPr>
-          <w:rFonts w:ascii="Times New Roman" w:eastAsia="Times New Roman" w:hAnsi="Times New Roman" w:cs="Times New Roman"/>
-          <w:b/>
-          <w:sz w:val="28"/>
-          <w:szCs w:val="28"/>
-        </w:rPr>
-      </w:pPr>
-    </w:p>
-    <w:p>
-      <w:pPr>
-        <w:jc w:val="both"/>
-        <w:rPr>
-          <w:rFonts w:ascii="Times New Roman" w:eastAsia="Times New Roman" w:hAnsi="Times New Roman" w:cs="Times New Roman"/>
-          <w:b/>
-          <w:sz w:val="28"/>
-          <w:szCs w:val="28"/>
-        </w:rPr>
-      </w:pPr>
-    </w:p>
-    <w:p>
-      <w:pPr>
-        <w:jc w:val="both"/>
-        <w:rPr>
-          <w:rFonts w:ascii="Times New Roman" w:eastAsia="Times New Roman" w:hAnsi="Times New Roman" w:cs="Times New Roman"/>
-          <w:b/>
-          <w:sz w:val="28"/>
-          <w:szCs w:val="28"/>
-        </w:rPr>
-      </w:pPr>
-    </w:p>
-    <w:p>
-      <w:pPr>
-        <w:jc w:val="both"/>
-        <w:rPr>
-          <w:rFonts w:ascii="Times New Roman" w:eastAsia="Times New Roman" w:hAnsi="Times New Roman" w:cs="Times New Roman"/>
-          <w:b/>
-          <w:sz w:val="28"/>
-          <w:szCs w:val="28"/>
-        </w:rPr>
-      </w:pPr>
-    </w:p>
-    <w:p>
-      <w:pPr>
-        <w:jc w:val="both"/>
-        <w:rPr>
-          <w:rFonts w:ascii="Times New Roman" w:eastAsia="Times New Roman" w:hAnsi="Times New Roman" w:cs="Times New Roman"/>
-          <w:b/>
-          <w:sz w:val="28"/>
-          <w:szCs w:val="28"/>
-        </w:rPr>
-      </w:pPr>
-    </w:p>
-    <w:p>
-      <w:pPr>
-        <w:jc w:val="both"/>
-        <w:rPr>
-          <w:rFonts w:ascii="Times New Roman" w:eastAsia="Times New Roman" w:hAnsi="Times New Roman" w:cs="Times New Roman"/>
-          <w:b/>
-          <w:sz w:val="28"/>
-          <w:szCs w:val="28"/>
-        </w:rPr>
-      </w:pPr>
-    </w:p>
-    <w:p>
-      <w:pPr>
-        <w:jc w:val="both"/>
-        <w:rPr>
-          <w:rFonts w:ascii="Times New Roman" w:eastAsia="Times New Roman" w:hAnsi="Times New Roman" w:cs="Times New Roman"/>
-          <w:b/>
-          <w:sz w:val="28"/>
-          <w:szCs w:val="28"/>
-        </w:rPr>
-      </w:pPr>
-    </w:p>
-    <w:p>
-      <w:pPr>
-        <w:jc w:val="both"/>
-        <w:rPr>
-          <w:rFonts w:ascii="Times New Roman" w:eastAsia="Times New Roman" w:hAnsi="Times New Roman" w:cs="Times New Roman"/>
-          <w:b/>
-          <w:sz w:val="28"/>
-          <w:szCs w:val="28"/>
-        </w:rPr>
-      </w:pPr>
-    </w:p>
-    <w:p>
-      <w:pPr>
-        <w:jc w:val="both"/>
-        <w:rPr>
-          <w:rFonts w:ascii="Times New Roman" w:eastAsia="Times New Roman" w:hAnsi="Times New Roman" w:cs="Times New Roman"/>
-          <w:b/>
-          <w:sz w:val="28"/>
-          <w:szCs w:val="28"/>
-        </w:rPr>
-      </w:pPr>
+        <w:t>Home Page</w:t>
+      </w:r>
     </w:p>
     <w:p>
       <w:pPr>
         <w:jc w:val="center"/>
-      </w:pPr>
-      <w:r>
+        <w:rPr>
+          <w:rFonts w:ascii="Times New Roman" w:eastAsia="Times New Roman" w:hAnsi="Times New Roman" w:cs="Times New Roman"/>
+          <w:b/>
+          <w:sz w:val="21"/>
+          <w:szCs w:val="21"/>
+        </w:rPr>
+      </w:pPr>
+    </w:p>
+    <w:p>
+      <w:pPr>
+        <w:jc w:val="center"/>
+      </w:pPr>
+      <w:r>
+        <w:object w:dxaOrig="11241" w:dyaOrig="16193">
+          <v:shape id="_x0000_i1036" type="#_x0000_t75" style="width:373.5pt;height:538.5pt;mso-position-horizontal:absolute;mso-position-vertical:absolute" o:ole="">
+            <v:imagedata r:id="rId36" o:title=""/>
+          </v:shape>
+          <o:OLEObject Type="Embed" ProgID="Visio.Drawing.15" ShapeID="_x0000_i1036" DrawAspect="Content" ObjectID="_1547589053" r:id="rId37"/>
+        </w:object>
+      </w:r>
+    </w:p>
+    <w:p>
+      <w:pPr>
+        <w:jc w:val="center"/>
+        <w:rPr>
+          <w:rFonts w:ascii="Times New Roman" w:eastAsia="Times New Roman" w:hAnsi="Times New Roman" w:cs="Times New Roman"/>
+          <w:b/>
+          <w:sz w:val="21"/>
+          <w:szCs w:val="21"/>
+        </w:rPr>
+      </w:pPr>
+    </w:p>
+    <w:p>
+      <w:pPr>
+        <w:jc w:val="center"/>
+        <w:rPr>
+          <w:rFonts w:ascii="Times New Roman" w:eastAsia="Times New Roman" w:hAnsi="Times New Roman" w:cs="Times New Roman"/>
+          <w:b/>
+          <w:sz w:val="21"/>
+          <w:szCs w:val="21"/>
+        </w:rPr>
+      </w:pPr>
+    </w:p>
+    <w:p>
+      <w:pPr>
+        <w:jc w:val="center"/>
+        <w:rPr>
+          <w:rFonts w:ascii="Times New Roman" w:eastAsia="Times New Roman" w:hAnsi="Times New Roman" w:cs="Times New Roman"/>
+          <w:b/>
+          <w:sz w:val="21"/>
+          <w:szCs w:val="21"/>
+        </w:rPr>
+      </w:pPr>
+    </w:p>
+    <w:p>
+      <w:pPr>
+        <w:jc w:val="center"/>
+        <w:rPr>
+          <w:rFonts w:ascii="Times New Roman" w:eastAsia="Times New Roman" w:hAnsi="Times New Roman" w:cs="Times New Roman"/>
+          <w:b/>
+          <w:sz w:val="21"/>
+          <w:szCs w:val="21"/>
+        </w:rPr>
+      </w:pPr>
+    </w:p>
+    <w:p>
+      <w:pPr>
+        <w:jc w:val="center"/>
+        <w:rPr>
+          <w:rFonts w:ascii="Times New Roman" w:eastAsia="Times New Roman" w:hAnsi="Times New Roman" w:cs="Times New Roman"/>
+          <w:b/>
+          <w:sz w:val="21"/>
+          <w:szCs w:val="21"/>
+        </w:rPr>
+      </w:pPr>
+    </w:p>
+    <w:p>
+      <w:pPr>
+        <w:jc w:val="center"/>
+        <w:rPr>
+          <w:rFonts w:ascii="Times New Roman" w:eastAsia="Times New Roman" w:hAnsi="Times New Roman" w:cs="Times New Roman"/>
+          <w:b/>
+          <w:sz w:val="21"/>
+          <w:szCs w:val="21"/>
+        </w:rPr>
+      </w:pPr>
+    </w:p>
+    <w:p>
+      <w:pPr>
+        <w:jc w:val="center"/>
+        <w:rPr>
+          <w:rFonts w:ascii="Times New Roman" w:eastAsia="Times New Roman" w:hAnsi="Times New Roman" w:cs="Times New Roman"/>
+          <w:b/>
+          <w:sz w:val="21"/>
+          <w:szCs w:val="21"/>
+        </w:rPr>
+      </w:pPr>
+    </w:p>
+    <w:p>
+      <w:pPr>
+        <w:jc w:val="center"/>
+        <w:rPr>
+          <w:rFonts w:ascii="Times New Roman" w:eastAsia="Times New Roman" w:hAnsi="Times New Roman" w:cs="Times New Roman"/>
+          <w:b/>
+          <w:sz w:val="21"/>
+          <w:szCs w:val="21"/>
+        </w:rPr>
+      </w:pPr>
+    </w:p>
+    <w:p>
+      <w:pPr>
+        <w:jc w:val="center"/>
+        <w:rPr>
+          <w:rFonts w:ascii="Times New Roman" w:eastAsia="Times New Roman" w:hAnsi="Times New Roman" w:cs="Times New Roman"/>
+          <w:b/>
+          <w:sz w:val="21"/>
+          <w:szCs w:val="21"/>
+        </w:rPr>
+      </w:pPr>
+      <w:r>
+        <w:rPr>
+          <w:rFonts w:ascii="Times New Roman" w:eastAsia="Times New Roman" w:hAnsi="Times New Roman" w:cs="Times New Roman"/>
+          <w:b/>
+          <w:sz w:val="21"/>
+          <w:szCs w:val="21"/>
+        </w:rPr>
+        <w:lastRenderedPageBreak/>
+        <w:t>About Us</w:t>
+      </w:r>
+    </w:p>
+    <w:p>
+      <w:pPr>
+        <w:jc w:val="center"/>
+        <w:rPr>
+          <w:rFonts w:ascii="Times New Roman" w:eastAsia="Times New Roman" w:hAnsi="Times New Roman" w:cs="Times New Roman"/>
+          <w:b/>
+          <w:sz w:val="21"/>
+          <w:szCs w:val="21"/>
+        </w:rPr>
+      </w:pPr>
+    </w:p>
+    <w:p>
+      <w:pPr>
+        <w:jc w:val="center"/>
+        <w:rPr>
+          <w:rFonts w:ascii="Times New Roman" w:eastAsia="Times New Roman" w:hAnsi="Times New Roman" w:cs="Times New Roman"/>
+          <w:b/>
+          <w:sz w:val="28"/>
+          <w:szCs w:val="28"/>
+        </w:rPr>
+      </w:pPr>
+      <w:r>
+        <w:object w:dxaOrig="11436" w:dyaOrig="16226">
+          <v:shape id="_x0000_i1037" type="#_x0000_t75" style="width:400.5pt;height:567pt" o:ole="">
+            <v:imagedata r:id="rId38" o:title=""/>
+          </v:shape>
+          <o:OLEObject Type="Embed" ProgID="Visio.Drawing.15" ShapeID="_x0000_i1037" DrawAspect="Content" ObjectID="_1547589054" r:id="rId39"/>
+        </w:object>
+      </w:r>
+    </w:p>
+    <w:p>
+      <w:pPr>
+        <w:jc w:val="both"/>
+        <w:rPr>
+          <w:rFonts w:ascii="Times New Roman" w:eastAsia="Times New Roman" w:hAnsi="Times New Roman" w:cs="Times New Roman"/>
+          <w:b/>
+          <w:sz w:val="28"/>
+          <w:szCs w:val="28"/>
+        </w:rPr>
+      </w:pPr>
+    </w:p>
+    <w:p>
+      <w:pPr>
+        <w:jc w:val="both"/>
+        <w:rPr>
+          <w:rFonts w:ascii="Times New Roman" w:eastAsia="Times New Roman" w:hAnsi="Times New Roman" w:cs="Times New Roman"/>
+          <w:b/>
+          <w:sz w:val="28"/>
+          <w:szCs w:val="28"/>
+        </w:rPr>
+      </w:pPr>
+    </w:p>
+    <w:p>
+      <w:pPr>
+        <w:jc w:val="both"/>
+        <w:rPr>
+          <w:rFonts w:ascii="Times New Roman" w:eastAsia="Times New Roman" w:hAnsi="Times New Roman" w:cs="Times New Roman"/>
+          <w:b/>
+          <w:sz w:val="28"/>
+          <w:szCs w:val="28"/>
+        </w:rPr>
+      </w:pPr>
+    </w:p>
+    <w:p>
+      <w:pPr>
+        <w:jc w:val="both"/>
+        <w:rPr>
+          <w:rFonts w:ascii="Times New Roman" w:eastAsia="Times New Roman" w:hAnsi="Times New Roman" w:cs="Times New Roman"/>
+          <w:b/>
+          <w:sz w:val="28"/>
+          <w:szCs w:val="28"/>
+        </w:rPr>
+      </w:pPr>
+    </w:p>
+    <w:p>
+      <w:pPr>
+        <w:jc w:val="both"/>
+        <w:rPr>
+          <w:rFonts w:ascii="Times New Roman" w:eastAsia="Times New Roman" w:hAnsi="Times New Roman" w:cs="Times New Roman"/>
+          <w:b/>
+          <w:sz w:val="28"/>
+          <w:szCs w:val="28"/>
+        </w:rPr>
+      </w:pPr>
+    </w:p>
+    <w:p>
+      <w:pPr>
+        <w:jc w:val="center"/>
+        <w:rPr>
+          <w:rFonts w:ascii="Times New Roman" w:eastAsia="Times New Roman" w:hAnsi="Times New Roman" w:cs="Times New Roman"/>
+          <w:b/>
+          <w:sz w:val="21"/>
+          <w:szCs w:val="21"/>
+        </w:rPr>
+      </w:pPr>
+      <w:r>
+        <w:rPr>
+          <w:rFonts w:ascii="Times New Roman" w:eastAsia="Times New Roman" w:hAnsi="Times New Roman" w:cs="Times New Roman"/>
+          <w:b/>
+          <w:sz w:val="21"/>
+          <w:szCs w:val="21"/>
+        </w:rPr>
+        <w:lastRenderedPageBreak/>
+        <w:t>Testimonials</w:t>
+      </w:r>
+    </w:p>
+    <w:p>
+      <w:pPr>
+        <w:jc w:val="center"/>
+        <w:rPr>
+          <w:rFonts w:ascii="Times New Roman" w:eastAsia="Times New Roman" w:hAnsi="Times New Roman" w:cs="Times New Roman"/>
+          <w:b/>
+          <w:sz w:val="21"/>
+          <w:szCs w:val="21"/>
+        </w:rPr>
+      </w:pPr>
+    </w:p>
+    <w:p>
+      <w:pPr>
+        <w:jc w:val="center"/>
+        <w:rPr>
+          <w:rFonts w:ascii="Times New Roman" w:eastAsia="Times New Roman" w:hAnsi="Times New Roman" w:cs="Times New Roman"/>
+          <w:b/>
+          <w:sz w:val="28"/>
+          <w:szCs w:val="28"/>
+        </w:rPr>
+      </w:pPr>
+      <w:r>
+        <w:object w:dxaOrig="11241" w:dyaOrig="16224">
+          <v:shape id="_x0000_i1038" type="#_x0000_t75" style="width:393pt;height:567pt" o:ole="">
+            <v:imagedata r:id="rId40" o:title=""/>
+          </v:shape>
+          <o:OLEObject Type="Embed" ProgID="Visio.Drawing.15" ShapeID="_x0000_i1038" DrawAspect="Content" ObjectID="_1547589055" r:id="rId41"/>
+        </w:object>
+      </w:r>
+    </w:p>
+    <w:p>
+      <w:pPr>
+        <w:jc w:val="both"/>
+        <w:rPr>
+          <w:rFonts w:ascii="Times New Roman" w:eastAsia="Times New Roman" w:hAnsi="Times New Roman" w:cs="Times New Roman"/>
+          <w:b/>
+          <w:sz w:val="28"/>
+          <w:szCs w:val="28"/>
+        </w:rPr>
+      </w:pPr>
+    </w:p>
+    <w:p>
+      <w:pPr>
+        <w:jc w:val="both"/>
+        <w:rPr>
+          <w:rFonts w:ascii="Times New Roman" w:eastAsia="Times New Roman" w:hAnsi="Times New Roman" w:cs="Times New Roman"/>
+          <w:b/>
+          <w:sz w:val="28"/>
+          <w:szCs w:val="28"/>
+        </w:rPr>
+      </w:pPr>
+    </w:p>
+    <w:p>
+      <w:pPr>
+        <w:jc w:val="both"/>
+        <w:rPr>
+          <w:rFonts w:ascii="Times New Roman" w:eastAsia="Times New Roman" w:hAnsi="Times New Roman" w:cs="Times New Roman"/>
+          <w:b/>
+          <w:sz w:val="28"/>
+          <w:szCs w:val="28"/>
+        </w:rPr>
+      </w:pPr>
+    </w:p>
+    <w:p>
+      <w:pPr>
+        <w:jc w:val="both"/>
+        <w:rPr>
+          <w:rFonts w:ascii="Times New Roman" w:eastAsia="Times New Roman" w:hAnsi="Times New Roman" w:cs="Times New Roman"/>
+          <w:b/>
+          <w:sz w:val="28"/>
+          <w:szCs w:val="28"/>
+        </w:rPr>
+      </w:pPr>
+    </w:p>
+    <w:p>
+      <w:pPr>
+        <w:jc w:val="both"/>
+        <w:rPr>
+          <w:rFonts w:ascii="Times New Roman" w:eastAsia="Times New Roman" w:hAnsi="Times New Roman" w:cs="Times New Roman"/>
+          <w:b/>
+          <w:sz w:val="28"/>
+          <w:szCs w:val="28"/>
+        </w:rPr>
+      </w:pPr>
+    </w:p>
+    <w:p>
+      <w:pPr>
+        <w:jc w:val="both"/>
+        <w:rPr>
+          <w:rFonts w:ascii="Times New Roman" w:eastAsia="Times New Roman" w:hAnsi="Times New Roman" w:cs="Times New Roman"/>
+          <w:b/>
+          <w:sz w:val="28"/>
+          <w:szCs w:val="28"/>
+        </w:rPr>
+      </w:pPr>
+    </w:p>
+    <w:p>
+      <w:pPr>
+        <w:jc w:val="center"/>
+        <w:rPr>
+          <w:rFonts w:ascii="Times New Roman" w:eastAsia="Times New Roman" w:hAnsi="Times New Roman" w:cs="Times New Roman"/>
+          <w:b/>
+          <w:sz w:val="21"/>
+          <w:szCs w:val="21"/>
+        </w:rPr>
+      </w:pPr>
+      <w:r>
+        <w:rPr>
+          <w:rFonts w:ascii="Times New Roman" w:eastAsia="Times New Roman" w:hAnsi="Times New Roman" w:cs="Times New Roman"/>
+          <w:b/>
+          <w:sz w:val="21"/>
+          <w:szCs w:val="21"/>
+        </w:rPr>
+        <w:t>Products</w:t>
+      </w:r>
+    </w:p>
+    <w:p>
+      <w:pPr>
+        <w:jc w:val="both"/>
+        <w:rPr>
+          <w:rFonts w:ascii="Times New Roman" w:eastAsia="Times New Roman" w:hAnsi="Times New Roman" w:cs="Times New Roman"/>
+          <w:b/>
+          <w:sz w:val="28"/>
+          <w:szCs w:val="28"/>
+        </w:rPr>
+      </w:pPr>
+    </w:p>
+    <w:p>
+      <w:pPr>
+        <w:jc w:val="center"/>
+        <w:rPr>
+          <w:rFonts w:ascii="Times New Roman" w:eastAsia="Times New Roman" w:hAnsi="Times New Roman" w:cs="Times New Roman"/>
+          <w:b/>
+          <w:sz w:val="28"/>
+          <w:szCs w:val="28"/>
+        </w:rPr>
+      </w:pPr>
+      <w:r>
+        <w:object w:dxaOrig="11241" w:dyaOrig="16173">
+          <v:shape id="_x0000_i1039" type="#_x0000_t75" style="width:393.75pt;height:567pt" o:ole="">
+            <v:imagedata r:id="rId42" o:title=""/>
+          </v:shape>
+          <o:OLEObject Type="Embed" ProgID="Visio.Drawing.15" ShapeID="_x0000_i1039" DrawAspect="Content" ObjectID="_1547589056" r:id="rId43"/>
+        </w:object>
+      </w:r>
+    </w:p>
+    <w:p>
+      <w:pPr>
+        <w:jc w:val="both"/>
+        <w:rPr>
+          <w:rFonts w:ascii="Times New Roman" w:eastAsia="Times New Roman" w:hAnsi="Times New Roman" w:cs="Times New Roman"/>
+          <w:b/>
+          <w:sz w:val="28"/>
+          <w:szCs w:val="28"/>
+        </w:rPr>
+      </w:pPr>
+    </w:p>
+    <w:p>
+      <w:pPr>
+        <w:jc w:val="both"/>
+        <w:rPr>
+          <w:rFonts w:ascii="Times New Roman" w:eastAsia="Times New Roman" w:hAnsi="Times New Roman" w:cs="Times New Roman"/>
+          <w:b/>
+          <w:sz w:val="28"/>
+          <w:szCs w:val="28"/>
+        </w:rPr>
+      </w:pPr>
+    </w:p>
+    <w:p>
+      <w:pPr>
+        <w:jc w:val="both"/>
+        <w:rPr>
+          <w:rFonts w:ascii="Times New Roman" w:eastAsia="Times New Roman" w:hAnsi="Times New Roman" w:cs="Times New Roman"/>
+          <w:b/>
+          <w:sz w:val="28"/>
+          <w:szCs w:val="28"/>
+        </w:rPr>
+      </w:pPr>
+    </w:p>
+    <w:p>
+      <w:pPr>
+        <w:jc w:val="both"/>
+        <w:rPr>
+          <w:rFonts w:ascii="Times New Roman" w:eastAsia="Times New Roman" w:hAnsi="Times New Roman" w:cs="Times New Roman"/>
+          <w:b/>
+          <w:sz w:val="28"/>
+          <w:szCs w:val="28"/>
+        </w:rPr>
+      </w:pPr>
+    </w:p>
+    <w:p>
+      <w:pPr>
+        <w:jc w:val="both"/>
+        <w:rPr>
+          <w:rFonts w:ascii="Times New Roman" w:eastAsia="Times New Roman" w:hAnsi="Times New Roman" w:cs="Times New Roman"/>
+          <w:b/>
+          <w:sz w:val="28"/>
+          <w:szCs w:val="28"/>
+        </w:rPr>
+      </w:pPr>
+    </w:p>
+    <w:p>
+      <w:pPr>
+        <w:jc w:val="center"/>
+        <w:rPr>
+          <w:rFonts w:ascii="Times New Roman" w:eastAsia="Times New Roman" w:hAnsi="Times New Roman" w:cs="Times New Roman"/>
+          <w:b/>
+          <w:sz w:val="21"/>
+          <w:szCs w:val="21"/>
+        </w:rPr>
+      </w:pPr>
+      <w:r>
+        <w:rPr>
+          <w:rFonts w:ascii="Times New Roman" w:eastAsia="Times New Roman" w:hAnsi="Times New Roman" w:cs="Times New Roman"/>
+          <w:b/>
+          <w:sz w:val="21"/>
+          <w:szCs w:val="21"/>
+        </w:rPr>
+        <w:t>Products</w:t>
+      </w:r>
+      <w:r>
+        <w:rPr>
+          <w:rFonts w:ascii="Times New Roman" w:eastAsia="Times New Roman" w:hAnsi="Times New Roman" w:cs="Times New Roman"/>
+          <w:b/>
+          <w:sz w:val="21"/>
+          <w:szCs w:val="21"/>
+        </w:rPr>
+        <w:t xml:space="preserve"> Pop-up</w:t>
+      </w:r>
+    </w:p>
+    <w:p>
+      <w:pPr>
+        <w:jc w:val="center"/>
+        <w:rPr>
+          <w:rFonts w:ascii="Times New Roman" w:eastAsia="Times New Roman" w:hAnsi="Times New Roman" w:cs="Times New Roman"/>
+          <w:b/>
+          <w:sz w:val="21"/>
+          <w:szCs w:val="21"/>
+        </w:rPr>
+      </w:pPr>
+    </w:p>
+    <w:p>
+      <w:pPr>
+        <w:jc w:val="both"/>
+        <w:rPr>
+          <w:rFonts w:ascii="Times New Roman" w:eastAsia="Times New Roman" w:hAnsi="Times New Roman" w:cs="Times New Roman"/>
+          <w:b/>
+          <w:sz w:val="28"/>
+          <w:szCs w:val="28"/>
+        </w:rPr>
+      </w:pPr>
+      <w:r>
+        <w:object w:dxaOrig="15646" w:dyaOrig="7851">
+          <v:shape id="_x0000_i1040" type="#_x0000_t75" style="width:450.75pt;height:225.75pt" o:ole="">
+            <v:imagedata r:id="rId44" o:title=""/>
+          </v:shape>
+          <o:OLEObject Type="Embed" ProgID="Visio.Drawing.15" ShapeID="_x0000_i1040" DrawAspect="Content" ObjectID="_1547589057" r:id="rId45"/>
+        </w:object>
+      </w:r>
+    </w:p>
+    <w:p>
+      <w:pPr>
+        <w:jc w:val="both"/>
+        <w:rPr>
+          <w:rFonts w:ascii="Times New Roman" w:eastAsia="Times New Roman" w:hAnsi="Times New Roman" w:cs="Times New Roman"/>
+          <w:b/>
+          <w:sz w:val="28"/>
+          <w:szCs w:val="28"/>
+        </w:rPr>
+      </w:pPr>
+    </w:p>
+    <w:p>
+      <w:pPr>
+        <w:jc w:val="both"/>
+        <w:rPr>
+          <w:rFonts w:ascii="Times New Roman" w:eastAsia="Times New Roman" w:hAnsi="Times New Roman" w:cs="Times New Roman"/>
+          <w:b/>
+          <w:sz w:val="28"/>
+          <w:szCs w:val="28"/>
+        </w:rPr>
+      </w:pPr>
+    </w:p>
+    <w:p>
+      <w:pPr>
+        <w:jc w:val="both"/>
+        <w:rPr>
+          <w:rFonts w:ascii="Times New Roman" w:eastAsia="Times New Roman" w:hAnsi="Times New Roman" w:cs="Times New Roman"/>
+          <w:b/>
+          <w:sz w:val="28"/>
+          <w:szCs w:val="28"/>
+        </w:rPr>
+      </w:pPr>
+    </w:p>
+    <w:p>
+      <w:pPr>
+        <w:jc w:val="both"/>
+        <w:rPr>
+          <w:rFonts w:ascii="Times New Roman" w:eastAsia="Times New Roman" w:hAnsi="Times New Roman" w:cs="Times New Roman"/>
+          <w:b/>
+          <w:sz w:val="28"/>
+          <w:szCs w:val="28"/>
+        </w:rPr>
+      </w:pPr>
+    </w:p>
+    <w:p>
+      <w:pPr>
+        <w:jc w:val="both"/>
+        <w:rPr>
+          <w:rFonts w:ascii="Times New Roman" w:eastAsia="Times New Roman" w:hAnsi="Times New Roman" w:cs="Times New Roman"/>
+          <w:b/>
+          <w:sz w:val="28"/>
+          <w:szCs w:val="28"/>
+        </w:rPr>
+      </w:pPr>
+    </w:p>
+    <w:p>
+      <w:pPr>
+        <w:jc w:val="both"/>
+        <w:rPr>
+          <w:rFonts w:ascii="Times New Roman" w:eastAsia="Times New Roman" w:hAnsi="Times New Roman" w:cs="Times New Roman"/>
+          <w:b/>
+          <w:sz w:val="28"/>
+          <w:szCs w:val="28"/>
+        </w:rPr>
+      </w:pPr>
+    </w:p>
+    <w:p>
+      <w:pPr>
+        <w:jc w:val="both"/>
+        <w:rPr>
+          <w:rFonts w:ascii="Times New Roman" w:eastAsia="Times New Roman" w:hAnsi="Times New Roman" w:cs="Times New Roman"/>
+          <w:b/>
+          <w:sz w:val="28"/>
+          <w:szCs w:val="28"/>
+        </w:rPr>
+      </w:pPr>
+    </w:p>
+    <w:p>
+      <w:pPr>
+        <w:jc w:val="both"/>
+        <w:rPr>
+          <w:rFonts w:ascii="Times New Roman" w:eastAsia="Times New Roman" w:hAnsi="Times New Roman" w:cs="Times New Roman"/>
+          <w:b/>
+          <w:sz w:val="28"/>
+          <w:szCs w:val="28"/>
+        </w:rPr>
+      </w:pPr>
+    </w:p>
+    <w:p>
+      <w:pPr>
+        <w:jc w:val="both"/>
+        <w:rPr>
+          <w:rFonts w:ascii="Times New Roman" w:eastAsia="Times New Roman" w:hAnsi="Times New Roman" w:cs="Times New Roman"/>
+          <w:b/>
+          <w:sz w:val="28"/>
+          <w:szCs w:val="28"/>
+        </w:rPr>
+      </w:pPr>
+    </w:p>
+    <w:p>
+      <w:pPr>
+        <w:jc w:val="both"/>
+        <w:rPr>
+          <w:rFonts w:ascii="Times New Roman" w:eastAsia="Times New Roman" w:hAnsi="Times New Roman" w:cs="Times New Roman"/>
+          <w:b/>
+          <w:sz w:val="28"/>
+          <w:szCs w:val="28"/>
+        </w:rPr>
+      </w:pPr>
+    </w:p>
+    <w:p>
+      <w:pPr>
+        <w:jc w:val="both"/>
+        <w:rPr>
+          <w:rFonts w:ascii="Times New Roman" w:eastAsia="Times New Roman" w:hAnsi="Times New Roman" w:cs="Times New Roman"/>
+          <w:b/>
+          <w:sz w:val="28"/>
+          <w:szCs w:val="28"/>
+        </w:rPr>
+      </w:pPr>
+    </w:p>
+    <w:p>
+      <w:pPr>
+        <w:jc w:val="both"/>
+        <w:rPr>
+          <w:rFonts w:ascii="Times New Roman" w:eastAsia="Times New Roman" w:hAnsi="Times New Roman" w:cs="Times New Roman"/>
+          <w:b/>
+          <w:sz w:val="28"/>
+          <w:szCs w:val="28"/>
+        </w:rPr>
+      </w:pPr>
+    </w:p>
+    <w:p>
+      <w:pPr>
+        <w:jc w:val="both"/>
+        <w:rPr>
+          <w:rFonts w:ascii="Times New Roman" w:eastAsia="Times New Roman" w:hAnsi="Times New Roman" w:cs="Times New Roman"/>
+          <w:b/>
+          <w:sz w:val="28"/>
+          <w:szCs w:val="28"/>
+        </w:rPr>
+      </w:pPr>
+    </w:p>
+    <w:p>
+      <w:pPr>
+        <w:jc w:val="both"/>
+        <w:rPr>
+          <w:rFonts w:ascii="Times New Roman" w:eastAsia="Times New Roman" w:hAnsi="Times New Roman" w:cs="Times New Roman"/>
+          <w:b/>
+          <w:sz w:val="28"/>
+          <w:szCs w:val="28"/>
+        </w:rPr>
+      </w:pPr>
+    </w:p>
+    <w:p>
+      <w:pPr>
+        <w:jc w:val="both"/>
+        <w:rPr>
+          <w:rFonts w:ascii="Times New Roman" w:eastAsia="Times New Roman" w:hAnsi="Times New Roman" w:cs="Times New Roman"/>
+          <w:b/>
+          <w:sz w:val="28"/>
+          <w:szCs w:val="28"/>
+        </w:rPr>
+      </w:pPr>
+    </w:p>
+    <w:p>
+      <w:pPr>
+        <w:jc w:val="both"/>
+        <w:rPr>
+          <w:rFonts w:ascii="Times New Roman" w:eastAsia="Times New Roman" w:hAnsi="Times New Roman" w:cs="Times New Roman"/>
+          <w:b/>
+          <w:sz w:val="28"/>
+          <w:szCs w:val="28"/>
+        </w:rPr>
+      </w:pPr>
+    </w:p>
+    <w:p>
+      <w:pPr>
+        <w:jc w:val="both"/>
+        <w:rPr>
+          <w:rFonts w:ascii="Times New Roman" w:eastAsia="Times New Roman" w:hAnsi="Times New Roman" w:cs="Times New Roman"/>
+          <w:b/>
+          <w:sz w:val="28"/>
+          <w:szCs w:val="28"/>
+        </w:rPr>
+      </w:pPr>
+    </w:p>
+    <w:p>
+      <w:pPr>
+        <w:jc w:val="both"/>
+        <w:rPr>
+          <w:rFonts w:ascii="Times New Roman" w:eastAsia="Times New Roman" w:hAnsi="Times New Roman" w:cs="Times New Roman"/>
+          <w:b/>
+          <w:sz w:val="28"/>
+          <w:szCs w:val="28"/>
+        </w:rPr>
+      </w:pPr>
+    </w:p>
+    <w:p>
+      <w:pPr>
+        <w:jc w:val="both"/>
+        <w:rPr>
+          <w:rFonts w:ascii="Times New Roman" w:eastAsia="Times New Roman" w:hAnsi="Times New Roman" w:cs="Times New Roman"/>
+          <w:b/>
+          <w:sz w:val="28"/>
+          <w:szCs w:val="28"/>
+        </w:rPr>
+      </w:pPr>
+    </w:p>
+    <w:p>
+      <w:pPr>
+        <w:jc w:val="both"/>
+        <w:rPr>
+          <w:rFonts w:ascii="Times New Roman" w:eastAsia="Times New Roman" w:hAnsi="Times New Roman" w:cs="Times New Roman"/>
+          <w:b/>
+          <w:sz w:val="28"/>
+          <w:szCs w:val="28"/>
+        </w:rPr>
+      </w:pPr>
+    </w:p>
+    <w:p>
+      <w:pPr>
+        <w:jc w:val="both"/>
+        <w:rPr>
+          <w:rFonts w:ascii="Times New Roman" w:eastAsia="Times New Roman" w:hAnsi="Times New Roman" w:cs="Times New Roman"/>
+          <w:b/>
+          <w:sz w:val="28"/>
+          <w:szCs w:val="28"/>
+        </w:rPr>
+      </w:pPr>
+    </w:p>
+    <w:p>
+      <w:pPr>
+        <w:jc w:val="both"/>
+        <w:rPr>
+          <w:rFonts w:ascii="Times New Roman" w:eastAsia="Times New Roman" w:hAnsi="Times New Roman" w:cs="Times New Roman"/>
+          <w:b/>
+          <w:sz w:val="28"/>
+          <w:szCs w:val="28"/>
+        </w:rPr>
+      </w:pPr>
+    </w:p>
+    <w:p>
+      <w:pPr>
+        <w:jc w:val="both"/>
+        <w:rPr>
+          <w:rFonts w:ascii="Times New Roman" w:eastAsia="Times New Roman" w:hAnsi="Times New Roman" w:cs="Times New Roman"/>
+          <w:b/>
+          <w:sz w:val="28"/>
+          <w:szCs w:val="28"/>
+        </w:rPr>
+      </w:pPr>
+    </w:p>
+    <w:p>
+      <w:pPr>
+        <w:jc w:val="both"/>
+        <w:rPr>
+          <w:rFonts w:ascii="Times New Roman" w:eastAsia="Times New Roman" w:hAnsi="Times New Roman" w:cs="Times New Roman"/>
+          <w:b/>
+          <w:sz w:val="28"/>
+          <w:szCs w:val="28"/>
+        </w:rPr>
+      </w:pPr>
+    </w:p>
+    <w:p>
+      <w:pPr>
+        <w:jc w:val="both"/>
+        <w:rPr>
+          <w:rFonts w:ascii="Times New Roman" w:eastAsia="Times New Roman" w:hAnsi="Times New Roman" w:cs="Times New Roman"/>
+          <w:b/>
+          <w:sz w:val="28"/>
+          <w:szCs w:val="28"/>
+        </w:rPr>
+      </w:pPr>
+    </w:p>
+    <w:p>
+      <w:pPr>
+        <w:jc w:val="center"/>
+        <w:rPr>
+          <w:rFonts w:ascii="Times New Roman" w:eastAsia="Times New Roman" w:hAnsi="Times New Roman" w:cs="Times New Roman"/>
+          <w:b/>
+          <w:sz w:val="21"/>
+          <w:szCs w:val="21"/>
+        </w:rPr>
+      </w:pPr>
+      <w:r>
+        <w:rPr>
+          <w:rFonts w:ascii="Times New Roman" w:eastAsia="Times New Roman" w:hAnsi="Times New Roman" w:cs="Times New Roman"/>
+          <w:b/>
+          <w:sz w:val="21"/>
+          <w:szCs w:val="21"/>
+        </w:rPr>
+        <w:t>Catering</w:t>
+      </w:r>
+    </w:p>
+    <w:p>
+      <w:pPr>
+        <w:jc w:val="center"/>
+        <w:rPr>
+          <w:rFonts w:ascii="Times New Roman" w:eastAsia="Times New Roman" w:hAnsi="Times New Roman" w:cs="Times New Roman"/>
+          <w:b/>
+          <w:sz w:val="21"/>
+          <w:szCs w:val="21"/>
+        </w:rPr>
+      </w:pPr>
+    </w:p>
+    <w:p>
+      <w:pPr>
+        <w:jc w:val="center"/>
+        <w:rPr>
+          <w:rFonts w:ascii="Times New Roman" w:eastAsia="Times New Roman" w:hAnsi="Times New Roman" w:cs="Times New Roman"/>
+          <w:b/>
+          <w:sz w:val="28"/>
+          <w:szCs w:val="28"/>
+        </w:rPr>
+      </w:pPr>
+      <w:r>
+        <w:object w:dxaOrig="11714" w:dyaOrig="16225">
+          <v:shape id="_x0000_i1041" type="#_x0000_t75" style="width:408.75pt;height:567pt" o:ole="">
+            <v:imagedata r:id="rId46" o:title=""/>
+          </v:shape>
+          <o:OLEObject Type="Embed" ProgID="Visio.Drawing.15" ShapeID="_x0000_i1041" DrawAspect="Content" ObjectID="_1547589058" r:id="rId47"/>
+        </w:object>
+      </w:r>
+    </w:p>
+    <w:p>
+      <w:pPr>
+        <w:rPr>
+          <w:rFonts w:ascii="Times New Roman" w:eastAsia="Times New Roman" w:hAnsi="Times New Roman" w:cs="Times New Roman"/>
+          <w:b/>
+          <w:sz w:val="21"/>
+          <w:szCs w:val="21"/>
+        </w:rPr>
+      </w:pPr>
+    </w:p>
+    <w:p>
+      <w:pPr>
+        <w:jc w:val="center"/>
+        <w:rPr>
+          <w:rFonts w:ascii="Times New Roman" w:eastAsia="Times New Roman" w:hAnsi="Times New Roman" w:cs="Times New Roman"/>
+          <w:b/>
+          <w:sz w:val="21"/>
+          <w:szCs w:val="21"/>
+        </w:rPr>
+      </w:pPr>
+      <w:r>
+        <w:rPr>
+          <w:rFonts w:ascii="Times New Roman" w:eastAsia="Times New Roman" w:hAnsi="Times New Roman" w:cs="Times New Roman"/>
+          <w:b/>
+          <w:sz w:val="21"/>
+          <w:szCs w:val="21"/>
+        </w:rPr>
+        <w:lastRenderedPageBreak/>
+        <w:t>Contact Us</w:t>
+      </w:r>
+    </w:p>
+    <w:p>
+      <w:pPr>
+        <w:jc w:val="center"/>
+        <w:rPr>
+          <w:rFonts w:ascii="Times New Roman" w:eastAsia="Times New Roman" w:hAnsi="Times New Roman" w:cs="Times New Roman"/>
+          <w:b/>
+          <w:sz w:val="21"/>
+          <w:szCs w:val="21"/>
+        </w:rPr>
+      </w:pPr>
+    </w:p>
+    <w:p>
+      <w:pPr>
+        <w:jc w:val="center"/>
+        <w:rPr>
+          <w:rFonts w:ascii="Times New Roman" w:eastAsia="Times New Roman" w:hAnsi="Times New Roman" w:cs="Times New Roman"/>
+          <w:b/>
+          <w:sz w:val="28"/>
+          <w:szCs w:val="28"/>
+        </w:rPr>
+      </w:pPr>
+      <w:r>
+        <w:object w:dxaOrig="11252" w:dyaOrig="16207">
+          <v:shape id="_x0000_i1042" type="#_x0000_t75" style="width:393.75pt;height:567pt" o:ole="">
+            <v:imagedata r:id="rId48" o:title=""/>
+          </v:shape>
+          <o:OLEObject Type="Embed" ProgID="Visio.Drawing.15" ShapeID="_x0000_i1042" DrawAspect="Content" ObjectID="_1547589059" r:id="rId49"/>
+        </w:object>
+      </w:r>
+    </w:p>
+    <w:p>
+      <w:pPr>
+        <w:jc w:val="both"/>
+        <w:rPr>
+          <w:rFonts w:ascii="Times New Roman" w:eastAsia="Times New Roman" w:hAnsi="Times New Roman" w:cs="Times New Roman"/>
+          <w:b/>
+          <w:sz w:val="28"/>
+          <w:szCs w:val="28"/>
+        </w:rPr>
+      </w:pPr>
+    </w:p>
+    <w:p>
+      <w:pPr>
+        <w:jc w:val="both"/>
+        <w:rPr>
+          <w:rFonts w:ascii="Times New Roman" w:eastAsia="Times New Roman" w:hAnsi="Times New Roman" w:cs="Times New Roman"/>
+          <w:b/>
+          <w:sz w:val="28"/>
+          <w:szCs w:val="28"/>
+        </w:rPr>
+      </w:pPr>
+    </w:p>
+    <w:p>
+      <w:pPr>
+        <w:jc w:val="both"/>
+        <w:rPr>
+          <w:rFonts w:ascii="Times New Roman" w:eastAsia="Times New Roman" w:hAnsi="Times New Roman" w:cs="Times New Roman"/>
+          <w:b/>
+          <w:sz w:val="28"/>
+          <w:szCs w:val="28"/>
+        </w:rPr>
+      </w:pPr>
+    </w:p>
+    <w:p>
+      <w:pPr>
+        <w:jc w:val="both"/>
+        <w:rPr>
+          <w:rFonts w:ascii="Times New Roman" w:eastAsia="Times New Roman" w:hAnsi="Times New Roman" w:cs="Times New Roman"/>
+          <w:b/>
+          <w:sz w:val="28"/>
+          <w:szCs w:val="28"/>
+        </w:rPr>
+      </w:pPr>
+    </w:p>
+    <w:p>
+      <w:pPr>
+        <w:jc w:val="both"/>
+        <w:rPr>
+          <w:rFonts w:ascii="Times New Roman" w:eastAsia="Times New Roman" w:hAnsi="Times New Roman" w:cs="Times New Roman"/>
+          <w:b/>
+          <w:sz w:val="28"/>
+          <w:szCs w:val="28"/>
+        </w:rPr>
+      </w:pPr>
+    </w:p>
+    <w:p>
+      <w:pPr>
+        <w:jc w:val="center"/>
+        <w:rPr>
+          <w:rFonts w:ascii="Times New Roman" w:eastAsia="Times New Roman" w:hAnsi="Times New Roman" w:cs="Times New Roman"/>
+          <w:b/>
+          <w:sz w:val="21"/>
+          <w:szCs w:val="21"/>
+        </w:rPr>
+      </w:pPr>
+      <w:r>
+        <w:rPr>
+          <w:rFonts w:ascii="Times New Roman" w:eastAsia="Times New Roman" w:hAnsi="Times New Roman" w:cs="Times New Roman"/>
+          <w:b/>
+          <w:sz w:val="21"/>
+          <w:szCs w:val="21"/>
+        </w:rPr>
+        <w:lastRenderedPageBreak/>
+        <w:t>Cart</w:t>
+      </w:r>
+    </w:p>
+    <w:p>
+      <w:pPr>
+        <w:jc w:val="center"/>
+        <w:rPr>
+          <w:rFonts w:ascii="Times New Roman" w:eastAsia="Times New Roman" w:hAnsi="Times New Roman" w:cs="Times New Roman"/>
+          <w:b/>
+          <w:sz w:val="21"/>
+          <w:szCs w:val="21"/>
+        </w:rPr>
+      </w:pPr>
+    </w:p>
+    <w:p>
+      <w:pPr>
+        <w:jc w:val="center"/>
+        <w:rPr>
+          <w:rFonts w:ascii="Times New Roman" w:eastAsia="Times New Roman" w:hAnsi="Times New Roman" w:cs="Times New Roman"/>
+          <w:b/>
+          <w:sz w:val="28"/>
+          <w:szCs w:val="28"/>
+        </w:rPr>
+      </w:pPr>
+      <w:r>
+        <w:object w:dxaOrig="11734" w:dyaOrig="16243">
+          <v:shape id="_x0000_i1043" type="#_x0000_t75" style="width:409.5pt;height:567pt" o:ole="">
+            <v:imagedata r:id="rId50" o:title=""/>
+          </v:shape>
+          <o:OLEObject Type="Embed" ProgID="Visio.Drawing.15" ShapeID="_x0000_i1043" DrawAspect="Content" ObjectID="_1547589060" r:id="rId51"/>
+        </w:object>
+      </w:r>
+    </w:p>
+    <w:p>
+      <w:pPr>
+        <w:jc w:val="both"/>
+        <w:rPr>
+          <w:rFonts w:ascii="Times New Roman" w:eastAsia="Times New Roman" w:hAnsi="Times New Roman" w:cs="Times New Roman"/>
+          <w:b/>
+          <w:sz w:val="28"/>
+          <w:szCs w:val="28"/>
+        </w:rPr>
+      </w:pPr>
+    </w:p>
+    <w:p>
+      <w:pPr>
+        <w:jc w:val="both"/>
+        <w:rPr>
+          <w:rFonts w:ascii="Times New Roman" w:eastAsia="Times New Roman" w:hAnsi="Times New Roman" w:cs="Times New Roman"/>
+          <w:b/>
+          <w:sz w:val="28"/>
+          <w:szCs w:val="28"/>
+        </w:rPr>
+      </w:pPr>
+    </w:p>
+    <w:p>
+      <w:pPr>
+        <w:jc w:val="both"/>
+        <w:rPr>
+          <w:rFonts w:ascii="Times New Roman" w:eastAsia="Times New Roman" w:hAnsi="Times New Roman" w:cs="Times New Roman"/>
+          <w:b/>
+          <w:sz w:val="28"/>
+          <w:szCs w:val="28"/>
+        </w:rPr>
+      </w:pPr>
+    </w:p>
+    <w:p>
+      <w:pPr>
+        <w:jc w:val="both"/>
+        <w:rPr>
+          <w:rFonts w:ascii="Times New Roman" w:eastAsia="Times New Roman" w:hAnsi="Times New Roman" w:cs="Times New Roman"/>
+          <w:b/>
+          <w:sz w:val="28"/>
+          <w:szCs w:val="28"/>
+        </w:rPr>
+      </w:pPr>
+    </w:p>
+    <w:p>
+      <w:pPr>
+        <w:jc w:val="both"/>
+        <w:rPr>
+          <w:rFonts w:ascii="Times New Roman" w:eastAsia="Times New Roman" w:hAnsi="Times New Roman" w:cs="Times New Roman"/>
+          <w:b/>
+          <w:sz w:val="28"/>
+          <w:szCs w:val="28"/>
+        </w:rPr>
+      </w:pPr>
+    </w:p>
+    <w:p>
+      <w:pPr>
+        <w:jc w:val="both"/>
+        <w:rPr>
+          <w:rFonts w:ascii="Times New Roman" w:eastAsia="Times New Roman" w:hAnsi="Times New Roman" w:cs="Times New Roman"/>
+          <w:b/>
+          <w:sz w:val="28"/>
+          <w:szCs w:val="28"/>
+        </w:rPr>
+      </w:pPr>
+    </w:p>
+    <w:p>
+      <w:pPr>
+        <w:jc w:val="center"/>
+        <w:rPr>
+          <w:rFonts w:ascii="Times New Roman" w:eastAsia="Times New Roman" w:hAnsi="Times New Roman" w:cs="Times New Roman"/>
+          <w:b/>
+          <w:sz w:val="21"/>
+          <w:szCs w:val="21"/>
+        </w:rPr>
+      </w:pPr>
+      <w:r>
+        <w:rPr>
+          <w:rFonts w:ascii="Times New Roman" w:eastAsia="Times New Roman" w:hAnsi="Times New Roman" w:cs="Times New Roman"/>
+          <w:b/>
+          <w:sz w:val="21"/>
+          <w:szCs w:val="21"/>
+        </w:rPr>
+        <w:t>Checkout</w:t>
+      </w:r>
+    </w:p>
+    <w:p>
+      <w:pPr>
+        <w:jc w:val="center"/>
+        <w:rPr>
+          <w:rFonts w:ascii="Times New Roman" w:eastAsia="Times New Roman" w:hAnsi="Times New Roman" w:cs="Times New Roman"/>
+          <w:b/>
+          <w:sz w:val="21"/>
+          <w:szCs w:val="21"/>
+        </w:rPr>
+      </w:pPr>
+    </w:p>
+    <w:p>
+      <w:pPr>
+        <w:jc w:val="center"/>
+        <w:rPr>
+          <w:rFonts w:ascii="Times New Roman" w:eastAsia="Times New Roman" w:hAnsi="Times New Roman" w:cs="Times New Roman"/>
+          <w:b/>
+          <w:sz w:val="28"/>
+          <w:szCs w:val="28"/>
+        </w:rPr>
+      </w:pPr>
+      <w:r>
+        <w:object w:dxaOrig="11246" w:dyaOrig="16215">
+          <v:shape id="_x0000_i1044" type="#_x0000_t75" style="width:393pt;height:567pt;mso-position-vertical:absolute" o:ole="">
+            <v:imagedata r:id="rId52" o:title=""/>
+          </v:shape>
+          <o:OLEObject Type="Embed" ProgID="Visio.Drawing.15" ShapeID="_x0000_i1044" DrawAspect="Content" ObjectID="_1547589061" r:id="rId53"/>
+        </w:object>
+      </w:r>
+    </w:p>
+    <w:p>
+      <w:pPr>
+        <w:jc w:val="both"/>
+        <w:rPr>
+          <w:rFonts w:ascii="Times New Roman" w:eastAsia="Times New Roman" w:hAnsi="Times New Roman" w:cs="Times New Roman"/>
+          <w:b/>
+          <w:sz w:val="28"/>
+          <w:szCs w:val="28"/>
+        </w:rPr>
+      </w:pPr>
+    </w:p>
+    <w:p>
+      <w:pPr>
+        <w:jc w:val="center"/>
         <w:rPr>
           <w:rFonts w:ascii="Times New Roman" w:eastAsia="Times New Roman" w:hAnsi="Times New Roman" w:cs="Times New Roman"/>
           <w:b/>
           <w:sz w:val="40"/>
           <w:szCs w:val="40"/>
         </w:rPr>
+      </w:pPr>
+    </w:p>
+    <w:p>
+      <w:pPr>
+        <w:rPr>
+          <w:rFonts w:ascii="Times New Roman" w:eastAsia="Times New Roman" w:hAnsi="Times New Roman" w:cs="Times New Roman"/>
+          <w:b/>
+          <w:sz w:val="40"/>
+          <w:szCs w:val="40"/>
+        </w:rPr>
+      </w:pPr>
+    </w:p>
+    <w:p>
+      <w:pPr>
+        <w:jc w:val="center"/>
+        <w:rPr>
+          <w:rFonts w:ascii="Times New Roman" w:eastAsia="Times New Roman" w:hAnsi="Times New Roman" w:cs="Times New Roman"/>
+          <w:b/>
+          <w:sz w:val="21"/>
+          <w:szCs w:val="21"/>
+        </w:rPr>
+      </w:pPr>
+      <w:r>
+        <w:rPr>
+          <w:rFonts w:ascii="Times New Roman" w:eastAsia="Times New Roman" w:hAnsi="Times New Roman" w:cs="Times New Roman"/>
+          <w:b/>
+          <w:sz w:val="21"/>
+          <w:szCs w:val="21"/>
+        </w:rPr>
         <w:lastRenderedPageBreak/>
+        <w:t>Sign Up</w:t>
+      </w:r>
+    </w:p>
+    <w:p>
+      <w:pPr>
+        <w:jc w:val="center"/>
+        <w:rPr>
+          <w:rFonts w:ascii="Times New Roman" w:eastAsia="Times New Roman" w:hAnsi="Times New Roman" w:cs="Times New Roman"/>
+          <w:b/>
+          <w:sz w:val="21"/>
+          <w:szCs w:val="21"/>
+        </w:rPr>
+      </w:pPr>
+    </w:p>
+    <w:p>
+      <w:pPr>
+        <w:jc w:val="center"/>
+        <w:rPr>
+          <w:rFonts w:ascii="Times New Roman" w:eastAsia="Times New Roman" w:hAnsi="Times New Roman" w:cs="Times New Roman"/>
+          <w:b/>
+          <w:sz w:val="40"/>
+          <w:szCs w:val="40"/>
+        </w:rPr>
+      </w:pPr>
+      <w:r>
+        <w:object w:dxaOrig="11241" w:dyaOrig="16173">
+          <v:shape id="_x0000_i1046" type="#_x0000_t75" style="width:393.75pt;height:567pt" o:ole="">
+            <v:imagedata r:id="rId54" o:title=""/>
+          </v:shape>
+          <o:OLEObject Type="Embed" ProgID="Visio.Drawing.15" ShapeID="_x0000_i1046" DrawAspect="Content" ObjectID="_1547589062" r:id="rId55"/>
+        </w:object>
+      </w:r>
+    </w:p>
+    <w:p>
+      <w:pPr>
+        <w:jc w:val="center"/>
+        <w:rPr>
+          <w:rFonts w:ascii="Times New Roman" w:eastAsia="Times New Roman" w:hAnsi="Times New Roman" w:cs="Times New Roman"/>
+          <w:b/>
+          <w:sz w:val="40"/>
+          <w:szCs w:val="40"/>
+        </w:rPr>
+      </w:pPr>
+    </w:p>
+    <w:p>
+      <w:pPr>
+        <w:rPr>
+          <w:rFonts w:ascii="Times New Roman" w:eastAsia="Times New Roman" w:hAnsi="Times New Roman" w:cs="Times New Roman"/>
+          <w:b/>
+          <w:sz w:val="40"/>
+          <w:szCs w:val="40"/>
+        </w:rPr>
+      </w:pPr>
+    </w:p>
+    <w:p>
+      <w:pPr>
+        <w:rPr>
+          <w:rFonts w:ascii="Times New Roman" w:eastAsia="Times New Roman" w:hAnsi="Times New Roman" w:cs="Times New Roman"/>
+          <w:b/>
+          <w:sz w:val="40"/>
+          <w:szCs w:val="40"/>
+        </w:rPr>
+      </w:pPr>
+    </w:p>
+    <w:p>
+      <w:pPr>
+        <w:rPr>
+          <w:rFonts w:ascii="Times New Roman" w:eastAsia="Times New Roman" w:hAnsi="Times New Roman" w:cs="Times New Roman"/>
+          <w:b/>
+          <w:sz w:val="40"/>
+          <w:szCs w:val="40"/>
+        </w:rPr>
+      </w:pPr>
+    </w:p>
+    <w:p>
+      <w:pPr>
+        <w:jc w:val="center"/>
+        <w:rPr>
+          <w:rFonts w:ascii="Times New Roman" w:eastAsia="Times New Roman" w:hAnsi="Times New Roman" w:cs="Times New Roman"/>
+          <w:b/>
+          <w:sz w:val="21"/>
+          <w:szCs w:val="21"/>
+        </w:rPr>
+      </w:pPr>
+      <w:r>
+        <w:rPr>
+          <w:rFonts w:ascii="Times New Roman" w:eastAsia="Times New Roman" w:hAnsi="Times New Roman" w:cs="Times New Roman"/>
+          <w:b/>
+          <w:sz w:val="21"/>
+          <w:szCs w:val="21"/>
+        </w:rPr>
+        <w:t>User Accounts</w:t>
+      </w:r>
+    </w:p>
+    <w:p>
+      <w:pPr>
+        <w:jc w:val="center"/>
+        <w:rPr>
+          <w:rFonts w:ascii="Times New Roman" w:eastAsia="Times New Roman" w:hAnsi="Times New Roman" w:cs="Times New Roman"/>
+          <w:b/>
+          <w:sz w:val="21"/>
+          <w:szCs w:val="21"/>
+        </w:rPr>
+      </w:pPr>
+    </w:p>
+    <w:p>
+      <w:pPr>
+        <w:jc w:val="center"/>
+        <w:rPr>
+          <w:rFonts w:ascii="Times New Roman" w:eastAsia="Times New Roman" w:hAnsi="Times New Roman" w:cs="Times New Roman"/>
+          <w:b/>
+          <w:sz w:val="40"/>
+          <w:szCs w:val="40"/>
+        </w:rPr>
+      </w:pPr>
+      <w:r>
+        <w:object w:dxaOrig="11241" w:dyaOrig="16174">
+          <v:shape id="_x0000_i1045" type="#_x0000_t75" style="width:393.75pt;height:567pt" o:ole="">
+            <v:imagedata r:id="rId56" o:title=""/>
+          </v:shape>
+          <o:OLEObject Type="Embed" ProgID="Visio.Drawing.15" ShapeID="_x0000_i1045" DrawAspect="Content" ObjectID="_1547589063" r:id="rId57"/>
+        </w:object>
+      </w:r>
+    </w:p>
+    <w:p>
+      <w:pPr>
+        <w:jc w:val="center"/>
+        <w:rPr>
+          <w:rFonts w:ascii="Times New Roman" w:eastAsia="Times New Roman" w:hAnsi="Times New Roman" w:cs="Times New Roman"/>
+          <w:b/>
+          <w:sz w:val="40"/>
+          <w:szCs w:val="40"/>
+        </w:rPr>
+      </w:pPr>
+    </w:p>
+    <w:p>
+      <w:pPr>
+        <w:jc w:val="center"/>
+        <w:rPr>
+          <w:rFonts w:ascii="Times New Roman" w:eastAsia="Times New Roman" w:hAnsi="Times New Roman" w:cs="Times New Roman"/>
+          <w:b/>
+          <w:sz w:val="40"/>
+          <w:szCs w:val="40"/>
+        </w:rPr>
+      </w:pPr>
+    </w:p>
+    <w:p>
+      <w:pPr>
+        <w:jc w:val="center"/>
+        <w:rPr>
+          <w:rFonts w:ascii="Times New Roman" w:eastAsia="Times New Roman" w:hAnsi="Times New Roman" w:cs="Times New Roman"/>
+          <w:b/>
+          <w:sz w:val="40"/>
+          <w:szCs w:val="40"/>
+        </w:rPr>
+      </w:pPr>
+    </w:p>
+    <w:p>
+      <w:pPr>
+        <w:jc w:val="center"/>
+      </w:pPr>
+      <w:r>
+        <w:rPr>
+          <w:rFonts w:ascii="Times New Roman" w:eastAsia="Times New Roman" w:hAnsi="Times New Roman" w:cs="Times New Roman"/>
+          <w:b/>
+          <w:sz w:val="40"/>
+          <w:szCs w:val="40"/>
+        </w:rPr>
         <w:t>Appendix</w:t>
       </w:r>
     </w:p>
@@ -3050,7 +5170,7 @@
         </w:rPr>
         <w:t xml:space="preserve">Our main purpose is to create a website for a fictional </w:t>
       </w:r>
-      <w:del w:id="0" w:author="Ryan Liang" w:date="2017-01-30T12:54:00Z">
+      <w:del w:id="1" w:author="Ryan Liang" w:date="2017-01-30T12:54:00Z">
         <w:r>
           <w:rPr>
             <w:rFonts w:ascii="Times New Roman" w:eastAsia="Times New Roman" w:hAnsi="Times New Roman" w:cs="Times New Roman"/>
@@ -3060,7 +5180,7 @@
           <w:delText xml:space="preserve">bakery </w:delText>
         </w:r>
       </w:del>
-      <w:ins w:id="1" w:author="Ryan Liang" w:date="2017-01-30T12:54:00Z">
+      <w:ins w:id="2" w:author="Ryan Liang" w:date="2017-01-30T12:54:00Z">
         <w:r>
           <w:rPr>
             <w:rFonts w:ascii="Times New Roman" w:eastAsia="Times New Roman" w:hAnsi="Times New Roman" w:cs="Times New Roman"/>
@@ -3165,7 +5285,7 @@
         </w:rPr>
         <w:t xml:space="preserve">The target audience consists primarily of residents in the Greater Vancouver District. Since our business specializes in pastries and dessert items, we seek customers who prefer sweeter foods. Catering </w:t>
       </w:r>
-      <w:del w:id="2" w:author="Ryan Liang" w:date="2017-01-30T12:55:00Z">
+      <w:del w:id="3" w:author="Ryan Liang" w:date="2017-01-30T12:55:00Z">
         <w:r>
           <w:rPr>
             <w:rFonts w:ascii="Times New Roman" w:eastAsia="Times New Roman" w:hAnsi="Times New Roman" w:cs="Times New Roman"/>
@@ -3175,7 +5295,7 @@
           <w:delText xml:space="preserve">and delivery are </w:delText>
         </w:r>
       </w:del>
-      <w:ins w:id="3" w:author="Ryan Liang" w:date="2017-01-30T12:55:00Z">
+      <w:ins w:id="4" w:author="Ryan Liang" w:date="2017-01-30T12:55:00Z">
         <w:r>
           <w:rPr>
             <w:rFonts w:ascii="Times New Roman" w:eastAsia="Times New Roman" w:hAnsi="Times New Roman" w:cs="Times New Roman"/>
@@ -3252,7 +5372,7 @@
         </w:rPr>
         <w:t xml:space="preserve">The content of our website will consist largely of graphical elements and short textual descriptions of our products. We will also be including, but not limited to: a homepage, a </w:t>
       </w:r>
-      <w:del w:id="4" w:author="Ryan Liang" w:date="2017-01-30T12:56:00Z">
+      <w:del w:id="5" w:author="Ryan Liang" w:date="2017-01-30T12:56:00Z">
         <w:r>
           <w:rPr>
             <w:rFonts w:ascii="Times New Roman" w:eastAsia="Times New Roman" w:hAnsi="Times New Roman" w:cs="Times New Roman"/>
@@ -3270,7 +5390,7 @@
         </w:rPr>
         <w:t>products</w:t>
       </w:r>
-      <w:ins w:id="5" w:author="Ryan Liang" w:date="2017-01-30T12:56:00Z">
+      <w:ins w:id="6" w:author="Ryan Liang" w:date="2017-01-30T12:56:00Z">
         <w:r>
           <w:rPr>
             <w:rFonts w:ascii="Times New Roman" w:eastAsia="Times New Roman" w:hAnsi="Times New Roman" w:cs="Times New Roman"/>
@@ -3336,21 +5456,30 @@
       <w:pPr>
         <w:jc w:val="both"/>
         <w:rPr>
-          <w:del w:id="6" w:author="Ryan Liang" w:date="2017-01-30T12:58:00Z"/>
-          <w:rFonts w:ascii="Times New Roman" w:eastAsia="Times New Roman" w:hAnsi="Times New Roman" w:cs="Times New Roman"/>
-          <w:sz w:val="21"/>
-          <w:szCs w:val="21"/>
-        </w:rPr>
-      </w:pPr>
-      <w:r>
-        <w:rPr>
-          <w:rFonts w:ascii="Times New Roman" w:eastAsia="Times New Roman" w:hAnsi="Times New Roman" w:cs="Times New Roman"/>
-          <w:sz w:val="21"/>
-          <w:szCs w:val="21"/>
-        </w:rPr>
-        <w:t xml:space="preserve">The success of our website will largely depend on the user’s experience. Firstly, the website and its products must be visually appealing. Presentation is key since first impressions will determine whether a customer will continue browsing. With a minimalistic design, users will not be overwhelmed by an abundance of information and can simply enjoy the overall experience. Customers are also likely to browse through our website similar to a menu so products must be eye-catching and visually appetizing. Secondly, the information should be clear and concise because our design choice limits the amount of space allocated to written sections. Lastly, the website must be intuitive. It must be functional across all platforms and the ease of access should be simple and effortless. All users should be able to purchase </w:t>
-      </w:r>
-      <w:ins w:id="7" w:author="Ryan Liang" w:date="2017-01-30T12:57:00Z">
+          <w:del w:id="7" w:author="Ryan Liang" w:date="2017-01-30T12:58:00Z"/>
+          <w:rFonts w:ascii="Times New Roman" w:eastAsia="Times New Roman" w:hAnsi="Times New Roman" w:cs="Times New Roman"/>
+          <w:sz w:val="21"/>
+          <w:szCs w:val="21"/>
+        </w:rPr>
+      </w:pPr>
+      <w:r>
+        <w:rPr>
+          <w:rFonts w:ascii="Times New Roman" w:eastAsia="Times New Roman" w:hAnsi="Times New Roman" w:cs="Times New Roman"/>
+          <w:sz w:val="21"/>
+          <w:szCs w:val="21"/>
+        </w:rPr>
+        <w:t xml:space="preserve">The success of our website will largely depend on the user’s experience. Firstly, the website and its products must be visually appealing. Presentation is key since first impressions will determine whether a customer will continue browsing. With a minimalistic design, users will not be overwhelmed by an abundance of information and can simply enjoy the overall experience. Customers are also likely to browse through our website similar to a menu so products must be eye-catching and visually appetizing. Secondly, the information should be clear and concise because our design choice limits the amount of space allocated to written sections. Lastly, the website must be intuitive. It must be functional across all platforms and the ease </w:t>
+      </w:r>
+      <w:r>
+        <w:rPr>
+          <w:rFonts w:ascii="Times New Roman" w:eastAsia="Times New Roman" w:hAnsi="Times New Roman" w:cs="Times New Roman"/>
+          <w:sz w:val="21"/>
+          <w:szCs w:val="21"/>
+        </w:rPr>
+        <w:lastRenderedPageBreak/>
+        <w:t xml:space="preserve">of access should be simple and effortless. All users should be able to purchase </w:t>
+      </w:r>
+      <w:ins w:id="8" w:author="Ryan Liang" w:date="2017-01-30T12:57:00Z">
         <w:r>
           <w:rPr>
             <w:rFonts w:ascii="Times New Roman" w:eastAsia="Times New Roman" w:hAnsi="Times New Roman" w:cs="Times New Roman"/>
@@ -3368,7 +5497,7 @@
         </w:rPr>
         <w:t xml:space="preserve">products </w:t>
       </w:r>
-      <w:ins w:id="8" w:author="Ryan Liang" w:date="2017-01-30T12:57:00Z">
+      <w:ins w:id="9" w:author="Ryan Liang" w:date="2017-01-30T12:57:00Z">
         <w:r>
           <w:rPr>
             <w:rFonts w:ascii="Times New Roman" w:eastAsia="Times New Roman" w:hAnsi="Times New Roman" w:cs="Times New Roman"/>
@@ -3378,7 +5507,7 @@
           <w:t>in approximately two to three clicks</w:t>
         </w:r>
       </w:ins>
-      <w:ins w:id="9" w:author="Ryan Liang" w:date="2017-01-30T12:58:00Z">
+      <w:ins w:id="10" w:author="Ryan Liang" w:date="2017-01-30T12:58:00Z">
         <w:r>
           <w:rPr>
             <w:rFonts w:ascii="Times New Roman" w:eastAsia="Times New Roman" w:hAnsi="Times New Roman" w:cs="Times New Roman"/>
@@ -3396,7 +5525,7 @@
           <w:t xml:space="preserve"> </w:t>
         </w:r>
       </w:ins>
-      <w:del w:id="10" w:author="Ryan Liang" w:date="2017-01-30T12:57:00Z">
+      <w:del w:id="11" w:author="Ryan Liang" w:date="2017-01-30T12:57:00Z">
         <w:r>
           <w:rPr>
             <w:rFonts w:ascii="Times New Roman" w:eastAsia="Times New Roman" w:hAnsi="Times New Roman" w:cs="Times New Roman"/>
@@ -3491,7 +5620,7 @@
         </w:rPr>
         <w:t xml:space="preserve">Ugly Cake Shop - </w:t>
       </w:r>
-      <w:hyperlink r:id="rId30">
+      <w:hyperlink r:id="rId58">
         <w:r>
           <w:rPr>
             <w:rFonts w:ascii="Times New Roman" w:eastAsia="Times New Roman" w:hAnsi="Times New Roman" w:cs="Times New Roman"/>
@@ -3533,26 +5662,62 @@
           <w:sz w:val="21"/>
           <w:szCs w:val="21"/>
         </w:rPr>
-        <w:t>Overall, we preferred the website of St. Germain Bakery. The pictures of food are vibrant and captures the attention of its customers. There is a large emphasis on images rather than text and the static backdrop helps focus our attention. We also like the fluidity and design of the drop-down menus in the navigation bar and the slideshow. Despite this, the website is a little too conservative; the layout is clean, but rather unspectacular. They opt for a structured and rectangular look to their page whereas we prefer an abstract and minimalistic design. We also felt that content such as awards and hiring were not appropriate on the homepage and should be placed in its respective sub-pages. Unfortunately, the biggest problem is that the page does not scale well on some mobile browsers with sections either overlapping or cut off.</w:t>
-      </w:r>
-    </w:p>
-    <w:p>
-      <w:pPr>
-        <w:jc w:val="both"/>
-        <w:rPr>
-          <w:sz w:val="21"/>
-          <w:szCs w:val="21"/>
-        </w:rPr>
-      </w:pPr>
-      <w:r>
-        <w:rPr>
-          <w:rFonts w:ascii="Times New Roman" w:eastAsia="Times New Roman" w:hAnsi="Times New Roman" w:cs="Times New Roman"/>
-          <w:sz w:val="21"/>
-          <w:szCs w:val="21"/>
-        </w:rPr>
-        <w:t xml:space="preserve">Saint Germain Bakery - </w:t>
-      </w:r>
-      <w:hyperlink r:id="rId31">
+        <w:t xml:space="preserve">Overall, we preferred the website of St. </w:t>
+      </w:r>
+      <w:proofErr w:type="spellStart"/>
+      <w:r>
+        <w:rPr>
+          <w:rFonts w:ascii="Times New Roman" w:eastAsia="Times New Roman" w:hAnsi="Times New Roman" w:cs="Times New Roman"/>
+          <w:sz w:val="21"/>
+          <w:szCs w:val="21"/>
+        </w:rPr>
+        <w:t>Germain</w:t>
+      </w:r>
+      <w:proofErr w:type="spellEnd"/>
+      <w:r>
+        <w:rPr>
+          <w:rFonts w:ascii="Times New Roman" w:eastAsia="Times New Roman" w:hAnsi="Times New Roman" w:cs="Times New Roman"/>
+          <w:sz w:val="21"/>
+          <w:szCs w:val="21"/>
+        </w:rPr>
+        <w:t xml:space="preserve"> Bakery. The pictures of food are vibrant and captures the attention of its customers. There is a large emphasis on images rather than text and the static backdrop helps focus our attention. We also like the fluidity and design of the drop-down menus in the navigation bar and the slideshow. Despite this, the website is a little too conservative; the layout is clean, but rather unspectacular. They opt for a structured and rectangular look to their page whereas we prefer an abstract and minimalistic design. We also felt that content such as awards and hiring were not appropriate on the homepage and should be placed in its respective sub-pages. Unfortunately, the biggest problem is that the page does not scale well on some mobile browsers with sections either overlapping or cut off.</w:t>
+      </w:r>
+    </w:p>
+    <w:p>
+      <w:pPr>
+        <w:jc w:val="both"/>
+        <w:rPr>
+          <w:sz w:val="21"/>
+          <w:szCs w:val="21"/>
+        </w:rPr>
+      </w:pPr>
+      <w:r>
+        <w:rPr>
+          <w:rFonts w:ascii="Times New Roman" w:eastAsia="Times New Roman" w:hAnsi="Times New Roman" w:cs="Times New Roman"/>
+          <w:sz w:val="21"/>
+          <w:szCs w:val="21"/>
+        </w:rPr>
+        <w:t xml:space="preserve">Saint </w:t>
+      </w:r>
+      <w:proofErr w:type="spellStart"/>
+      <w:r>
+        <w:rPr>
+          <w:rFonts w:ascii="Times New Roman" w:eastAsia="Times New Roman" w:hAnsi="Times New Roman" w:cs="Times New Roman"/>
+          <w:sz w:val="21"/>
+          <w:szCs w:val="21"/>
+        </w:rPr>
+        <w:t>Germain</w:t>
+      </w:r>
+      <w:proofErr w:type="spellEnd"/>
+      <w:r>
+        <w:rPr>
+          <w:rFonts w:ascii="Times New Roman" w:eastAsia="Times New Roman" w:hAnsi="Times New Roman" w:cs="Times New Roman"/>
+          <w:sz w:val="21"/>
+          <w:szCs w:val="21"/>
+        </w:rPr>
+        <w:t xml:space="preserve"> Bakery - </w:t>
+      </w:r>
+      <w:hyperlink r:id="rId59">
         <w:r>
           <w:rPr>
             <w:rFonts w:ascii="Times New Roman" w:eastAsia="Times New Roman" w:hAnsi="Times New Roman" w:cs="Times New Roman"/>
@@ -3622,7 +5787,7 @@
         </w:rPr>
         <w:t>To imitate a professional website, a catering order form and cart will be implemented so that users will be able to add and remove purchases. The users will be able to toggle and store previous dietary restriction filters upon registration. Furthermore, as the success of a business also depends on customer relationships, a testimonial and feedback section will be added. We will also include a gallery of our products for browsing purposes.</w:t>
       </w:r>
-      <w:del w:id="11" w:author="Ryan Liang" w:date="2017-01-30T12:48:00Z">
+      <w:del w:id="12" w:author="Ryan Liang" w:date="2017-01-30T12:48:00Z">
         <w:r>
           <w:rPr>
             <w:rFonts w:ascii="Times New Roman" w:eastAsia="Times New Roman" w:hAnsi="Times New Roman" w:cs="Times New Roman"/>
@@ -3637,17 +5802,17 @@
       <w:pPr>
         <w:jc w:val="both"/>
         <w:rPr>
-          <w:ins w:id="12" w:author="Ryan Liang" w:date="2017-01-30T12:45:00Z"/>
-          <w:sz w:val="21"/>
-          <w:szCs w:val="21"/>
-        </w:rPr>
-      </w:pPr>
-    </w:p>
-    <w:p>
-      <w:pPr>
-        <w:jc w:val="both"/>
-        <w:rPr>
-          <w:ins w:id="13" w:author="Ryan Liang" w:date="2017-01-30T12:51:00Z"/>
+          <w:ins w:id="13" w:author="Ryan Liang" w:date="2017-01-30T12:45:00Z"/>
+          <w:sz w:val="21"/>
+          <w:szCs w:val="21"/>
+        </w:rPr>
+      </w:pPr>
+    </w:p>
+    <w:p>
+      <w:pPr>
+        <w:jc w:val="both"/>
+        <w:rPr>
+          <w:ins w:id="14" w:author="Ryan Liang" w:date="2017-01-30T12:51:00Z"/>
           <w:rFonts w:ascii="Times New Roman" w:hAnsi="Times New Roman" w:cs="Times New Roman"/>
           <w:color w:val="353535"/>
           <w:sz w:val="20"/>
@@ -3655,7 +5820,7 @@
           <w:shd w:val="clear" w:color="auto" w:fill="FAFAFA"/>
         </w:rPr>
       </w:pPr>
-      <w:ins w:id="14" w:author="Ryan Liang" w:date="2017-01-30T12:46:00Z">
+      <w:ins w:id="15" w:author="Ryan Liang" w:date="2017-01-30T12:46:00Z">
         <w:r>
           <w:rPr>
             <w:rFonts w:ascii="Times New Roman" w:hAnsi="Times New Roman" w:cs="Times New Roman"/>
@@ -3665,7 +5830,7 @@
           <w:t xml:space="preserve">In the event that these functional requirements exceed the scope of this course, we </w:t>
         </w:r>
       </w:ins>
-      <w:ins w:id="15" w:author="Ryan Liang" w:date="2017-01-30T12:47:00Z">
+      <w:ins w:id="16" w:author="Ryan Liang" w:date="2017-01-30T12:47:00Z">
         <w:r>
           <w:rPr>
             <w:rFonts w:ascii="Times New Roman" w:hAnsi="Times New Roman" w:cs="Times New Roman"/>
@@ -3675,7 +5840,7 @@
           <w:t xml:space="preserve">have decided to </w:t>
         </w:r>
       </w:ins>
-      <w:ins w:id="16" w:author="Ryan Liang" w:date="2017-01-30T12:50:00Z">
+      <w:ins w:id="17" w:author="Ryan Liang" w:date="2017-01-30T12:50:00Z">
         <w:r>
           <w:rPr>
             <w:rFonts w:ascii="Times New Roman" w:hAnsi="Times New Roman" w:cs="Times New Roman"/>
@@ -3685,7 +5850,7 @@
           <w:t xml:space="preserve">focus our attention to </w:t>
         </w:r>
       </w:ins>
-      <w:ins w:id="17" w:author="Ryan Liang" w:date="2017-01-30T12:49:00Z">
+      <w:ins w:id="18" w:author="Ryan Liang" w:date="2017-01-30T12:49:00Z">
         <w:r>
           <w:rPr>
             <w:rFonts w:ascii="Times New Roman" w:hAnsi="Times New Roman" w:cs="Times New Roman"/>
@@ -3695,7 +5860,7 @@
           <w:t xml:space="preserve">user registration so that they may </w:t>
         </w:r>
       </w:ins>
-      <w:ins w:id="18" w:author="Ryan Liang" w:date="2017-01-30T12:51:00Z">
+      <w:ins w:id="19" w:author="Ryan Liang" w:date="2017-01-30T12:51:00Z">
         <w:r>
           <w:rPr>
             <w:rFonts w:ascii="Times New Roman" w:hAnsi="Times New Roman" w:cs="Times New Roman"/>
@@ -3705,7 +5870,7 @@
           <w:t xml:space="preserve">login and </w:t>
         </w:r>
       </w:ins>
-      <w:ins w:id="19" w:author="Ryan Liang" w:date="2017-01-30T12:49:00Z">
+      <w:ins w:id="20" w:author="Ryan Liang" w:date="2017-01-30T12:49:00Z">
         <w:r>
           <w:rPr>
             <w:rFonts w:ascii="Times New Roman" w:hAnsi="Times New Roman" w:cs="Times New Roman"/>
@@ -3715,7 +5880,7 @@
           <w:t xml:space="preserve">save </w:t>
         </w:r>
       </w:ins>
-      <w:ins w:id="20" w:author="Ryan Liang" w:date="2017-01-30T12:50:00Z">
+      <w:ins w:id="21" w:author="Ryan Liang" w:date="2017-01-30T12:50:00Z">
         <w:r>
           <w:rPr>
             <w:rFonts w:ascii="Times New Roman" w:hAnsi="Times New Roman" w:cs="Times New Roman"/>
@@ -3725,7 +5890,7 @@
           <w:t>preferences</w:t>
         </w:r>
       </w:ins>
-      <w:ins w:id="21" w:author="Eric Sy" w:date="2017-02-02T23:50:00Z">
+      <w:ins w:id="22" w:author="Eric Sy" w:date="2017-02-02T23:50:00Z">
         <w:r>
           <w:rPr>
             <w:rFonts w:ascii="Times New Roman" w:hAnsi="Times New Roman" w:cs="Times New Roman"/>
@@ -3735,7 +5900,7 @@
           <w:t xml:space="preserve"> on their user account</w:t>
         </w:r>
       </w:ins>
-      <w:ins w:id="22" w:author="Ryan Liang" w:date="2017-01-30T12:50:00Z">
+      <w:ins w:id="23" w:author="Ryan Liang" w:date="2017-01-30T12:50:00Z">
         <w:r>
           <w:rPr>
             <w:rFonts w:ascii="Times New Roman" w:hAnsi="Times New Roman" w:cs="Times New Roman"/>
@@ -3745,7 +5910,7 @@
           <w:t xml:space="preserve"> as well as comment on different products.</w:t>
         </w:r>
       </w:ins>
-      <w:ins w:id="23" w:author="Eric Sy" w:date="2017-02-02T23:57:00Z">
+      <w:ins w:id="24" w:author="Eric Sy" w:date="2017-02-02T23:57:00Z">
         <w:r>
           <w:rPr>
             <w:rFonts w:ascii="Times New Roman" w:hAnsi="Times New Roman" w:cs="Times New Roman"/>
@@ -3755,7 +5920,7 @@
           <w:t xml:space="preserve"> C</w:t>
         </w:r>
       </w:ins>
-      <w:ins w:id="24" w:author="Eric Sy" w:date="2017-02-02T23:52:00Z">
+      <w:ins w:id="25" w:author="Eric Sy" w:date="2017-02-02T23:52:00Z">
         <w:r>
           <w:rPr>
             <w:rFonts w:ascii="Times New Roman" w:hAnsi="Times New Roman" w:cs="Times New Roman"/>
@@ -3765,7 +5930,7 @@
           <w:t xml:space="preserve">omments </w:t>
         </w:r>
       </w:ins>
-      <w:ins w:id="25" w:author="Eric Sy" w:date="2017-02-02T23:59:00Z">
+      <w:ins w:id="26" w:author="Eric Sy" w:date="2017-02-02T23:59:00Z">
         <w:r>
           <w:rPr>
             <w:rFonts w:ascii="Times New Roman" w:hAnsi="Times New Roman" w:cs="Times New Roman"/>
@@ -3775,7 +5940,7 @@
           <w:t xml:space="preserve">or critiques </w:t>
         </w:r>
       </w:ins>
-      <w:ins w:id="26" w:author="Eric Sy" w:date="2017-02-02T23:58:00Z">
+      <w:ins w:id="27" w:author="Eric Sy" w:date="2017-02-02T23:58:00Z">
         <w:r>
           <w:rPr>
             <w:rFonts w:ascii="Times New Roman" w:hAnsi="Times New Roman" w:cs="Times New Roman"/>
@@ -3785,7 +5950,7 @@
           <w:t>can be written in the</w:t>
         </w:r>
       </w:ins>
-      <w:ins w:id="27" w:author="Eric Sy" w:date="2017-02-02T23:52:00Z">
+      <w:ins w:id="28" w:author="Eric Sy" w:date="2017-02-02T23:52:00Z">
         <w:r>
           <w:rPr>
             <w:rFonts w:ascii="Times New Roman" w:hAnsi="Times New Roman" w:cs="Times New Roman"/>
@@ -3795,7 +5960,7 @@
           <w:t xml:space="preserve"> feedback </w:t>
         </w:r>
       </w:ins>
-      <w:ins w:id="28" w:author="Eric Sy" w:date="2017-02-02T23:58:00Z">
+      <w:ins w:id="29" w:author="Eric Sy" w:date="2017-02-02T23:58:00Z">
         <w:r>
           <w:rPr>
             <w:rFonts w:ascii="Times New Roman" w:hAnsi="Times New Roman" w:cs="Times New Roman"/>
@@ -3805,7 +5970,7 @@
           <w:t>portion of</w:t>
         </w:r>
       </w:ins>
-      <w:ins w:id="29" w:author="Eric Sy" w:date="2017-02-02T23:52:00Z">
+      <w:ins w:id="30" w:author="Eric Sy" w:date="2017-02-02T23:52:00Z">
         <w:r>
           <w:rPr>
             <w:rFonts w:ascii="Times New Roman" w:hAnsi="Times New Roman" w:cs="Times New Roman"/>
@@ -3815,7 +5980,7 @@
           <w:t xml:space="preserve"> the</w:t>
         </w:r>
       </w:ins>
-      <w:ins w:id="30" w:author="Eric Sy" w:date="2017-02-02T23:48:00Z">
+      <w:ins w:id="31" w:author="Eric Sy" w:date="2017-02-02T23:48:00Z">
         <w:r>
           <w:rPr>
             <w:rFonts w:ascii="Times New Roman" w:hAnsi="Times New Roman" w:cs="Times New Roman"/>
@@ -3825,7 +5990,7 @@
           <w:t xml:space="preserve"> Contact Us </w:t>
         </w:r>
       </w:ins>
-      <w:ins w:id="31" w:author="Eric Sy" w:date="2017-02-02T23:58:00Z">
+      <w:ins w:id="32" w:author="Eric Sy" w:date="2017-02-02T23:58:00Z">
         <w:r>
           <w:rPr>
             <w:rFonts w:ascii="Times New Roman" w:hAnsi="Times New Roman" w:cs="Times New Roman"/>
@@ -3835,7 +6000,7 @@
           <w:t>page</w:t>
         </w:r>
       </w:ins>
-      <w:ins w:id="32" w:author="Eric Sy" w:date="2017-02-02T23:59:00Z">
+      <w:ins w:id="33" w:author="Eric Sy" w:date="2017-02-02T23:59:00Z">
         <w:r>
           <w:rPr>
             <w:rFonts w:ascii="Times New Roman" w:hAnsi="Times New Roman" w:cs="Times New Roman"/>
@@ -3845,7 +6010,7 @@
           <w:t xml:space="preserve"> </w:t>
         </w:r>
       </w:ins>
-      <w:ins w:id="33" w:author="Eric Sy" w:date="2017-02-03T00:00:00Z">
+      <w:ins w:id="34" w:author="Eric Sy" w:date="2017-02-03T00:00:00Z">
         <w:r>
           <w:rPr>
             <w:rFonts w:ascii="Times New Roman" w:hAnsi="Times New Roman" w:cs="Times New Roman"/>
@@ -3855,7 +6020,7 @@
           <w:t>which</w:t>
         </w:r>
       </w:ins>
-      <w:ins w:id="34" w:author="Eric Sy" w:date="2017-02-02T23:59:00Z">
+      <w:ins w:id="35" w:author="Eric Sy" w:date="2017-02-02T23:59:00Z">
         <w:r>
           <w:rPr>
             <w:rFonts w:ascii="Times New Roman" w:hAnsi="Times New Roman" w:cs="Times New Roman"/>
@@ -3873,7 +6038,7 @@
           <w:t xml:space="preserve"> to interact with our customers</w:t>
         </w:r>
       </w:ins>
-      <w:ins w:id="35" w:author="Eric Sy" w:date="2017-02-03T00:06:00Z">
+      <w:ins w:id="36" w:author="Eric Sy" w:date="2017-02-03T00:06:00Z">
         <w:r>
           <w:rPr>
             <w:rFonts w:ascii="Times New Roman" w:hAnsi="Times New Roman" w:cs="Times New Roman"/>
@@ -3883,7 +6048,7 @@
           <w:t xml:space="preserve"> and improve the business</w:t>
         </w:r>
       </w:ins>
-      <w:ins w:id="36" w:author="Eric Sy" w:date="2017-02-02T23:50:00Z">
+      <w:ins w:id="37" w:author="Eric Sy" w:date="2017-02-02T23:50:00Z">
         <w:r>
           <w:rPr>
             <w:rFonts w:ascii="Times New Roman" w:hAnsi="Times New Roman" w:cs="Times New Roman"/>
@@ -3893,8 +6058,6 @@
           <w:t>.</w:t>
         </w:r>
       </w:ins>
-      <w:bookmarkStart w:id="37" w:name="_GoBack"/>
-      <w:bookmarkEnd w:id="37"/>
       <w:ins w:id="38" w:author="Eric Sy" w:date="2017-02-02T23:48:00Z">
         <w:r>
           <w:rPr>
@@ -3958,7 +6121,16 @@
           <w:sz w:val="21"/>
           <w:szCs w:val="21"/>
         </w:rPr>
-        <w:t xml:space="preserve">We acknowledge that our group’s experience in web development varies. After many discussions, we agreed that we need to create both a professional and learning environment for each other to be successful. From an individual’s standpoint, our responsibilities include: 1) to keep up with lecture material; 2) to actively research information pertaining our website; and 3) to experiment with new code and features. We emphasize, however, that members can always confide in each other as an extra resource. From a collaboration standpoint, we have prioritized structure, organization and communication as marquee characteristics that our team must uphold. To help with this, we have appointed Ryan Liang as our leader because he has the most experience in programming. </w:t>
+        <w:t xml:space="preserve">We acknowledge that our group’s experience in web development varies. After many discussions, we agreed that we need to create both a professional and learning environment for each other to be successful. From an individual’s standpoint, our responsibilities include: 1) to keep up with lecture material; 2) to actively research information pertaining our website; and 3) to experiment with new code and features. We emphasize, however, that members can always confide in each other as an extra resource. From a collaboration standpoint, we have prioritized structure, organization and communication as marquee </w:t>
+      </w:r>
+      <w:r>
+        <w:rPr>
+          <w:rFonts w:ascii="Times New Roman" w:eastAsia="Times New Roman" w:hAnsi="Times New Roman" w:cs="Times New Roman"/>
+          <w:sz w:val="21"/>
+          <w:szCs w:val="21"/>
+        </w:rPr>
+        <w:lastRenderedPageBreak/>
+        <w:t xml:space="preserve">characteristics that our team must uphold. To help with this, we have appointed Ryan Liang as our leader because he has the most experience in programming. </w:t>
       </w:r>
     </w:p>
     <w:p>
@@ -4007,7 +6179,7 @@
       </w:r>
     </w:p>
     <w:sectPr>
-      <w:headerReference w:type="default" r:id="rId32"/>
+      <w:headerReference w:type="default" r:id="rId60"/>
       <w:pgSz w:w="11906" w:h="16838"/>
       <w:pgMar w:top="1440" w:right="1440" w:bottom="1440" w:left="1440" w:header="720" w:footer="720" w:gutter="0"/>
       <w:pgNumType w:start="0"/>
@@ -4132,7 +6304,7 @@
         <w:rFonts w:ascii="Times New Roman" w:hAnsi="Times New Roman" w:cs="Times New Roman"/>
         <w:noProof/>
       </w:rPr>
-      <w:t>16</w:t>
+      <w:t>20</w:t>
     </w:r>
     <w:r>
       <w:rPr>
@@ -5483,7 +7655,7 @@
 </file>
 
 <file path=customXml/itemProps1.xml><?xml version="1.0" encoding="utf-8"?>
-<ds:datastoreItem xmlns:ds="http://schemas.openxmlformats.org/officeDocument/2006/customXml" ds:itemID="{EAA32D1B-5343-471B-A210-DEC34DF000DB}">
+<ds:datastoreItem xmlns:ds="http://schemas.openxmlformats.org/officeDocument/2006/customXml" ds:itemID="{36743822-8650-4665-91F3-184ECED06AD8}">
   <ds:schemaRefs>
     <ds:schemaRef ds:uri="http://schemas.openxmlformats.org/officeDocument/2006/bibliography"/>
   </ds:schemaRefs>

</xml_diff>

<commit_message>
Finalized M2 Feb. 3rd
</commit_message>
<xml_diff>
--- a/concept/milestones/milestone2.docx
+++ b/concept/milestones/milestone2.docx
@@ -1,6 +1,6 @@
 
 <file path=word/document.xml><?xml version="1.0" encoding="utf-8"?>
-<w:document xmlns:wpc="http://schemas.microsoft.com/office/word/2010/wordprocessingCanvas" xmlns:mc="http://schemas.openxmlformats.org/markup-compatibility/2006" xmlns:o="urn:schemas-microsoft-com:office:office" xmlns:r="http://schemas.openxmlformats.org/officeDocument/2006/relationships" xmlns:m="http://schemas.openxmlformats.org/officeDocument/2006/math" xmlns:v="urn:schemas-microsoft-com:vml" xmlns:wp14="http://schemas.microsoft.com/office/word/2010/wordprocessingDrawing" xmlns:wp="http://schemas.openxmlformats.org/drawingml/2006/wordprocessingDrawing" xmlns:w10="urn:schemas-microsoft-com:office:word" xmlns:w="http://schemas.openxmlformats.org/wordprocessingml/2006/main" xmlns:w14="http://schemas.microsoft.com/office/word/2010/wordml" xmlns:w15="http://schemas.microsoft.com/office/word/2012/wordml" xmlns:wpg="http://schemas.microsoft.com/office/word/2010/wordprocessingGroup" xmlns:wpi="http://schemas.microsoft.com/office/word/2010/wordprocessingInk" xmlns:wne="http://schemas.microsoft.com/office/word/2006/wordml" xmlns:wps="http://schemas.microsoft.com/office/word/2010/wordprocessingShape" mc:Ignorable="w14 w15 wp14">
+<w:document xmlns:wpc="http://schemas.microsoft.com/office/word/2010/wordprocessingCanvas" xmlns:cx="http://schemas.microsoft.com/office/drawing/2014/chartex" xmlns:cx1="http://schemas.microsoft.com/office/drawing/2015/9/8/chartex" xmlns:cx2="http://schemas.microsoft.com/office/drawing/2015/10/21/chartex" xmlns:cx3="http://schemas.microsoft.com/office/drawing/2016/5/9/chartex" xmlns:cx4="http://schemas.microsoft.com/office/drawing/2016/5/10/chartex" xmlns:cx5="http://schemas.microsoft.com/office/drawing/2016/5/11/chartex" xmlns:mc="http://schemas.openxmlformats.org/markup-compatibility/2006" xmlns:o="urn:schemas-microsoft-com:office:office" xmlns:r="http://schemas.openxmlformats.org/officeDocument/2006/relationships" xmlns:m="http://schemas.openxmlformats.org/officeDocument/2006/math" xmlns:v="urn:schemas-microsoft-com:vml" xmlns:wp14="http://schemas.microsoft.com/office/word/2010/wordprocessingDrawing" xmlns:wp="http://schemas.openxmlformats.org/drawingml/2006/wordprocessingDrawing" xmlns:w10="urn:schemas-microsoft-com:office:word" xmlns:w="http://schemas.openxmlformats.org/wordprocessingml/2006/main" xmlns:w14="http://schemas.microsoft.com/office/word/2010/wordml" xmlns:w15="http://schemas.microsoft.com/office/word/2012/wordml" xmlns:w16se="http://schemas.microsoft.com/office/word/2015/wordml/symex" xmlns:wpg="http://schemas.microsoft.com/office/word/2010/wordprocessingGroup" xmlns:wpi="http://schemas.microsoft.com/office/word/2010/wordprocessingInk" xmlns:wne="http://schemas.microsoft.com/office/word/2006/wordml" xmlns:wps="http://schemas.microsoft.com/office/word/2010/wordprocessingShape" mc:Ignorable="w14 w15 w16se wp14">
   <w:background w:color="FFFFFF"/>
   <w:body>
     <w:p/>
@@ -154,19 +154,8 @@
           <w:sz w:val="28"/>
           <w:szCs w:val="28"/>
         </w:rPr>
-        <w:t xml:space="preserve">Neda </w:t>
-      </w:r>
-      <w:proofErr w:type="spellStart"/>
-      <w:r>
-        <w:rPr>
-          <w:rFonts w:ascii="Times New Roman" w:eastAsia="Times New Roman" w:hAnsi="Times New Roman" w:cs="Times New Roman"/>
-          <w:b/>
-          <w:sz w:val="28"/>
-          <w:szCs w:val="28"/>
-        </w:rPr>
-        <w:t>Jamalirad</w:t>
-      </w:r>
-      <w:proofErr w:type="spellEnd"/>
+        <w:t>Neda Jamalirad</w:t>
+      </w:r>
     </w:p>
     <w:p>
       <w:pPr>
@@ -658,18 +647,7 @@
           <w:szCs w:val="20"/>
         </w:rPr>
         <w:tab/>
-        <w:t>………………</w:t>
-      </w:r>
-      <w:bookmarkStart w:id="0" w:name="_GoBack"/>
-      <w:bookmarkEnd w:id="0"/>
-      <w:r>
-        <w:rPr>
-          <w:rFonts w:ascii="Times New Roman" w:eastAsia="Times New Roman" w:hAnsi="Times New Roman" w:cs="Times New Roman"/>
-          <w:color w:val="auto"/>
-          <w:sz w:val="20"/>
-          <w:szCs w:val="20"/>
-        </w:rPr>
-        <w:t>…………………………………………………………</w:t>
+        <w:t>…………………………………………………………………………</w:t>
       </w:r>
       <w:r>
         <w:rPr>
@@ -1103,10 +1081,10 @@
             <v:path o:extrusionok="f" gradientshapeok="t" o:connecttype="rect"/>
             <o:lock v:ext="edit" aspectratio="t"/>
           </v:shapetype>
-          <v:shape id="_x0000_i1025" type="#_x0000_t75" style="width:450.75pt;height:300pt" o:ole="">
+          <v:shape id="_x0000_i1025" type="#_x0000_t75" style="width:451pt;height:299.85pt" o:ole="">
             <v:imagedata r:id="rId8" o:title=""/>
           </v:shape>
-          <o:OLEObject Type="Embed" ProgID="Visio.Drawing.15" ShapeID="_x0000_i1025" DrawAspect="Content" ObjectID="_1547589041" r:id="rId9"/>
+          <o:OLEObject Type="Embed" ProgID="Visio.Drawing.15" ShapeID="_x0000_i1025" DrawAspect="Content" ObjectID="_1547591706" r:id="rId9"/>
         </w:object>
       </w:r>
     </w:p>
@@ -1390,6 +1368,7 @@
       <w:pPr>
         <w:jc w:val="both"/>
         <w:rPr>
+          <w:rStyle w:val="Hyperlink"/>
           <w:rFonts w:ascii="Times New Roman" w:eastAsia="Times New Roman" w:hAnsi="Times New Roman" w:cs="Times New Roman"/>
           <w:sz w:val="21"/>
           <w:szCs w:val="21"/>
@@ -1465,7 +1444,23 @@
           <w:sz w:val="21"/>
           <w:szCs w:val="21"/>
         </w:rPr>
-        <w:t xml:space="preserve">For a better quality image of the wireframes, please visit: </w:t>
+        <w:t xml:space="preserve">For a </w:t>
+      </w:r>
+      <w:r>
+        <w:rPr>
+          <w:rFonts w:ascii="Times New Roman" w:eastAsia="Times New Roman" w:hAnsi="Times New Roman" w:cs="Times New Roman"/>
+          <w:sz w:val="21"/>
+          <w:szCs w:val="21"/>
+        </w:rPr>
+        <w:t>better-quality</w:t>
+      </w:r>
+      <w:r>
+        <w:rPr>
+          <w:rFonts w:ascii="Times New Roman" w:eastAsia="Times New Roman" w:hAnsi="Times New Roman" w:cs="Times New Roman"/>
+          <w:sz w:val="21"/>
+          <w:szCs w:val="21"/>
+        </w:rPr>
+        <w:t xml:space="preserve"> image of the wireframes, please visit: </w:t>
       </w:r>
       <w:hyperlink r:id="rId12" w:history="1">
         <w:r>
@@ -1498,6 +1493,192 @@
           <w:szCs w:val="21"/>
         </w:rPr>
       </w:pPr>
+      <w:r>
+        <w:rPr>
+          <w:rFonts w:ascii="Times New Roman" w:eastAsia="Times New Roman" w:hAnsi="Times New Roman" w:cs="Times New Roman"/>
+          <w:sz w:val="21"/>
+          <w:szCs w:val="21"/>
+        </w:rPr>
+        <w:t xml:space="preserve">Our wireframe designs are set to a fluid website layout so that it adjusts to the user screen size and </w:t>
+      </w:r>
+      <w:r>
+        <w:rPr>
+          <w:rFonts w:ascii="Times New Roman" w:eastAsia="Times New Roman" w:hAnsi="Times New Roman" w:cs="Times New Roman"/>
+          <w:sz w:val="21"/>
+          <w:szCs w:val="21"/>
+        </w:rPr>
+        <w:t>resolution. Users will be able to see a similar page on most browsers and mobile devices since our elements are not fixed but fluid.</w:t>
+      </w:r>
+      <w:r>
+        <w:rPr>
+          <w:rFonts w:ascii="Times New Roman" w:eastAsia="Times New Roman" w:hAnsi="Times New Roman" w:cs="Times New Roman"/>
+          <w:sz w:val="21"/>
+          <w:szCs w:val="21"/>
+        </w:rPr>
+        <w:t xml:space="preserve"> </w:t>
+      </w:r>
+      <w:r>
+        <w:rPr>
+          <w:rFonts w:ascii="Times New Roman" w:eastAsia="Times New Roman" w:hAnsi="Times New Roman" w:cs="Times New Roman"/>
+          <w:sz w:val="21"/>
+          <w:szCs w:val="21"/>
+        </w:rPr>
+        <w:t>All elements are fluid except for the following:</w:t>
+      </w:r>
+      <w:r>
+        <w:rPr>
+          <w:rFonts w:ascii="Times New Roman" w:eastAsia="Times New Roman" w:hAnsi="Times New Roman" w:cs="Times New Roman"/>
+          <w:sz w:val="21"/>
+          <w:szCs w:val="21"/>
+        </w:rPr>
+        <w:t xml:space="preserve"> </w:t>
+      </w:r>
+      <w:r>
+        <w:rPr>
+          <w:rFonts w:ascii="Times New Roman" w:eastAsia="Times New Roman" w:hAnsi="Times New Roman" w:cs="Times New Roman"/>
+          <w:sz w:val="21"/>
+          <w:szCs w:val="21"/>
+        </w:rPr>
+        <w:t xml:space="preserve">1) </w:t>
+      </w:r>
+      <w:r>
+        <w:rPr>
+          <w:rFonts w:ascii="Times New Roman" w:eastAsia="Times New Roman" w:hAnsi="Times New Roman" w:cs="Times New Roman"/>
+          <w:sz w:val="21"/>
+          <w:szCs w:val="21"/>
+        </w:rPr>
+        <w:t>o</w:t>
+      </w:r>
+      <w:r>
+        <w:rPr>
+          <w:rFonts w:ascii="Times New Roman" w:eastAsia="Times New Roman" w:hAnsi="Times New Roman" w:cs="Times New Roman"/>
+          <w:sz w:val="21"/>
+          <w:szCs w:val="21"/>
+        </w:rPr>
+        <w:t xml:space="preserve">n the products page, the products in the table may shift accordingly to fill the screen so that the </w:t>
+      </w:r>
+      <w:r>
+        <w:rPr>
+          <w:rFonts w:ascii="Times New Roman" w:eastAsia="Times New Roman" w:hAnsi="Times New Roman" w:cs="Times New Roman"/>
+          <w:sz w:val="21"/>
+          <w:szCs w:val="21"/>
+        </w:rPr>
+        <w:t xml:space="preserve">displayed </w:t>
+      </w:r>
+      <w:r>
+        <w:rPr>
+          <w:rFonts w:ascii="Times New Roman" w:eastAsia="Times New Roman" w:hAnsi="Times New Roman" w:cs="Times New Roman"/>
+          <w:sz w:val="21"/>
+          <w:szCs w:val="21"/>
+        </w:rPr>
+        <w:t xml:space="preserve">images </w:t>
+      </w:r>
+      <w:r>
+        <w:rPr>
+          <w:rFonts w:ascii="Times New Roman" w:eastAsia="Times New Roman" w:hAnsi="Times New Roman" w:cs="Times New Roman"/>
+          <w:sz w:val="21"/>
+          <w:szCs w:val="21"/>
+        </w:rPr>
+        <w:t xml:space="preserve">are </w:t>
+      </w:r>
+      <w:r>
+        <w:rPr>
+          <w:rFonts w:ascii="Times New Roman" w:eastAsia="Times New Roman" w:hAnsi="Times New Roman" w:cs="Times New Roman"/>
+          <w:sz w:val="21"/>
+          <w:szCs w:val="21"/>
+        </w:rPr>
+        <w:t>not too stretched out o</w:t>
+      </w:r>
+      <w:r>
+        <w:rPr>
+          <w:rFonts w:ascii="Times New Roman" w:eastAsia="Times New Roman" w:hAnsi="Times New Roman" w:cs="Times New Roman"/>
+          <w:sz w:val="21"/>
+          <w:szCs w:val="21"/>
+        </w:rPr>
+        <w:t>r cause the page to be too long;</w:t>
+      </w:r>
+      <w:r>
+        <w:rPr>
+          <w:rFonts w:ascii="Times New Roman" w:eastAsia="Times New Roman" w:hAnsi="Times New Roman" w:cs="Times New Roman"/>
+          <w:sz w:val="21"/>
+          <w:szCs w:val="21"/>
+        </w:rPr>
+        <w:t xml:space="preserve"> 2) </w:t>
+      </w:r>
+      <w:r>
+        <w:rPr>
+          <w:rFonts w:ascii="Times New Roman" w:eastAsia="Times New Roman" w:hAnsi="Times New Roman" w:cs="Times New Roman"/>
+          <w:sz w:val="21"/>
+          <w:szCs w:val="21"/>
+        </w:rPr>
+        <w:t>o</w:t>
+      </w:r>
+      <w:r>
+        <w:rPr>
+          <w:rFonts w:ascii="Times New Roman" w:eastAsia="Times New Roman" w:hAnsi="Times New Roman" w:cs="Times New Roman"/>
+          <w:sz w:val="21"/>
+          <w:szCs w:val="21"/>
+        </w:rPr>
+        <w:t xml:space="preserve">n the cart page, the running total and the checkout button will be </w:t>
+      </w:r>
+      <w:r>
+        <w:rPr>
+          <w:rFonts w:ascii="Times New Roman" w:eastAsia="Times New Roman" w:hAnsi="Times New Roman" w:cs="Times New Roman"/>
+          <w:sz w:val="21"/>
+          <w:szCs w:val="21"/>
+        </w:rPr>
+        <w:t xml:space="preserve">relative to the centre of the screen </w:t>
+      </w:r>
+      <w:r>
+        <w:rPr>
+          <w:rFonts w:ascii="Times New Roman" w:eastAsia="Times New Roman" w:hAnsi="Times New Roman" w:cs="Times New Roman"/>
+          <w:sz w:val="21"/>
+          <w:szCs w:val="21"/>
+        </w:rPr>
+        <w:t>so that a long page of cart purchases will not require the user to scroll up to purch</w:t>
+      </w:r>
+      <w:r>
+        <w:rPr>
+          <w:rFonts w:ascii="Times New Roman" w:eastAsia="Times New Roman" w:hAnsi="Times New Roman" w:cs="Times New Roman"/>
+          <w:sz w:val="21"/>
+          <w:szCs w:val="21"/>
+        </w:rPr>
+        <w:t>ase; and</w:t>
+      </w:r>
+      <w:r>
+        <w:rPr>
+          <w:rFonts w:ascii="Times New Roman" w:eastAsia="Times New Roman" w:hAnsi="Times New Roman" w:cs="Times New Roman"/>
+          <w:sz w:val="21"/>
+          <w:szCs w:val="21"/>
+        </w:rPr>
+        <w:t xml:space="preserve"> 3) </w:t>
+      </w:r>
+      <w:r>
+        <w:rPr>
+          <w:rFonts w:ascii="Times New Roman" w:eastAsia="Times New Roman" w:hAnsi="Times New Roman" w:cs="Times New Roman"/>
+          <w:sz w:val="21"/>
+          <w:szCs w:val="21"/>
+        </w:rPr>
+        <w:t>t</w:t>
+      </w:r>
+      <w:r>
+        <w:rPr>
+          <w:rFonts w:ascii="Times New Roman" w:eastAsia="Times New Roman" w:hAnsi="Times New Roman" w:cs="Times New Roman"/>
+          <w:sz w:val="21"/>
+          <w:szCs w:val="21"/>
+        </w:rPr>
+        <w:t xml:space="preserve">he back-to-top button will remain fixed in the bottom right corner so that users will be able to reach the top of the page regardless of their position on the page. </w:t>
+      </w:r>
+    </w:p>
+    <w:p>
+      <w:pPr>
+        <w:jc w:val="both"/>
+        <w:rPr>
+          <w:rFonts w:ascii="Times New Roman" w:eastAsia="Times New Roman" w:hAnsi="Times New Roman" w:cs="Times New Roman"/>
+          <w:sz w:val="21"/>
+          <w:szCs w:val="21"/>
+        </w:rPr>
+      </w:pPr>
     </w:p>
     <w:p>
       <w:pPr>
@@ -1598,10 +1779,10 @@
       </w:pPr>
       <w:r>
         <w:object w:dxaOrig="11241" w:dyaOrig="16193">
-          <v:shape id="_x0000_i1026" type="#_x0000_t75" style="width:393.75pt;height:567pt" o:ole="">
+          <v:shape id="_x0000_i1026" type="#_x0000_t75" style="width:394pt;height:566.5pt" o:ole="">
             <v:imagedata r:id="rId13" o:title=""/>
           </v:shape>
-          <o:OLEObject Type="Embed" ProgID="Visio.Drawing.15" ShapeID="_x0000_i1026" DrawAspect="Content" ObjectID="_1547589042" r:id="rId14"/>
+          <o:OLEObject Type="Embed" ProgID="Visio.Drawing.15" ShapeID="_x0000_i1026" DrawAspect="Content" ObjectID="_1547591707" r:id="rId14"/>
         </w:object>
       </w:r>
     </w:p>
@@ -1766,10 +1947,10 @@
       </w:pPr>
       <w:r>
         <w:object w:dxaOrig="11436" w:dyaOrig="16225">
-          <v:shape id="_x0000_i1027" type="#_x0000_t75" style="width:400.5pt;height:567pt" o:ole="">
+          <v:shape id="_x0000_i1027" type="#_x0000_t75" style="width:400.35pt;height:567.3pt" o:ole="">
             <v:imagedata r:id="rId15" o:title=""/>
           </v:shape>
-          <o:OLEObject Type="Embed" ProgID="Visio.Drawing.15" ShapeID="_x0000_i1027" DrawAspect="Content" ObjectID="_1547589043" r:id="rId16"/>
+          <o:OLEObject Type="Embed" ProgID="Visio.Drawing.15" ShapeID="_x0000_i1027" DrawAspect="Content" ObjectID="_1547591708" r:id="rId16"/>
         </w:object>
       </w:r>
     </w:p>
@@ -1943,10 +2124,10 @@
       </w:pPr>
       <w:r>
         <w:object w:dxaOrig="11241" w:dyaOrig="16224">
-          <v:shape id="_x0000_i1028" type="#_x0000_t75" style="width:393pt;height:567pt" o:ole="">
+          <v:shape id="_x0000_i1028" type="#_x0000_t75" style="width:393.25pt;height:567.3pt" o:ole="">
             <v:imagedata r:id="rId17" o:title=""/>
           </v:shape>
-          <o:OLEObject Type="Embed" ProgID="Visio.Drawing.15" ShapeID="_x0000_i1028" DrawAspect="Content" ObjectID="_1547589044" r:id="rId18"/>
+          <o:OLEObject Type="Embed" ProgID="Visio.Drawing.15" ShapeID="_x0000_i1028" DrawAspect="Content" ObjectID="_1547591709" r:id="rId18"/>
         </w:object>
       </w:r>
     </w:p>
@@ -2047,10 +2228,10 @@
       </w:pPr>
       <w:r>
         <w:object w:dxaOrig="11196" w:dyaOrig="16110">
-          <v:shape id="_x0000_i1029" type="#_x0000_t75" style="width:374.25pt;height:537.75pt;mso-position-horizontal:absolute" o:ole="">
+          <v:shape id="_x0000_i1029" type="#_x0000_t75" style="width:374.25pt;height:538pt;mso-position-horizontal:absolute" o:ole="">
             <v:imagedata r:id="rId19" o:title=""/>
           </v:shape>
-          <o:OLEObject Type="Embed" ProgID="Visio.Drawing.15" ShapeID="_x0000_i1029" DrawAspect="Content" ObjectID="_1547589045" r:id="rId20"/>
+          <o:OLEObject Type="Embed" ProgID="Visio.Drawing.15" ShapeID="_x0000_i1029" DrawAspect="Content" ObjectID="_1547591710" r:id="rId20"/>
         </w:object>
       </w:r>
     </w:p>
@@ -2098,10 +2279,10 @@
       </w:pPr>
       <w:r>
         <w:object w:dxaOrig="15646" w:dyaOrig="7851">
-          <v:shape id="_x0000_i1035" type="#_x0000_t75" style="width:450.75pt;height:225.75pt" o:ole="">
+          <v:shape id="_x0000_i1030" type="#_x0000_t75" style="width:451pt;height:225.5pt" o:ole="">
             <v:imagedata r:id="rId21" o:title=""/>
           </v:shape>
-          <o:OLEObject Type="Embed" ProgID="Visio.Drawing.15" ShapeID="_x0000_i1035" DrawAspect="Content" ObjectID="_1547589046" r:id="rId22"/>
+          <o:OLEObject Type="Embed" ProgID="Visio.Drawing.15" ShapeID="_x0000_i1030" DrawAspect="Content" ObjectID="_1547591711" r:id="rId22"/>
         </w:object>
       </w:r>
     </w:p>
@@ -2537,10 +2718,10 @@
       </w:pPr>
       <w:r>
         <w:object w:dxaOrig="11714" w:dyaOrig="16225">
-          <v:shape id="_x0000_i1030" type="#_x0000_t75" style="width:408.75pt;height:567pt" o:ole="">
+          <v:shape id="_x0000_i1031" type="#_x0000_t75" style="width:409.05pt;height:567.3pt" o:ole="">
             <v:imagedata r:id="rId23" o:title=""/>
           </v:shape>
-          <o:OLEObject Type="Embed" ProgID="Visio.Drawing.15" ShapeID="_x0000_i1030" DrawAspect="Content" ObjectID="_1547589047" r:id="rId24"/>
+          <o:OLEObject Type="Embed" ProgID="Visio.Drawing.15" ShapeID="_x0000_i1031" DrawAspect="Content" ObjectID="_1547591712" r:id="rId24"/>
         </w:object>
       </w:r>
     </w:p>
@@ -2656,10 +2837,10 @@
       </w:pPr>
       <w:r>
         <w:object w:dxaOrig="11252" w:dyaOrig="16207">
-          <v:shape id="_x0000_i1031" type="#_x0000_t75" style="width:393.75pt;height:567pt" o:ole="">
+          <v:shape id="_x0000_i1032" type="#_x0000_t75" style="width:394pt;height:567.3pt" o:ole="">
             <v:imagedata r:id="rId25" o:title=""/>
           </v:shape>
-          <o:OLEObject Type="Embed" ProgID="Visio.Drawing.15" ShapeID="_x0000_i1031" DrawAspect="Content" ObjectID="_1547589048" r:id="rId26"/>
+          <o:OLEObject Type="Embed" ProgID="Visio.Drawing.15" ShapeID="_x0000_i1032" DrawAspect="Content" ObjectID="_1547591713" r:id="rId26"/>
         </w:object>
       </w:r>
     </w:p>
@@ -2753,10 +2934,10 @@
       </w:pPr>
       <w:r>
         <w:object w:dxaOrig="11734" w:dyaOrig="16243">
-          <v:shape id="_x0000_i1032" type="#_x0000_t75" style="width:409.5pt;height:567pt" o:ole="">
+          <v:shape id="_x0000_i1033" type="#_x0000_t75" style="width:409.85pt;height:566.5pt" o:ole="">
             <v:imagedata r:id="rId27" o:title=""/>
           </v:shape>
-          <o:OLEObject Type="Embed" ProgID="Visio.Drawing.15" ShapeID="_x0000_i1032" DrawAspect="Content" ObjectID="_1547589049" r:id="rId28"/>
+          <o:OLEObject Type="Embed" ProgID="Visio.Drawing.15" ShapeID="_x0000_i1033" DrawAspect="Content" ObjectID="_1547591714" r:id="rId28"/>
         </w:object>
       </w:r>
     </w:p>
@@ -2877,10 +3058,10 @@
       </w:pPr>
       <w:r>
         <w:object w:dxaOrig="11255" w:dyaOrig="16215">
-          <v:shape id="_x0000_i1033" type="#_x0000_t75" style="width:393pt;height:567pt" o:ole="">
+          <v:shape id="_x0000_i1034" type="#_x0000_t75" style="width:392.45pt;height:566.5pt" o:ole="">
             <v:imagedata r:id="rId29" o:title=""/>
           </v:shape>
-          <o:OLEObject Type="Embed" ProgID="Visio.Drawing.15" ShapeID="_x0000_i1033" DrawAspect="Content" ObjectID="_1547589050" r:id="rId30"/>
+          <o:OLEObject Type="Embed" ProgID="Visio.Drawing.15" ShapeID="_x0000_i1034" DrawAspect="Content" ObjectID="_1547591715" r:id="rId30"/>
         </w:object>
       </w:r>
     </w:p>
@@ -3009,10 +3190,10 @@
       </w:pPr>
       <w:r>
         <w:object w:dxaOrig="11241" w:dyaOrig="16173">
-          <v:shape id="_x0000_i1047" type="#_x0000_t75" style="width:393.75pt;height:567pt" o:ole="">
+          <v:shape id="_x0000_i1035" type="#_x0000_t75" style="width:394pt;height:566.5pt" o:ole="">
             <v:imagedata r:id="rId31" o:title=""/>
           </v:shape>
-          <o:OLEObject Type="Embed" ProgID="Visio.Drawing.15" ShapeID="_x0000_i1047" DrawAspect="Content" ObjectID="_1547589051" r:id="rId32"/>
+          <o:OLEObject Type="Embed" ProgID="Visio.Drawing.15" ShapeID="_x0000_i1035" DrawAspect="Content" ObjectID="_1547591716" r:id="rId32"/>
         </w:object>
       </w:r>
     </w:p>
@@ -3076,7 +3257,33 @@
           <w:sz w:val="21"/>
           <w:szCs w:val="21"/>
         </w:rPr>
-        <w:t>The profile page is private and will allow the user to customize their information. We encourage users to utilize this page to make orders faster in the future.</w:t>
+        <w:t xml:space="preserve">The profile page is private and will allow the user to customize their information. </w:t>
+      </w:r>
+      <w:r>
+        <w:rPr>
+          <w:rFonts w:ascii="Times New Roman" w:eastAsia="Times New Roman" w:hAnsi="Times New Roman" w:cs="Times New Roman"/>
+          <w:sz w:val="21"/>
+          <w:szCs w:val="21"/>
+        </w:rPr>
+        <w:t xml:space="preserve">As shown, users are able to edit their account. </w:t>
+      </w:r>
+      <w:bookmarkStart w:id="0" w:name="_GoBack"/>
+      <w:bookmarkEnd w:id="0"/>
+      <w:r>
+        <w:rPr>
+          <w:rFonts w:ascii="Times New Roman" w:eastAsia="Times New Roman" w:hAnsi="Times New Roman" w:cs="Times New Roman"/>
+          <w:sz w:val="21"/>
+          <w:szCs w:val="21"/>
+        </w:rPr>
+        <w:t>We encourage users to utilize this page to make orders faster in the future.</w:t>
+      </w:r>
+      <w:r>
+        <w:rPr>
+          <w:rFonts w:ascii="Times New Roman" w:eastAsia="Times New Roman" w:hAnsi="Times New Roman" w:cs="Times New Roman"/>
+          <w:sz w:val="21"/>
+          <w:szCs w:val="21"/>
+        </w:rPr>
+        <w:t xml:space="preserve"> Users will be able to enter food allergies so that we can filter the products on the next visit.</w:t>
       </w:r>
     </w:p>
     <w:p>
@@ -3102,61 +3309,34 @@
     <w:p>
       <w:pPr>
         <w:jc w:val="center"/>
-        <w:rPr>
-          <w:rFonts w:ascii="Times New Roman" w:eastAsia="Times New Roman" w:hAnsi="Times New Roman" w:cs="Times New Roman"/>
-          <w:sz w:val="21"/>
-          <w:szCs w:val="21"/>
-        </w:rPr>
       </w:pPr>
       <w:r>
         <w:object w:dxaOrig="11241" w:dyaOrig="16174">
-          <v:shape id="_x0000_i1034" type="#_x0000_t75" style="width:393.75pt;height:567pt" o:ole="">
+          <v:shape id="_x0000_i1036" type="#_x0000_t75" style="width:394pt;height:566.5pt" o:ole="">
             <v:imagedata r:id="rId33" o:title=""/>
           </v:shape>
-          <o:OLEObject Type="Embed" ProgID="Visio.Drawing.15" ShapeID="_x0000_i1034" DrawAspect="Content" ObjectID="_1547589052" r:id="rId34"/>
+          <o:OLEObject Type="Embed" ProgID="Visio.Drawing.15" ShapeID="_x0000_i1036" DrawAspect="Content" ObjectID="_1547591717" r:id="rId34"/>
         </w:object>
       </w:r>
     </w:p>
     <w:p>
       <w:pPr>
-        <w:jc w:val="both"/>
-        <w:rPr>
-          <w:rFonts w:ascii="Times New Roman" w:eastAsia="Times New Roman" w:hAnsi="Times New Roman" w:cs="Times New Roman"/>
-          <w:sz w:val="21"/>
-          <w:szCs w:val="21"/>
-        </w:rPr>
-      </w:pPr>
-    </w:p>
-    <w:p>
-      <w:pPr>
-        <w:jc w:val="both"/>
-        <w:rPr>
-          <w:rFonts w:ascii="Times New Roman" w:eastAsia="Times New Roman" w:hAnsi="Times New Roman" w:cs="Times New Roman"/>
-          <w:sz w:val="21"/>
-          <w:szCs w:val="21"/>
-        </w:rPr>
-      </w:pPr>
-    </w:p>
-    <w:p>
-      <w:pPr>
-        <w:pStyle w:val="Heading7"/>
-        <w:rPr>
-          <w:rFonts w:ascii="Times New Roman" w:hAnsi="Times New Roman" w:cs="Times New Roman"/>
-          <w:b/>
-          <w:i w:val="0"/>
-          <w:sz w:val="24"/>
-          <w:szCs w:val="24"/>
-        </w:rPr>
-      </w:pPr>
-      <w:r>
-        <w:rPr>
-          <w:rFonts w:ascii="Times New Roman" w:eastAsia="Times New Roman" w:hAnsi="Times New Roman" w:cs="Times New Roman"/>
-          <w:b/>
-          <w:i w:val="0"/>
+        <w:jc w:val="center"/>
+        <w:rPr>
+          <w:rFonts w:ascii="Times New Roman" w:eastAsia="Times New Roman" w:hAnsi="Times New Roman" w:cs="Times New Roman"/>
+          <w:sz w:val="21"/>
+          <w:szCs w:val="21"/>
+        </w:rPr>
+      </w:pPr>
+      <w:r>
+        <w:rPr>
+          <w:rFonts w:ascii="Times New Roman" w:eastAsia="Times New Roman" w:hAnsi="Times New Roman" w:cs="Times New Roman"/>
+          <w:b/>
           <w:color w:val="auto"/>
           <w:sz w:val="24"/>
           <w:szCs w:val="24"/>
         </w:rPr>
+        <w:lastRenderedPageBreak/>
         <w:t>Prints</w:t>
       </w:r>
     </w:p>
@@ -3738,6 +3918,17 @@
     </w:p>
     <w:p>
       <w:pPr>
+        <w:jc w:val="both"/>
+        <w:rPr>
+          <w:rStyle w:val="Hyperlink"/>
+          <w:rFonts w:ascii="Times New Roman" w:hAnsi="Times New Roman" w:cs="Times New Roman"/>
+          <w:sz w:val="21"/>
+          <w:szCs w:val="21"/>
+        </w:rPr>
+      </w:pPr>
+    </w:p>
+    <w:p>
+      <w:pPr>
         <w:jc w:val="center"/>
         <w:rPr>
           <w:rFonts w:ascii="Times New Roman" w:eastAsia="Times New Roman" w:hAnsi="Times New Roman" w:cs="Times New Roman"/>
@@ -3774,10 +3965,10 @@
       </w:pPr>
       <w:r>
         <w:object w:dxaOrig="11241" w:dyaOrig="16193">
-          <v:shape id="_x0000_i1036" type="#_x0000_t75" style="width:373.5pt;height:538.5pt;mso-position-horizontal:absolute;mso-position-vertical:absolute" o:ole="">
+          <v:shape id="_x0000_i1052" type="#_x0000_t75" style="width:373.45pt;height:538pt;mso-position-horizontal:absolute;mso-position-vertical:absolute" o:ole="">
             <v:imagedata r:id="rId36" o:title=""/>
           </v:shape>
-          <o:OLEObject Type="Embed" ProgID="Visio.Drawing.15" ShapeID="_x0000_i1036" DrawAspect="Content" ObjectID="_1547589053" r:id="rId37"/>
+          <o:OLEObject Type="Embed" ProgID="Visio.Drawing.15" ShapeID="_x0000_i1052" DrawAspect="Content" ObjectID="_1547591718" r:id="rId37"/>
         </w:object>
       </w:r>
     </w:p>
@@ -3913,10 +4104,10 @@
       </w:pPr>
       <w:r>
         <w:object w:dxaOrig="11436" w:dyaOrig="16226">
-          <v:shape id="_x0000_i1037" type="#_x0000_t75" style="width:400.5pt;height:567pt" o:ole="">
+          <v:shape id="_x0000_i1038" type="#_x0000_t75" style="width:400.35pt;height:567.3pt" o:ole="">
             <v:imagedata r:id="rId38" o:title=""/>
           </v:shape>
-          <o:OLEObject Type="Embed" ProgID="Visio.Drawing.15" ShapeID="_x0000_i1037" DrawAspect="Content" ObjectID="_1547589054" r:id="rId39"/>
+          <o:OLEObject Type="Embed" ProgID="Visio.Drawing.15" ShapeID="_x0000_i1038" DrawAspect="Content" ObjectID="_1547591719" r:id="rId39"/>
         </w:object>
       </w:r>
     </w:p>
@@ -4019,10 +4210,10 @@
       </w:pPr>
       <w:r>
         <w:object w:dxaOrig="11241" w:dyaOrig="16224">
-          <v:shape id="_x0000_i1038" type="#_x0000_t75" style="width:393pt;height:567pt" o:ole="">
+          <v:shape id="_x0000_i1039" type="#_x0000_t75" style="width:393.25pt;height:567.3pt" o:ole="">
             <v:imagedata r:id="rId40" o:title=""/>
           </v:shape>
-          <o:OLEObject Type="Embed" ProgID="Visio.Drawing.15" ShapeID="_x0000_i1038" DrawAspect="Content" ObjectID="_1547589055" r:id="rId41"/>
+          <o:OLEObject Type="Embed" ProgID="Visio.Drawing.15" ShapeID="_x0000_i1039" DrawAspect="Content" ObjectID="_1547591720" r:id="rId41"/>
         </w:object>
       </w:r>
     </w:p>
@@ -4135,10 +4326,10 @@
       </w:pPr>
       <w:r>
         <w:object w:dxaOrig="11241" w:dyaOrig="16173">
-          <v:shape id="_x0000_i1039" type="#_x0000_t75" style="width:393.75pt;height:567pt" o:ole="">
+          <v:shape id="_x0000_i1040" type="#_x0000_t75" style="width:394pt;height:566.5pt" o:ole="">
             <v:imagedata r:id="rId42" o:title=""/>
           </v:shape>
-          <o:OLEObject Type="Embed" ProgID="Visio.Drawing.15" ShapeID="_x0000_i1039" DrawAspect="Content" ObjectID="_1547589056" r:id="rId43"/>
+          <o:OLEObject Type="Embed" ProgID="Visio.Drawing.15" ShapeID="_x0000_i1040" DrawAspect="Content" ObjectID="_1547591721" r:id="rId43"/>
         </w:object>
       </w:r>
     </w:p>
@@ -4214,16 +4405,7 @@
           <w:sz w:val="21"/>
           <w:szCs w:val="21"/>
         </w:rPr>
-        <w:t>Products</w:t>
-      </w:r>
-      <w:r>
-        <w:rPr>
-          <w:rFonts w:ascii="Times New Roman" w:eastAsia="Times New Roman" w:hAnsi="Times New Roman" w:cs="Times New Roman"/>
-          <w:b/>
-          <w:sz w:val="21"/>
-          <w:szCs w:val="21"/>
-        </w:rPr>
-        <w:t xml:space="preserve"> Pop-up</w:t>
+        <w:t>Products Pop-up</w:t>
       </w:r>
     </w:p>
     <w:p>
@@ -4249,10 +4431,10 @@
       </w:pPr>
       <w:r>
         <w:object w:dxaOrig="15646" w:dyaOrig="7851">
-          <v:shape id="_x0000_i1040" type="#_x0000_t75" style="width:450.75pt;height:225.75pt" o:ole="">
+          <v:shape id="_x0000_i1041" type="#_x0000_t75" style="width:451pt;height:225.5pt" o:ole="">
             <v:imagedata r:id="rId44" o:title=""/>
           </v:shape>
-          <o:OLEObject Type="Embed" ProgID="Visio.Drawing.15" ShapeID="_x0000_i1040" DrawAspect="Content" ObjectID="_1547589057" r:id="rId45"/>
+          <o:OLEObject Type="Embed" ProgID="Visio.Drawing.15" ShapeID="_x0000_i1041" DrawAspect="Content" ObjectID="_1547591722" r:id="rId45"/>
         </w:object>
       </w:r>
     </w:p>
@@ -4489,50 +4671,6 @@
     </w:p>
     <w:p>
       <w:pPr>
-        <w:jc w:val="both"/>
-        <w:rPr>
-          <w:rFonts w:ascii="Times New Roman" w:eastAsia="Times New Roman" w:hAnsi="Times New Roman" w:cs="Times New Roman"/>
-          <w:b/>
-          <w:sz w:val="28"/>
-          <w:szCs w:val="28"/>
-        </w:rPr>
-      </w:pPr>
-    </w:p>
-    <w:p>
-      <w:pPr>
-        <w:jc w:val="both"/>
-        <w:rPr>
-          <w:rFonts w:ascii="Times New Roman" w:eastAsia="Times New Roman" w:hAnsi="Times New Roman" w:cs="Times New Roman"/>
-          <w:b/>
-          <w:sz w:val="28"/>
-          <w:szCs w:val="28"/>
-        </w:rPr>
-      </w:pPr>
-    </w:p>
-    <w:p>
-      <w:pPr>
-        <w:jc w:val="both"/>
-        <w:rPr>
-          <w:rFonts w:ascii="Times New Roman" w:eastAsia="Times New Roman" w:hAnsi="Times New Roman" w:cs="Times New Roman"/>
-          <w:b/>
-          <w:sz w:val="28"/>
-          <w:szCs w:val="28"/>
-        </w:rPr>
-      </w:pPr>
-    </w:p>
-    <w:p>
-      <w:pPr>
-        <w:jc w:val="both"/>
-        <w:rPr>
-          <w:rFonts w:ascii="Times New Roman" w:eastAsia="Times New Roman" w:hAnsi="Times New Roman" w:cs="Times New Roman"/>
-          <w:b/>
-          <w:sz w:val="28"/>
-          <w:szCs w:val="28"/>
-        </w:rPr>
-      </w:pPr>
-    </w:p>
-    <w:p>
-      <w:pPr>
         <w:jc w:val="center"/>
         <w:rPr>
           <w:rFonts w:ascii="Times New Roman" w:eastAsia="Times New Roman" w:hAnsi="Times New Roman" w:cs="Times New Roman"/>
@@ -4548,6 +4686,7 @@
           <w:sz w:val="21"/>
           <w:szCs w:val="21"/>
         </w:rPr>
+        <w:lastRenderedPageBreak/>
         <w:t>Catering</w:t>
       </w:r>
     </w:p>
@@ -4574,15 +4713,70 @@
       </w:pPr>
       <w:r>
         <w:object w:dxaOrig="11714" w:dyaOrig="16225">
-          <v:shape id="_x0000_i1041" type="#_x0000_t75" style="width:408.75pt;height:567pt" o:ole="">
+          <v:shape id="_x0000_i1042" type="#_x0000_t75" style="width:409.05pt;height:567.3pt" o:ole="">
             <v:imagedata r:id="rId46" o:title=""/>
           </v:shape>
-          <o:OLEObject Type="Embed" ProgID="Visio.Drawing.15" ShapeID="_x0000_i1041" DrawAspect="Content" ObjectID="_1547589058" r:id="rId47"/>
+          <o:OLEObject Type="Embed" ProgID="Visio.Drawing.15" ShapeID="_x0000_i1042" DrawAspect="Content" ObjectID="_1547591723" r:id="rId47"/>
         </w:object>
       </w:r>
     </w:p>
     <w:p>
       <w:pPr>
+        <w:rPr>
+          <w:rFonts w:ascii="Times New Roman" w:eastAsia="Times New Roman" w:hAnsi="Times New Roman" w:cs="Times New Roman"/>
+          <w:b/>
+          <w:sz w:val="21"/>
+          <w:szCs w:val="21"/>
+        </w:rPr>
+      </w:pPr>
+    </w:p>
+    <w:p>
+      <w:pPr>
+        <w:jc w:val="center"/>
+        <w:rPr>
+          <w:rFonts w:ascii="Times New Roman" w:eastAsia="Times New Roman" w:hAnsi="Times New Roman" w:cs="Times New Roman"/>
+          <w:b/>
+          <w:sz w:val="21"/>
+          <w:szCs w:val="21"/>
+        </w:rPr>
+      </w:pPr>
+    </w:p>
+    <w:p>
+      <w:pPr>
+        <w:jc w:val="center"/>
+        <w:rPr>
+          <w:rFonts w:ascii="Times New Roman" w:eastAsia="Times New Roman" w:hAnsi="Times New Roman" w:cs="Times New Roman"/>
+          <w:b/>
+          <w:sz w:val="21"/>
+          <w:szCs w:val="21"/>
+        </w:rPr>
+      </w:pPr>
+    </w:p>
+    <w:p>
+      <w:pPr>
+        <w:jc w:val="center"/>
+        <w:rPr>
+          <w:rFonts w:ascii="Times New Roman" w:eastAsia="Times New Roman" w:hAnsi="Times New Roman" w:cs="Times New Roman"/>
+          <w:b/>
+          <w:sz w:val="21"/>
+          <w:szCs w:val="21"/>
+        </w:rPr>
+      </w:pPr>
+    </w:p>
+    <w:p>
+      <w:pPr>
+        <w:jc w:val="center"/>
+        <w:rPr>
+          <w:rFonts w:ascii="Times New Roman" w:eastAsia="Times New Roman" w:hAnsi="Times New Roman" w:cs="Times New Roman"/>
+          <w:b/>
+          <w:sz w:val="21"/>
+          <w:szCs w:val="21"/>
+        </w:rPr>
+      </w:pPr>
+    </w:p>
+    <w:p>
+      <w:pPr>
+        <w:jc w:val="center"/>
         <w:rPr>
           <w:rFonts w:ascii="Times New Roman" w:eastAsia="Times New Roman" w:hAnsi="Times New Roman" w:cs="Times New Roman"/>
           <w:b/>
@@ -4635,10 +4829,10 @@
       </w:pPr>
       <w:r>
         <w:object w:dxaOrig="11252" w:dyaOrig="16207">
-          <v:shape id="_x0000_i1042" type="#_x0000_t75" style="width:393.75pt;height:567pt" o:ole="">
+          <v:shape id="_x0000_i1043" type="#_x0000_t75" style="width:394pt;height:567.3pt" o:ole="">
             <v:imagedata r:id="rId48" o:title=""/>
           </v:shape>
-          <o:OLEObject Type="Embed" ProgID="Visio.Drawing.15" ShapeID="_x0000_i1042" DrawAspect="Content" ObjectID="_1547589059" r:id="rId49"/>
+          <o:OLEObject Type="Embed" ProgID="Visio.Drawing.15" ShapeID="_x0000_i1043" DrawAspect="Content" ObjectID="_1547591724" r:id="rId49"/>
         </w:object>
       </w:r>
     </w:p>
@@ -4741,10 +4935,10 @@
       </w:pPr>
       <w:r>
         <w:object w:dxaOrig="11734" w:dyaOrig="16243">
-          <v:shape id="_x0000_i1043" type="#_x0000_t75" style="width:409.5pt;height:567pt" o:ole="">
+          <v:shape id="_x0000_i1044" type="#_x0000_t75" style="width:409.85pt;height:566.5pt" o:ole="">
             <v:imagedata r:id="rId50" o:title=""/>
           </v:shape>
-          <o:OLEObject Type="Embed" ProgID="Visio.Drawing.15" ShapeID="_x0000_i1043" DrawAspect="Content" ObjectID="_1547589060" r:id="rId51"/>
+          <o:OLEObject Type="Embed" ProgID="Visio.Drawing.15" ShapeID="_x0000_i1044" DrawAspect="Content" ObjectID="_1547591725" r:id="rId51"/>
         </w:object>
       </w:r>
     </w:p>
@@ -4857,10 +5051,10 @@
       </w:pPr>
       <w:r>
         <w:object w:dxaOrig="11246" w:dyaOrig="16215">
-          <v:shape id="_x0000_i1044" type="#_x0000_t75" style="width:393pt;height:567pt;mso-position-vertical:absolute" o:ole="">
+          <v:shape id="_x0000_i1045" type="#_x0000_t75" style="width:393.25pt;height:566.5pt;mso-position-vertical:absolute" o:ole="">
             <v:imagedata r:id="rId52" o:title=""/>
           </v:shape>
-          <o:OLEObject Type="Embed" ProgID="Visio.Drawing.15" ShapeID="_x0000_i1044" DrawAspect="Content" ObjectID="_1547589061" r:id="rId53"/>
+          <o:OLEObject Type="Embed" ProgID="Visio.Drawing.15" ShapeID="_x0000_i1045" DrawAspect="Content" ObjectID="_1547591726" r:id="rId53"/>
         </w:object>
       </w:r>
     </w:p>
@@ -4940,10 +5134,10 @@
       </w:pPr>
       <w:r>
         <w:object w:dxaOrig="11241" w:dyaOrig="16173">
-          <v:shape id="_x0000_i1046" type="#_x0000_t75" style="width:393.75pt;height:567pt" o:ole="">
+          <v:shape id="_x0000_i1046" type="#_x0000_t75" style="width:394pt;height:566.5pt" o:ole="">
             <v:imagedata r:id="rId54" o:title=""/>
           </v:shape>
-          <o:OLEObject Type="Embed" ProgID="Visio.Drawing.15" ShapeID="_x0000_i1046" DrawAspect="Content" ObjectID="_1547589062" r:id="rId55"/>
+          <o:OLEObject Type="Embed" ProgID="Visio.Drawing.15" ShapeID="_x0000_i1046" DrawAspect="Content" ObjectID="_1547591727" r:id="rId55"/>
         </w:object>
       </w:r>
     </w:p>
@@ -5031,10 +5225,10 @@
       </w:pPr>
       <w:r>
         <w:object w:dxaOrig="11241" w:dyaOrig="16174">
-          <v:shape id="_x0000_i1045" type="#_x0000_t75" style="width:393.75pt;height:567pt" o:ole="">
+          <v:shape id="_x0000_i1047" type="#_x0000_t75" style="width:394pt;height:566.5pt" o:ole="">
             <v:imagedata r:id="rId56" o:title=""/>
           </v:shape>
-          <o:OLEObject Type="Embed" ProgID="Visio.Drawing.15" ShapeID="_x0000_i1045" DrawAspect="Content" ObjectID="_1547589063" r:id="rId57"/>
+          <o:OLEObject Type="Embed" ProgID="Visio.Drawing.15" ShapeID="_x0000_i1047" DrawAspect="Content" ObjectID="_1547591728" r:id="rId57"/>
         </w:object>
       </w:r>
     </w:p>
@@ -5662,60 +5856,24 @@
           <w:sz w:val="21"/>
           <w:szCs w:val="21"/>
         </w:rPr>
-        <w:t xml:space="preserve">Overall, we preferred the website of St. </w:t>
-      </w:r>
-      <w:proofErr w:type="spellStart"/>
-      <w:r>
-        <w:rPr>
-          <w:rFonts w:ascii="Times New Roman" w:eastAsia="Times New Roman" w:hAnsi="Times New Roman" w:cs="Times New Roman"/>
-          <w:sz w:val="21"/>
-          <w:szCs w:val="21"/>
-        </w:rPr>
-        <w:t>Germain</w:t>
-      </w:r>
-      <w:proofErr w:type="spellEnd"/>
-      <w:r>
-        <w:rPr>
-          <w:rFonts w:ascii="Times New Roman" w:eastAsia="Times New Roman" w:hAnsi="Times New Roman" w:cs="Times New Roman"/>
-          <w:sz w:val="21"/>
-          <w:szCs w:val="21"/>
-        </w:rPr>
-        <w:t xml:space="preserve"> Bakery. The pictures of food are vibrant and captures the attention of its customers. There is a large emphasis on images rather than text and the static backdrop helps focus our attention. We also like the fluidity and design of the drop-down menus in the navigation bar and the slideshow. Despite this, the website is a little too conservative; the layout is clean, but rather unspectacular. They opt for a structured and rectangular look to their page whereas we prefer an abstract and minimalistic design. We also felt that content such as awards and hiring were not appropriate on the homepage and should be placed in its respective sub-pages. Unfortunately, the biggest problem is that the page does not scale well on some mobile browsers with sections either overlapping or cut off.</w:t>
-      </w:r>
-    </w:p>
-    <w:p>
-      <w:pPr>
-        <w:jc w:val="both"/>
-        <w:rPr>
-          <w:sz w:val="21"/>
-          <w:szCs w:val="21"/>
-        </w:rPr>
-      </w:pPr>
-      <w:r>
-        <w:rPr>
-          <w:rFonts w:ascii="Times New Roman" w:eastAsia="Times New Roman" w:hAnsi="Times New Roman" w:cs="Times New Roman"/>
-          <w:sz w:val="21"/>
-          <w:szCs w:val="21"/>
-        </w:rPr>
-        <w:t xml:space="preserve">Saint </w:t>
-      </w:r>
-      <w:proofErr w:type="spellStart"/>
-      <w:r>
-        <w:rPr>
-          <w:rFonts w:ascii="Times New Roman" w:eastAsia="Times New Roman" w:hAnsi="Times New Roman" w:cs="Times New Roman"/>
-          <w:sz w:val="21"/>
-          <w:szCs w:val="21"/>
-        </w:rPr>
-        <w:t>Germain</w:t>
-      </w:r>
-      <w:proofErr w:type="spellEnd"/>
-      <w:r>
-        <w:rPr>
-          <w:rFonts w:ascii="Times New Roman" w:eastAsia="Times New Roman" w:hAnsi="Times New Roman" w:cs="Times New Roman"/>
-          <w:sz w:val="21"/>
-          <w:szCs w:val="21"/>
-        </w:rPr>
-        <w:t xml:space="preserve"> Bakery - </w:t>
+        <w:t>Overall, we preferred the website of St. Germain Bakery. The pictures of food are vibrant and captures the attention of its customers. There is a large emphasis on images rather than text and the static backdrop helps focus our attention. We also like the fluidity and design of the drop-down menus in the navigation bar and the slideshow. Despite this, the website is a little too conservative; the layout is clean, but rather unspectacular. They opt for a structured and rectangular look to their page whereas we prefer an abstract and minimalistic design. We also felt that content such as awards and hiring were not appropriate on the homepage and should be placed in its respective sub-pages. Unfortunately, the biggest problem is that the page does not scale well on some mobile browsers with sections either overlapping or cut off.</w:t>
+      </w:r>
+    </w:p>
+    <w:p>
+      <w:pPr>
+        <w:jc w:val="both"/>
+        <w:rPr>
+          <w:sz w:val="21"/>
+          <w:szCs w:val="21"/>
+        </w:rPr>
+      </w:pPr>
+      <w:r>
+        <w:rPr>
+          <w:rFonts w:ascii="Times New Roman" w:eastAsia="Times New Roman" w:hAnsi="Times New Roman" w:cs="Times New Roman"/>
+          <w:sz w:val="21"/>
+          <w:szCs w:val="21"/>
+        </w:rPr>
+        <w:t xml:space="preserve">Saint Germain Bakery - </w:t>
       </w:r>
       <w:hyperlink r:id="rId59">
         <w:r>
@@ -6192,7 +6350,7 @@
 </file>
 
 <file path=word/endnotes.xml><?xml version="1.0" encoding="utf-8"?>
-<w:endnotes xmlns:wpc="http://schemas.microsoft.com/office/word/2010/wordprocessingCanvas" xmlns:mc="http://schemas.openxmlformats.org/markup-compatibility/2006" xmlns:o="urn:schemas-microsoft-com:office:office" xmlns:r="http://schemas.openxmlformats.org/officeDocument/2006/relationships" xmlns:m="http://schemas.openxmlformats.org/officeDocument/2006/math" xmlns:v="urn:schemas-microsoft-com:vml" xmlns:wp14="http://schemas.microsoft.com/office/word/2010/wordprocessingDrawing" xmlns:wp="http://schemas.openxmlformats.org/drawingml/2006/wordprocessingDrawing" xmlns:w10="urn:schemas-microsoft-com:office:word" xmlns:w="http://schemas.openxmlformats.org/wordprocessingml/2006/main" xmlns:w14="http://schemas.microsoft.com/office/word/2010/wordml" xmlns:w15="http://schemas.microsoft.com/office/word/2012/wordml" xmlns:wpg="http://schemas.microsoft.com/office/word/2010/wordprocessingGroup" xmlns:wpi="http://schemas.microsoft.com/office/word/2010/wordprocessingInk" xmlns:wne="http://schemas.microsoft.com/office/word/2006/wordml" xmlns:wps="http://schemas.microsoft.com/office/word/2010/wordprocessingShape" mc:Ignorable="w14 w15 wp14">
+<w:endnotes xmlns:wpc="http://schemas.microsoft.com/office/word/2010/wordprocessingCanvas" xmlns:cx="http://schemas.microsoft.com/office/drawing/2014/chartex" xmlns:cx1="http://schemas.microsoft.com/office/drawing/2015/9/8/chartex" xmlns:cx2="http://schemas.microsoft.com/office/drawing/2015/10/21/chartex" xmlns:cx3="http://schemas.microsoft.com/office/drawing/2016/5/9/chartex" xmlns:cx4="http://schemas.microsoft.com/office/drawing/2016/5/10/chartex" xmlns:cx5="http://schemas.microsoft.com/office/drawing/2016/5/11/chartex" xmlns:mc="http://schemas.openxmlformats.org/markup-compatibility/2006" xmlns:o="urn:schemas-microsoft-com:office:office" xmlns:r="http://schemas.openxmlformats.org/officeDocument/2006/relationships" xmlns:m="http://schemas.openxmlformats.org/officeDocument/2006/math" xmlns:v="urn:schemas-microsoft-com:vml" xmlns:wp14="http://schemas.microsoft.com/office/word/2010/wordprocessingDrawing" xmlns:wp="http://schemas.openxmlformats.org/drawingml/2006/wordprocessingDrawing" xmlns:w10="urn:schemas-microsoft-com:office:word" xmlns:w="http://schemas.openxmlformats.org/wordprocessingml/2006/main" xmlns:w14="http://schemas.microsoft.com/office/word/2010/wordml" xmlns:w15="http://schemas.microsoft.com/office/word/2012/wordml" xmlns:w16se="http://schemas.microsoft.com/office/word/2015/wordml/symex" xmlns:wpg="http://schemas.microsoft.com/office/word/2010/wordprocessingGroup" xmlns:wpi="http://schemas.microsoft.com/office/word/2010/wordprocessingInk" xmlns:wne="http://schemas.microsoft.com/office/word/2006/wordml" xmlns:wps="http://schemas.microsoft.com/office/word/2010/wordprocessingShape" mc:Ignorable="w14 w15 w16se wp14">
   <w:endnote w:type="separator" w:id="-1">
     <w:p>
       <w:pPr>
@@ -6217,7 +6375,7 @@
 </file>
 
 <file path=word/footnotes.xml><?xml version="1.0" encoding="utf-8"?>
-<w:footnotes xmlns:wpc="http://schemas.microsoft.com/office/word/2010/wordprocessingCanvas" xmlns:mc="http://schemas.openxmlformats.org/markup-compatibility/2006" xmlns:o="urn:schemas-microsoft-com:office:office" xmlns:r="http://schemas.openxmlformats.org/officeDocument/2006/relationships" xmlns:m="http://schemas.openxmlformats.org/officeDocument/2006/math" xmlns:v="urn:schemas-microsoft-com:vml" xmlns:wp14="http://schemas.microsoft.com/office/word/2010/wordprocessingDrawing" xmlns:wp="http://schemas.openxmlformats.org/drawingml/2006/wordprocessingDrawing" xmlns:w10="urn:schemas-microsoft-com:office:word" xmlns:w="http://schemas.openxmlformats.org/wordprocessingml/2006/main" xmlns:w14="http://schemas.microsoft.com/office/word/2010/wordml" xmlns:w15="http://schemas.microsoft.com/office/word/2012/wordml" xmlns:wpg="http://schemas.microsoft.com/office/word/2010/wordprocessingGroup" xmlns:wpi="http://schemas.microsoft.com/office/word/2010/wordprocessingInk" xmlns:wne="http://schemas.microsoft.com/office/word/2006/wordml" xmlns:wps="http://schemas.microsoft.com/office/word/2010/wordprocessingShape" mc:Ignorable="w14 w15 wp14">
+<w:footnotes xmlns:wpc="http://schemas.microsoft.com/office/word/2010/wordprocessingCanvas" xmlns:cx="http://schemas.microsoft.com/office/drawing/2014/chartex" xmlns:cx1="http://schemas.microsoft.com/office/drawing/2015/9/8/chartex" xmlns:cx2="http://schemas.microsoft.com/office/drawing/2015/10/21/chartex" xmlns:cx3="http://schemas.microsoft.com/office/drawing/2016/5/9/chartex" xmlns:cx4="http://schemas.microsoft.com/office/drawing/2016/5/10/chartex" xmlns:cx5="http://schemas.microsoft.com/office/drawing/2016/5/11/chartex" xmlns:mc="http://schemas.openxmlformats.org/markup-compatibility/2006" xmlns:o="urn:schemas-microsoft-com:office:office" xmlns:r="http://schemas.openxmlformats.org/officeDocument/2006/relationships" xmlns:m="http://schemas.openxmlformats.org/officeDocument/2006/math" xmlns:v="urn:schemas-microsoft-com:vml" xmlns:wp14="http://schemas.microsoft.com/office/word/2010/wordprocessingDrawing" xmlns:wp="http://schemas.openxmlformats.org/drawingml/2006/wordprocessingDrawing" xmlns:w10="urn:schemas-microsoft-com:office:word" xmlns:w="http://schemas.openxmlformats.org/wordprocessingml/2006/main" xmlns:w14="http://schemas.microsoft.com/office/word/2010/wordml" xmlns:w15="http://schemas.microsoft.com/office/word/2012/wordml" xmlns:w16se="http://schemas.microsoft.com/office/word/2015/wordml/symex" xmlns:wpg="http://schemas.microsoft.com/office/word/2010/wordprocessingGroup" xmlns:wpi="http://schemas.microsoft.com/office/word/2010/wordprocessingInk" xmlns:wne="http://schemas.microsoft.com/office/word/2006/wordml" xmlns:wps="http://schemas.microsoft.com/office/word/2010/wordprocessingShape" mc:Ignorable="w14 w15 w16se wp14">
   <w:footnote w:type="separator" w:id="-1">
     <w:p>
       <w:pPr>
@@ -6263,7 +6421,7 @@
 </file>
 
 <file path=word/header1.xml><?xml version="1.0" encoding="utf-8"?>
-<w:hdr xmlns:wpc="http://schemas.microsoft.com/office/word/2010/wordprocessingCanvas" xmlns:mc="http://schemas.openxmlformats.org/markup-compatibility/2006" xmlns:o="urn:schemas-microsoft-com:office:office" xmlns:r="http://schemas.openxmlformats.org/officeDocument/2006/relationships" xmlns:m="http://schemas.openxmlformats.org/officeDocument/2006/math" xmlns:v="urn:schemas-microsoft-com:vml" xmlns:wp14="http://schemas.microsoft.com/office/word/2010/wordprocessingDrawing" xmlns:wp="http://schemas.openxmlformats.org/drawingml/2006/wordprocessingDrawing" xmlns:w10="urn:schemas-microsoft-com:office:word" xmlns:w="http://schemas.openxmlformats.org/wordprocessingml/2006/main" xmlns:w14="http://schemas.microsoft.com/office/word/2010/wordml" xmlns:w15="http://schemas.microsoft.com/office/word/2012/wordml" xmlns:wpg="http://schemas.microsoft.com/office/word/2010/wordprocessingGroup" xmlns:wpi="http://schemas.microsoft.com/office/word/2010/wordprocessingInk" xmlns:wne="http://schemas.microsoft.com/office/word/2006/wordml" xmlns:wps="http://schemas.microsoft.com/office/word/2010/wordprocessingShape" mc:Ignorable="w14 w15 wp14">
+<w:hdr xmlns:wpc="http://schemas.microsoft.com/office/word/2010/wordprocessingCanvas" xmlns:cx="http://schemas.microsoft.com/office/drawing/2014/chartex" xmlns:cx1="http://schemas.microsoft.com/office/drawing/2015/9/8/chartex" xmlns:cx2="http://schemas.microsoft.com/office/drawing/2015/10/21/chartex" xmlns:cx3="http://schemas.microsoft.com/office/drawing/2016/5/9/chartex" xmlns:cx4="http://schemas.microsoft.com/office/drawing/2016/5/10/chartex" xmlns:cx5="http://schemas.microsoft.com/office/drawing/2016/5/11/chartex" xmlns:mc="http://schemas.openxmlformats.org/markup-compatibility/2006" xmlns:o="urn:schemas-microsoft-com:office:office" xmlns:r="http://schemas.openxmlformats.org/officeDocument/2006/relationships" xmlns:m="http://schemas.openxmlformats.org/officeDocument/2006/math" xmlns:v="urn:schemas-microsoft-com:vml" xmlns:wp14="http://schemas.microsoft.com/office/word/2010/wordprocessingDrawing" xmlns:wp="http://schemas.openxmlformats.org/drawingml/2006/wordprocessingDrawing" xmlns:w10="urn:schemas-microsoft-com:office:word" xmlns:w="http://schemas.openxmlformats.org/wordprocessingml/2006/main" xmlns:w14="http://schemas.microsoft.com/office/word/2010/wordml" xmlns:w15="http://schemas.microsoft.com/office/word/2012/wordml" xmlns:w16se="http://schemas.microsoft.com/office/word/2015/wordml/symex" xmlns:wpg="http://schemas.microsoft.com/office/word/2010/wordprocessingGroup" xmlns:wpi="http://schemas.microsoft.com/office/word/2010/wordprocessingInk" xmlns:wne="http://schemas.microsoft.com/office/word/2006/wordml" xmlns:wps="http://schemas.microsoft.com/office/word/2010/wordprocessingShape" mc:Ignorable="w14 w15 w16se wp14">
   <w:p>
     <w:pPr>
       <w:jc w:val="right"/>
@@ -6304,7 +6462,7 @@
         <w:rFonts w:ascii="Times New Roman" w:hAnsi="Times New Roman" w:cs="Times New Roman"/>
         <w:noProof/>
       </w:rPr>
-      <w:t>20</w:t>
+      <w:t>15</w:t>
     </w:r>
     <w:r>
       <w:rPr>
@@ -6317,7 +6475,7 @@
 </file>
 
 <file path=word/numbering.xml><?xml version="1.0" encoding="utf-8"?>
-<w:numbering xmlns:wpc="http://schemas.microsoft.com/office/word/2010/wordprocessingCanvas" xmlns:mc="http://schemas.openxmlformats.org/markup-compatibility/2006" xmlns:o="urn:schemas-microsoft-com:office:office" xmlns:r="http://schemas.openxmlformats.org/officeDocument/2006/relationships" xmlns:m="http://schemas.openxmlformats.org/officeDocument/2006/math" xmlns:v="urn:schemas-microsoft-com:vml" xmlns:wp14="http://schemas.microsoft.com/office/word/2010/wordprocessingDrawing" xmlns:wp="http://schemas.openxmlformats.org/drawingml/2006/wordprocessingDrawing" xmlns:w10="urn:schemas-microsoft-com:office:word" xmlns:w="http://schemas.openxmlformats.org/wordprocessingml/2006/main" xmlns:w14="http://schemas.microsoft.com/office/word/2010/wordml" xmlns:w15="http://schemas.microsoft.com/office/word/2012/wordml" xmlns:wpg="http://schemas.microsoft.com/office/word/2010/wordprocessingGroup" xmlns:wpi="http://schemas.microsoft.com/office/word/2010/wordprocessingInk" xmlns:wne="http://schemas.microsoft.com/office/word/2006/wordml" xmlns:wps="http://schemas.microsoft.com/office/word/2010/wordprocessingShape" mc:Ignorable="w14 w15 wp14">
+<w:numbering xmlns:wpc="http://schemas.microsoft.com/office/word/2010/wordprocessingCanvas" xmlns:cx="http://schemas.microsoft.com/office/drawing/2014/chartex" xmlns:cx1="http://schemas.microsoft.com/office/drawing/2015/9/8/chartex" xmlns:cx2="http://schemas.microsoft.com/office/drawing/2015/10/21/chartex" xmlns:cx3="http://schemas.microsoft.com/office/drawing/2016/5/9/chartex" xmlns:cx4="http://schemas.microsoft.com/office/drawing/2016/5/10/chartex" xmlns:cx5="http://schemas.microsoft.com/office/drawing/2016/5/11/chartex" xmlns:mc="http://schemas.openxmlformats.org/markup-compatibility/2006" xmlns:o="urn:schemas-microsoft-com:office:office" xmlns:r="http://schemas.openxmlformats.org/officeDocument/2006/relationships" xmlns:m="http://schemas.openxmlformats.org/officeDocument/2006/math" xmlns:v="urn:schemas-microsoft-com:vml" xmlns:wp14="http://schemas.microsoft.com/office/word/2010/wordprocessingDrawing" xmlns:wp="http://schemas.openxmlformats.org/drawingml/2006/wordprocessingDrawing" xmlns:w10="urn:schemas-microsoft-com:office:word" xmlns:w="http://schemas.openxmlformats.org/wordprocessingml/2006/main" xmlns:w14="http://schemas.microsoft.com/office/word/2010/wordml" xmlns:w15="http://schemas.microsoft.com/office/word/2012/wordml" xmlns:w16se="http://schemas.microsoft.com/office/word/2015/wordml/symex" xmlns:wpg="http://schemas.microsoft.com/office/word/2010/wordprocessingGroup" xmlns:wpi="http://schemas.microsoft.com/office/word/2010/wordprocessingInk" xmlns:wne="http://schemas.microsoft.com/office/word/2006/wordml" xmlns:wps="http://schemas.microsoft.com/office/word/2010/wordprocessingShape" mc:Ignorable="w14 w15 w16se wp14">
   <w:abstractNum w:abstractNumId="0" w15:restartNumberingAfterBreak="0">
     <w:nsid w:val="4E961738"/>
     <w:multiLevelType w:val="multilevel"/>
@@ -6554,7 +6712,7 @@
 </file>
 
 <file path=word/people.xml><?xml version="1.0" encoding="utf-8"?>
-<w15:people xmlns:wpc="http://schemas.microsoft.com/office/word/2010/wordprocessingCanvas" xmlns:mc="http://schemas.openxmlformats.org/markup-compatibility/2006" xmlns:o="urn:schemas-microsoft-com:office:office" xmlns:r="http://schemas.openxmlformats.org/officeDocument/2006/relationships" xmlns:m="http://schemas.openxmlformats.org/officeDocument/2006/math" xmlns:v="urn:schemas-microsoft-com:vml" xmlns:wp14="http://schemas.microsoft.com/office/word/2010/wordprocessingDrawing" xmlns:wp="http://schemas.openxmlformats.org/drawingml/2006/wordprocessingDrawing" xmlns:w10="urn:schemas-microsoft-com:office:word" xmlns:w="http://schemas.openxmlformats.org/wordprocessingml/2006/main" xmlns:w14="http://schemas.microsoft.com/office/word/2010/wordml" xmlns:w15="http://schemas.microsoft.com/office/word/2012/wordml" xmlns:wpg="http://schemas.microsoft.com/office/word/2010/wordprocessingGroup" xmlns:wpi="http://schemas.microsoft.com/office/word/2010/wordprocessingInk" xmlns:wne="http://schemas.microsoft.com/office/word/2006/wordml" xmlns:wps="http://schemas.microsoft.com/office/word/2010/wordprocessingShape" mc:Ignorable="w14 w15 wp14">
+<w15:people xmlns:wpc="http://schemas.microsoft.com/office/word/2010/wordprocessingCanvas" xmlns:cx="http://schemas.microsoft.com/office/drawing/2014/chartex" xmlns:cx1="http://schemas.microsoft.com/office/drawing/2015/9/8/chartex" xmlns:cx2="http://schemas.microsoft.com/office/drawing/2015/10/21/chartex" xmlns:cx3="http://schemas.microsoft.com/office/drawing/2016/5/9/chartex" xmlns:cx4="http://schemas.microsoft.com/office/drawing/2016/5/10/chartex" xmlns:cx5="http://schemas.microsoft.com/office/drawing/2016/5/11/chartex" xmlns:mc="http://schemas.openxmlformats.org/markup-compatibility/2006" xmlns:o="urn:schemas-microsoft-com:office:office" xmlns:r="http://schemas.openxmlformats.org/officeDocument/2006/relationships" xmlns:m="http://schemas.openxmlformats.org/officeDocument/2006/math" xmlns:v="urn:schemas-microsoft-com:vml" xmlns:wp14="http://schemas.microsoft.com/office/word/2010/wordprocessingDrawing" xmlns:wp="http://schemas.openxmlformats.org/drawingml/2006/wordprocessingDrawing" xmlns:w10="urn:schemas-microsoft-com:office:word" xmlns:w="http://schemas.openxmlformats.org/wordprocessingml/2006/main" xmlns:w14="http://schemas.microsoft.com/office/word/2010/wordml" xmlns:w15="http://schemas.microsoft.com/office/word/2012/wordml" xmlns:w16se="http://schemas.microsoft.com/office/word/2015/wordml/symex" xmlns:wpg="http://schemas.microsoft.com/office/word/2010/wordprocessingGroup" xmlns:wpi="http://schemas.microsoft.com/office/word/2010/wordprocessingInk" xmlns:wne="http://schemas.microsoft.com/office/word/2006/wordml" xmlns:wps="http://schemas.microsoft.com/office/word/2010/wordprocessingShape" mc:Ignorable="w14 w15 w16se wp14">
   <w15:person w15:author="Ryan Liang">
     <w15:presenceInfo w15:providerId="Windows Live" w15:userId="4e496bc2b6e0f47f"/>
   </w15:person>
@@ -6565,7 +6723,7 @@
 </file>
 
 <file path=word/styles.xml><?xml version="1.0" encoding="utf-8"?>
-<w:styles xmlns:mc="http://schemas.openxmlformats.org/markup-compatibility/2006" xmlns:r="http://schemas.openxmlformats.org/officeDocument/2006/relationships" xmlns:w="http://schemas.openxmlformats.org/wordprocessingml/2006/main" xmlns:w14="http://schemas.microsoft.com/office/word/2010/wordml" xmlns:w15="http://schemas.microsoft.com/office/word/2012/wordml" mc:Ignorable="w14 w15">
+<w:styles xmlns:mc="http://schemas.openxmlformats.org/markup-compatibility/2006" xmlns:r="http://schemas.openxmlformats.org/officeDocument/2006/relationships" xmlns:w="http://schemas.openxmlformats.org/wordprocessingml/2006/main" xmlns:w14="http://schemas.microsoft.com/office/word/2010/wordml" xmlns:w15="http://schemas.microsoft.com/office/word/2012/wordml" xmlns:w16se="http://schemas.microsoft.com/office/word/2015/wordml/symex" mc:Ignorable="w14 w15 w16se">
   <w:docDefaults>
     <w:rPrDefault>
       <w:rPr>
@@ -6582,7 +6740,7 @@
       </w:pPr>
     </w:pPrDefault>
   </w:docDefaults>
-  <w:latentStyles w:defLockedState="0" w:defUIPriority="99" w:defSemiHidden="0" w:defUnhideWhenUsed="0" w:defQFormat="0" w:count="371">
+  <w:latentStyles w:defLockedState="0" w:defUIPriority="99" w:defSemiHidden="0" w:defUnhideWhenUsed="0" w:defQFormat="0" w:count="374">
     <w:lsdException w:name="Normal" w:uiPriority="0" w:qFormat="1"/>
     <w:lsdException w:name="heading 1" w:uiPriority="9" w:qFormat="1"/>
     <w:lsdException w:name="heading 2" w:semiHidden="1" w:uiPriority="9" w:unhideWhenUsed="1" w:qFormat="1"/>
@@ -6688,7 +6846,6 @@
     <w:lsdException w:name="HTML Sample" w:semiHidden="1" w:unhideWhenUsed="1"/>
     <w:lsdException w:name="HTML Typewriter" w:semiHidden="1" w:unhideWhenUsed="1"/>
     <w:lsdException w:name="HTML Variable" w:semiHidden="1" w:unhideWhenUsed="1"/>
-    <w:lsdException w:name="Normal Table" w:semiHidden="1" w:unhideWhenUsed="1"/>
     <w:lsdException w:name="annotation subject" w:semiHidden="1" w:unhideWhenUsed="1"/>
     <w:lsdException w:name="No List" w:semiHidden="1" w:unhideWhenUsed="1"/>
     <w:lsdException w:name="Outline List 1" w:semiHidden="1" w:unhideWhenUsed="1"/>
@@ -6733,7 +6890,6 @@
     <w:lsdException w:name="Table Professional" w:semiHidden="1" w:unhideWhenUsed="1"/>
     <w:lsdException w:name="Table Subtle 1" w:semiHidden="1" w:unhideWhenUsed="1"/>
     <w:lsdException w:name="Table Subtle 2" w:semiHidden="1" w:unhideWhenUsed="1"/>
-    <w:lsdException w:name="Table Web 1" w:semiHidden="1" w:unhideWhenUsed="1"/>
     <w:lsdException w:name="Table Web 2" w:semiHidden="1" w:unhideWhenUsed="1"/>
     <w:lsdException w:name="Table Web 3" w:semiHidden="1" w:unhideWhenUsed="1"/>
     <w:lsdException w:name="Balloon Text" w:semiHidden="1" w:unhideWhenUsed="1"/>
@@ -6954,6 +7110,9 @@
     <w:lsdException w:name="List Table 5 Dark Accent 6" w:uiPriority="50"/>
     <w:lsdException w:name="List Table 6 Colorful Accent 6" w:uiPriority="51"/>
     <w:lsdException w:name="List Table 7 Colorful Accent 6" w:uiPriority="52"/>
+    <w:lsdException w:name="Mention" w:semiHidden="1" w:unhideWhenUsed="1"/>
+    <w:lsdException w:name="Smart Hyperlink" w:semiHidden="1" w:unhideWhenUsed="1"/>
+    <w:lsdException w:name="Hashtag" w:semiHidden="1" w:unhideWhenUsed="1"/>
   </w:latentStyles>
   <w:style w:type="paragraph" w:default="1" w:styleId="Normal">
     <w:name w:val="Normal"/>
@@ -7655,7 +7814,7 @@
 </file>
 
 <file path=customXml/itemProps1.xml><?xml version="1.0" encoding="utf-8"?>
-<ds:datastoreItem xmlns:ds="http://schemas.openxmlformats.org/officeDocument/2006/customXml" ds:itemID="{36743822-8650-4665-91F3-184ECED06AD8}">
+<ds:datastoreItem xmlns:ds="http://schemas.openxmlformats.org/officeDocument/2006/customXml" ds:itemID="{B6C08A16-D1CC-48BC-956C-8E781D0042EE}">
   <ds:schemaRefs>
     <ds:schemaRef ds:uri="http://schemas.openxmlformats.org/officeDocument/2006/bibliography"/>
   </ds:schemaRefs>

</xml_diff>